<commit_message>
Relocated Tylers changes to the Test Case Document
</commit_message>
<xml_diff>
--- a/Documents/Release Date Test Cases/Test Cases for Intermediate Release.docx
+++ b/Documents/Release Date Test Cases/Test Cases for Intermediate Release.docx
@@ -3182,19 +3182,7 @@
               <w:rPr>
                 <w:rFonts w:ascii="Times New Roman" w:hAnsi="Times New Roman" w:cs="Times New Roman"/>
               </w:rPr>
-              <w:t xml:space="preserve">to </w:t>
-            </w:r>
-            <w:r>
-              <w:rPr>
-                <w:rFonts w:ascii="Times New Roman" w:hAnsi="Times New Roman" w:cs="Times New Roman"/>
-              </w:rPr>
-              <w:t>Jennifer’s</w:t>
-            </w:r>
-            <w:r>
-              <w:rPr>
-                <w:rFonts w:ascii="Times New Roman" w:hAnsi="Times New Roman" w:cs="Times New Roman"/>
-              </w:rPr>
-              <w:t xml:space="preserve"> account</w:t>
+              <w:t>to Jennifer’s account</w:t>
             </w:r>
             <w:r>
               <w:rPr>
@@ -6096,19 +6084,7 @@
               <w:rPr>
                 <w:rFonts w:ascii="Times New Roman" w:hAnsi="Times New Roman" w:cs="Times New Roman"/>
               </w:rPr>
-              <w:t xml:space="preserve">to </w:t>
-            </w:r>
-            <w:r>
-              <w:rPr>
-                <w:rFonts w:ascii="Times New Roman" w:hAnsi="Times New Roman" w:cs="Times New Roman"/>
-              </w:rPr>
-              <w:t>Jennifer’s</w:t>
-            </w:r>
-            <w:r>
-              <w:rPr>
-                <w:rFonts w:ascii="Times New Roman" w:hAnsi="Times New Roman" w:cs="Times New Roman"/>
-              </w:rPr>
-              <w:t xml:space="preserve"> account</w:t>
+              <w:t>to Jennifer’s account</w:t>
             </w:r>
             <w:r>
               <w:rPr>
@@ -7771,19 +7747,7 @@
               <w:rPr>
                 <w:rFonts w:ascii="Times New Roman" w:hAnsi="Times New Roman" w:cs="Times New Roman"/>
               </w:rPr>
-              <w:t xml:space="preserve">to </w:t>
-            </w:r>
-            <w:r>
-              <w:rPr>
-                <w:rFonts w:ascii="Times New Roman" w:hAnsi="Times New Roman" w:cs="Times New Roman"/>
-              </w:rPr>
-              <w:t>Jennifer’</w:t>
-            </w:r>
-            <w:r>
-              <w:rPr>
-                <w:rFonts w:ascii="Times New Roman" w:hAnsi="Times New Roman" w:cs="Times New Roman"/>
-              </w:rPr>
-              <w:t>s account</w:t>
+              <w:t>to Jennifer’s account</w:t>
             </w:r>
             <w:r>
               <w:rPr>
@@ -9403,19 +9367,7 @@
               <w:rPr>
                 <w:rFonts w:ascii="Times New Roman" w:hAnsi="Times New Roman" w:cs="Times New Roman"/>
               </w:rPr>
-              <w:t xml:space="preserve">to </w:t>
-            </w:r>
-            <w:r>
-              <w:rPr>
-                <w:rFonts w:ascii="Times New Roman" w:hAnsi="Times New Roman" w:cs="Times New Roman"/>
-              </w:rPr>
-              <w:t>Jennifer’s</w:t>
-            </w:r>
-            <w:r>
-              <w:rPr>
-                <w:rFonts w:ascii="Times New Roman" w:hAnsi="Times New Roman" w:cs="Times New Roman"/>
-              </w:rPr>
-              <w:t xml:space="preserve"> account</w:t>
+              <w:t>to Jennifer’s account</w:t>
             </w:r>
             <w:r>
               <w:rPr>
@@ -17660,7 +17612,15 @@
                 <w:b w:val="0"/>
                 <w:bCs w:val="0"/>
               </w:rPr>
-              <w:t xml:space="preserve">1. Click the “ Task ” button </w:t>
+              <w:t>5</w:t>
+            </w:r>
+            <w:r>
+              <w:rPr>
+                <w:rFonts w:ascii="Times New Roman" w:hAnsi="Times New Roman" w:cs="Times New Roman"/>
+                <w:b w:val="0"/>
+                <w:bCs w:val="0"/>
+              </w:rPr>
+              <w:t xml:space="preserve">. Click the “ Task ” button </w:t>
             </w:r>
           </w:p>
         </w:tc>
@@ -17684,7 +17644,13 @@
               <w:rPr>
                 <w:rFonts w:ascii="Times New Roman" w:hAnsi="Times New Roman" w:cs="Times New Roman"/>
               </w:rPr>
-              <w:t xml:space="preserve">1. </w:t>
+              <w:t>5</w:t>
+            </w:r>
+            <w:r>
+              <w:rPr>
+                <w:rFonts w:ascii="Times New Roman" w:hAnsi="Times New Roman" w:cs="Times New Roman"/>
+              </w:rPr>
+              <w:t xml:space="preserve">. </w:t>
             </w:r>
             <w:r>
               <w:rPr>
@@ -17730,7 +17696,15 @@
                 <w:b w:val="0"/>
                 <w:bCs w:val="0"/>
               </w:rPr>
-              <w:t xml:space="preserve">2. </w:t>
+              <w:t>6</w:t>
+            </w:r>
+            <w:r>
+              <w:rPr>
+                <w:rFonts w:ascii="Times New Roman" w:hAnsi="Times New Roman" w:cs="Times New Roman"/>
+                <w:b w:val="0"/>
+                <w:bCs w:val="0"/>
+              </w:rPr>
+              <w:t xml:space="preserve">. </w:t>
             </w:r>
             <w:r>
               <w:rPr>
@@ -17778,7 +17752,13 @@
               <w:rPr>
                 <w:rFonts w:ascii="Times New Roman" w:hAnsi="Times New Roman" w:cs="Times New Roman"/>
               </w:rPr>
-              <w:t xml:space="preserve">2. </w:t>
+              <w:t>6</w:t>
+            </w:r>
+            <w:r>
+              <w:rPr>
+                <w:rFonts w:ascii="Times New Roman" w:hAnsi="Times New Roman" w:cs="Times New Roman"/>
+              </w:rPr>
+              <w:t xml:space="preserve">. </w:t>
             </w:r>
             <w:r>
               <w:rPr>
@@ -17823,7 +17803,7 @@
                 <w:b w:val="0"/>
                 <w:bCs w:val="0"/>
               </w:rPr>
-              <w:t xml:space="preserve">3. Click the </w:t>
+              <w:t>7</w:t>
             </w:r>
             <w:r>
               <w:rPr>
@@ -17831,7 +17811,23 @@
                 <w:b w:val="0"/>
                 <w:bCs w:val="0"/>
               </w:rPr>
-              <w:t xml:space="preserve">“Submit” button </w:t>
+              <w:t xml:space="preserve">. </w:t>
+            </w:r>
+            <w:r>
+              <w:rPr>
+                <w:rFonts w:ascii="Times New Roman" w:hAnsi="Times New Roman" w:cs="Times New Roman"/>
+                <w:b w:val="0"/>
+                <w:bCs w:val="0"/>
+              </w:rPr>
+              <w:t>Slide the progress slider bar to 100</w:t>
+            </w:r>
+            <w:r>
+              <w:rPr>
+                <w:rFonts w:ascii="Times New Roman" w:hAnsi="Times New Roman" w:cs="Times New Roman"/>
+                <w:b w:val="0"/>
+                <w:bCs w:val="0"/>
+              </w:rPr>
+              <w:t xml:space="preserve"> </w:t>
             </w:r>
           </w:p>
         </w:tc>
@@ -17855,31 +17851,19 @@
               <w:rPr>
                 <w:rFonts w:ascii="Times New Roman" w:hAnsi="Times New Roman" w:cs="Times New Roman"/>
               </w:rPr>
-              <w:t xml:space="preserve">3. Directs </w:t>
-            </w:r>
-            <w:r>
-              <w:rPr>
-                <w:rFonts w:ascii="Times New Roman" w:hAnsi="Times New Roman" w:cs="Times New Roman"/>
-              </w:rPr>
-              <w:t>m</w:t>
-            </w:r>
-            <w:r>
-              <w:rPr>
-                <w:rFonts w:ascii="Times New Roman" w:hAnsi="Times New Roman" w:cs="Times New Roman"/>
-              </w:rPr>
-              <w:t>ember</w:t>
-            </w:r>
-            <w:r>
-              <w:rPr>
-                <w:rFonts w:ascii="Times New Roman" w:hAnsi="Times New Roman" w:cs="Times New Roman"/>
-              </w:rPr>
-              <w:t xml:space="preserve"> back to the </w:t>
-            </w:r>
-            <w:r>
-              <w:rPr>
-                <w:rFonts w:ascii="Times New Roman" w:hAnsi="Times New Roman" w:cs="Times New Roman"/>
-              </w:rPr>
-              <w:t>Member View screen</w:t>
+              <w:t>7</w:t>
+            </w:r>
+            <w:r>
+              <w:rPr>
+                <w:rFonts w:ascii="Times New Roman" w:hAnsi="Times New Roman" w:cs="Times New Roman"/>
+              </w:rPr>
+              <w:t xml:space="preserve">. </w:t>
+            </w:r>
+            <w:r>
+              <w:rPr>
+                <w:rFonts w:ascii="Times New Roman" w:hAnsi="Times New Roman" w:cs="Times New Roman"/>
+              </w:rPr>
+              <w:t>The Update button changes to a Submit button</w:t>
             </w:r>
           </w:p>
         </w:tc>
@@ -17908,6 +17892,22 @@
                 <w:color w:val="FF0000"/>
               </w:rPr>
             </w:pPr>
+            <w:r>
+              <w:rPr>
+                <w:rFonts w:ascii="Times New Roman" w:hAnsi="Times New Roman" w:cs="Times New Roman"/>
+                <w:b w:val="0"/>
+                <w:bCs w:val="0"/>
+              </w:rPr>
+              <w:t>8</w:t>
+            </w:r>
+            <w:r>
+              <w:rPr>
+                <w:rFonts w:ascii="Times New Roman" w:hAnsi="Times New Roman" w:cs="Times New Roman"/>
+                <w:b w:val="0"/>
+                <w:bCs w:val="0"/>
+              </w:rPr>
+              <w:t xml:space="preserve">. Click the “Submit” button </w:t>
+            </w:r>
           </w:p>
         </w:tc>
         <w:tc>
@@ -17927,6 +17927,24 @@
                 <w:color w:val="FF0000"/>
               </w:rPr>
             </w:pPr>
+            <w:r>
+              <w:rPr>
+                <w:rFonts w:ascii="Times New Roman" w:hAnsi="Times New Roman" w:cs="Times New Roman"/>
+              </w:rPr>
+              <w:t>8</w:t>
+            </w:r>
+            <w:r>
+              <w:rPr>
+                <w:rFonts w:ascii="Times New Roman" w:hAnsi="Times New Roman" w:cs="Times New Roman"/>
+              </w:rPr>
+              <w:t xml:space="preserve">. Directs member back to the </w:t>
+            </w:r>
+            <w:r>
+              <w:rPr>
+                <w:rFonts w:ascii="Times New Roman" w:hAnsi="Times New Roman" w:cs="Times New Roman"/>
+              </w:rPr>
+              <w:t>Member View screen</w:t>
+            </w:r>
           </w:p>
         </w:tc>
       </w:tr>
@@ -18380,7 +18398,6 @@
                 <w:rFonts w:ascii="Times New Roman" w:hAnsi="Times New Roman" w:cs="Times New Roman"/>
                 <w:color w:val="FFFFFF" w:themeColor="background1"/>
               </w:rPr>
-              <w:lastRenderedPageBreak/>
               <w:t xml:space="preserve">Test Case Information </w:t>
             </w:r>
           </w:p>
@@ -19860,15 +19877,6 @@
         </w:tc>
       </w:tr>
     </w:tbl>
-    <w:p>
-      <w:pPr>
-        <w:spacing w:line="360" w:lineRule="auto"/>
-        <w:rPr>
-          <w:rFonts w:ascii="Times New Roman" w:hAnsi="Times New Roman" w:cs="Times New Roman"/>
-          <w:color w:val="FF0000"/>
-        </w:rPr>
-      </w:pPr>
-    </w:p>
     <w:p>
       <w:pPr>
         <w:spacing w:line="360" w:lineRule="auto"/>
@@ -20627,19 +20635,7 @@
               <w:rPr>
                 <w:rFonts w:ascii="Times New Roman" w:hAnsi="Times New Roman" w:cs="Times New Roman"/>
               </w:rPr>
-              <w:t>to Steven</w:t>
-            </w:r>
-            <w:r>
-              <w:rPr>
-                <w:rFonts w:ascii="Times New Roman" w:hAnsi="Times New Roman" w:cs="Times New Roman"/>
-              </w:rPr>
-              <w:t>’</w:t>
-            </w:r>
-            <w:r>
-              <w:rPr>
-                <w:rFonts w:ascii="Times New Roman" w:hAnsi="Times New Roman" w:cs="Times New Roman"/>
-              </w:rPr>
-              <w:t>s account</w:t>
+              <w:t>to Steven’s account</w:t>
             </w:r>
             <w:r>
               <w:rPr>
@@ -21579,7 +21575,7 @@
       </w:tr>
       <w:tr>
         <w:trPr>
-          <w:trHeight w:val="1303"/>
+          <w:trHeight w:val="1483"/>
         </w:trPr>
         <w:tc>
           <w:tcPr>
@@ -22469,23 +22465,7 @@
                 <w:sz w:val="22"/>
                 <w:szCs w:val="22"/>
               </w:rPr>
-              <w:t>logged into Steven</w:t>
-            </w:r>
-            <w:r>
-              <w:rPr>
-                <w:rFonts w:ascii="Times New Roman" w:hAnsi="Times New Roman" w:cs="Times New Roman"/>
-                <w:sz w:val="22"/>
-                <w:szCs w:val="22"/>
-              </w:rPr>
-              <w:t>’</w:t>
-            </w:r>
-            <w:r>
-              <w:rPr>
-                <w:rFonts w:ascii="Times New Roman" w:hAnsi="Times New Roman" w:cs="Times New Roman"/>
-                <w:sz w:val="22"/>
-                <w:szCs w:val="22"/>
-              </w:rPr>
-              <w:t xml:space="preserve">s account and is in the Leader View screen </w:t>
+              <w:t xml:space="preserve">logged into Steven’s account and is in the Leader View screen </w:t>
             </w:r>
             <w:r>
               <w:rPr>
@@ -23517,7 +23497,27 @@
                 <w:sz w:val="22"/>
                 <w:szCs w:val="22"/>
               </w:rPr>
-              <w:t xml:space="preserve">Member clicks “Submit” button  </w:t>
+              <w:t xml:space="preserve">Member </w:t>
+            </w:r>
+            <w:r>
+              <w:rPr>
+                <w:rFonts w:ascii="Times New Roman" w:hAnsi="Times New Roman" w:cs="Times New Roman"/>
+                <w:b w:val="0"/>
+                <w:bCs w:val="0"/>
+                <w:sz w:val="22"/>
+                <w:szCs w:val="22"/>
+              </w:rPr>
+              <w:t xml:space="preserve">slides the progress bar to 100 and </w:t>
+            </w:r>
+            <w:r>
+              <w:rPr>
+                <w:rFonts w:ascii="Times New Roman" w:hAnsi="Times New Roman" w:cs="Times New Roman"/>
+                <w:b w:val="0"/>
+                <w:bCs w:val="0"/>
+                <w:sz w:val="22"/>
+                <w:szCs w:val="22"/>
+              </w:rPr>
+              <w:t xml:space="preserve">clicks “Submit” button  </w:t>
             </w:r>
           </w:p>
         </w:tc>
@@ -24074,7 +24074,7 @@
       <w:tr>
         <w:trPr>
           <w:cnfStyle w:val="000000100000" w:firstRow="0" w:lastRow="0" w:firstColumn="0" w:lastColumn="0" w:oddVBand="0" w:evenVBand="0" w:oddHBand="1" w:evenHBand="0" w:firstRowFirstColumn="0" w:firstRowLastColumn="0" w:lastRowFirstColumn="0" w:lastRowLastColumn="0"/>
-          <w:trHeight w:val="1420"/>
+          <w:trHeight w:val="1762"/>
         </w:trPr>
         <w:tc>
           <w:tcPr>
@@ -24173,7 +24173,6 @@
               <w:rPr>
                 <w:rFonts w:ascii="Times New Roman" w:hAnsi="Times New Roman" w:cs="Times New Roman"/>
               </w:rPr>
-              <w:lastRenderedPageBreak/>
               <w:t xml:space="preserve">Test Case Information </w:t>
             </w:r>
           </w:p>
@@ -24451,8 +24450,6 @@
               </w:rPr>
               <w:t>3/03</w:t>
             </w:r>
-            <w:bookmarkStart w:id="0" w:name="_GoBack"/>
-            <w:bookmarkEnd w:id="0"/>
             <w:r>
               <w:rPr>
                 <w:rFonts w:ascii="Times New Roman" w:hAnsi="Times New Roman" w:cs="Times New Roman"/>
@@ -25999,6 +25996,8 @@
             </w:pPr>
           </w:p>
         </w:tc>
+        <w:bookmarkStart w:id="0" w:name="_GoBack"/>
+        <w:bookmarkEnd w:id="0"/>
       </w:tr>
     </w:tbl>
     <w:p>
@@ -26174,7 +26173,7 @@
           <w:rPr>
             <w:noProof/>
           </w:rPr>
-          <w:t>15</w:t>
+          <w:t>1</w:t>
         </w:r>
         <w:r>
           <w:rPr>
@@ -31493,7 +31492,7 @@
 </file>
 
 <file path=customXml/itemProps1.xml><?xml version="1.0" encoding="utf-8"?>
-<ds:datastoreItem xmlns:ds="http://schemas.openxmlformats.org/officeDocument/2006/customXml" ds:itemID="{3BA402B8-71FB-4591-8D41-1D59828C19A7}">
+<ds:datastoreItem xmlns:ds="http://schemas.openxmlformats.org/officeDocument/2006/customXml" ds:itemID="{9DF3E9C7-9706-444C-91B0-F174204107DC}">
   <ds:schemaRefs>
     <ds:schemaRef ds:uri="http://schemas.openxmlformats.org/officeDocument/2006/bibliography"/>
   </ds:schemaRefs>

</xml_diff>

<commit_message>
Made minor edits to the Dev Plan and Uploading the new version of the MRR
</commit_message>
<xml_diff>
--- a/Documents/Release Date Test Cases/Test Cases for Intermediate Release.docx
+++ b/Documents/Release Date Test Cases/Test Cases for Intermediate Release.docx
@@ -11,6 +11,8 @@
           <w:sz w:val="48"/>
         </w:rPr>
       </w:pPr>
+      <w:bookmarkStart w:id="0" w:name="_GoBack"/>
+      <w:bookmarkEnd w:id="0"/>
       <w:r>
         <w:rPr>
           <w:rFonts w:ascii="Times New Roman" w:hAnsi="Times New Roman" w:cs="Times New Roman"/>
@@ -548,67 +550,37 @@
         </w:rPr>
         <w:t xml:space="preserve"> </w:t>
       </w:r>
-      <w:proofErr w:type="spellStart"/>
       <w:r>
         <w:rPr>
           <w:rFonts w:ascii="Times New Roman" w:hAnsi="Times New Roman" w:cs="Times New Roman"/>
         </w:rPr>
         <w:t>Richiez</w:t>
       </w:r>
-      <w:proofErr w:type="spellEnd"/>
       <w:r>
         <w:rPr>
           <w:rFonts w:ascii="Times New Roman" w:hAnsi="Times New Roman" w:cs="Times New Roman"/>
         </w:rPr>
-        <w:t xml:space="preserve"> and Steven </w:t>
+        <w:t xml:space="preserve"> and Steven Gantz – Software Developers </w:t>
       </w:r>
-      <w:proofErr w:type="spellStart"/>
+    </w:p>
+    <w:p>
+      <w:pPr>
+        <w:rPr>
+          <w:rFonts w:ascii="Times New Roman" w:hAnsi="Times New Roman" w:cs="Times New Roman"/>
+        </w:rPr>
+      </w:pPr>
+    </w:p>
+    <w:p>
+      <w:pPr>
+        <w:rPr>
+          <w:rFonts w:ascii="Times New Roman" w:hAnsi="Times New Roman" w:cs="Times New Roman"/>
+        </w:rPr>
+      </w:pPr>
       <w:r>
         <w:rPr>
           <w:rFonts w:ascii="Times New Roman" w:hAnsi="Times New Roman" w:cs="Times New Roman"/>
         </w:rPr>
-        <w:t>Gantz</w:t>
-      </w:r>
-      <w:proofErr w:type="spellEnd"/>
-      <w:r>
-        <w:rPr>
-          <w:rFonts w:ascii="Times New Roman" w:hAnsi="Times New Roman" w:cs="Times New Roman"/>
-        </w:rPr>
-        <w:t xml:space="preserve"> – Software Developers </w:t>
-      </w:r>
-    </w:p>
-    <w:p>
-      <w:pPr>
-        <w:rPr>
-          <w:rFonts w:ascii="Times New Roman" w:hAnsi="Times New Roman" w:cs="Times New Roman"/>
-        </w:rPr>
-      </w:pPr>
-    </w:p>
-    <w:p>
-      <w:pPr>
-        <w:rPr>
-          <w:rFonts w:ascii="Times New Roman" w:hAnsi="Times New Roman" w:cs="Times New Roman"/>
-        </w:rPr>
-      </w:pPr>
-      <w:r>
-        <w:rPr>
-          <w:rFonts w:ascii="Times New Roman" w:hAnsi="Times New Roman" w:cs="Times New Roman"/>
-        </w:rPr>
-        <w:t xml:space="preserve">Submitted To: Dr. </w:t>
-      </w:r>
-      <w:proofErr w:type="spellStart"/>
-      <w:r>
-        <w:rPr>
-          <w:rFonts w:ascii="Times New Roman" w:hAnsi="Times New Roman" w:cs="Times New Roman"/>
-        </w:rPr>
-        <w:t>Joo</w:t>
-      </w:r>
-      <w:proofErr w:type="spellEnd"/>
-      <w:r>
-        <w:rPr>
-          <w:rFonts w:ascii="Times New Roman" w:hAnsi="Times New Roman" w:cs="Times New Roman"/>
-        </w:rPr>
-        <w:t xml:space="preserve"> Tan</w:t>
+        <w:t>Submitted To: Dr. Joo Tan</w:t>
       </w:r>
     </w:p>
     <w:p>
@@ -2591,7 +2563,6 @@
                 <w:rFonts w:ascii="Times New Roman" w:hAnsi="Times New Roman" w:cs="Times New Roman"/>
                 <w:color w:val="FFFFFF" w:themeColor="background1"/>
               </w:rPr>
-              <w:lastRenderedPageBreak/>
               <w:t xml:space="preserve">Test Case Information </w:t>
             </w:r>
           </w:p>
@@ -3963,7 +3934,6 @@
                 <w:rFonts w:ascii="Times New Roman" w:hAnsi="Times New Roman" w:cs="Times New Roman"/>
                 <w:color w:val="FFFFFF" w:themeColor="background1"/>
               </w:rPr>
-              <w:lastRenderedPageBreak/>
               <w:t xml:space="preserve">Test Case Information </w:t>
             </w:r>
           </w:p>
@@ -5481,7 +5451,6 @@
                 <w:rFonts w:ascii="Times New Roman" w:hAnsi="Times New Roman" w:cs="Times New Roman"/>
                 <w:color w:val="FFFFFF" w:themeColor="background1"/>
               </w:rPr>
-              <w:lastRenderedPageBreak/>
               <w:t xml:space="preserve">Test Case Information </w:t>
             </w:r>
           </w:p>
@@ -7114,7 +7083,6 @@
                 <w:rFonts w:ascii="Times New Roman" w:hAnsi="Times New Roman" w:cs="Times New Roman"/>
                 <w:color w:val="FFFFFF" w:themeColor="background1"/>
               </w:rPr>
-              <w:lastRenderedPageBreak/>
               <w:t xml:space="preserve">Test Case Information </w:t>
             </w:r>
           </w:p>
@@ -9543,7 +9511,7 @@
                 <w:b w:val="0"/>
                 <w:bCs w:val="0"/>
               </w:rPr>
-              <w:t xml:space="preserve">1. </w:t>
+              <w:t>1</w:t>
             </w:r>
             <w:r>
               <w:rPr>
@@ -9551,23 +9519,7 @@
                 <w:b w:val="0"/>
                 <w:bCs w:val="0"/>
               </w:rPr>
-              <w:t xml:space="preserve">Click the </w:t>
-            </w:r>
-            <w:r>
-              <w:rPr>
-                <w:rFonts w:ascii="Times New Roman" w:hAnsi="Times New Roman" w:cs="Times New Roman"/>
-                <w:b w:val="0"/>
-                <w:bCs w:val="0"/>
-              </w:rPr>
-              <w:t>“Members</w:t>
-            </w:r>
-            <w:r>
-              <w:rPr>
-                <w:rFonts w:ascii="Times New Roman" w:hAnsi="Times New Roman" w:cs="Times New Roman"/>
-                <w:b w:val="0"/>
-                <w:bCs w:val="0"/>
-              </w:rPr>
-              <w:t xml:space="preserve">” button </w:t>
+              <w:t>.  Click the “+” button</w:t>
             </w:r>
           </w:p>
         </w:tc>
@@ -9591,13 +9543,19 @@
               <w:rPr>
                 <w:rFonts w:ascii="Times New Roman" w:hAnsi="Times New Roman" w:cs="Times New Roman"/>
               </w:rPr>
-              <w:t xml:space="preserve">1. </w:t>
-            </w:r>
-            <w:r>
-              <w:rPr>
-                <w:rFonts w:ascii="Times New Roman" w:hAnsi="Times New Roman" w:cs="Times New Roman"/>
-              </w:rPr>
-              <w:t>Directs to the Member List screen</w:t>
+              <w:t>1</w:t>
+            </w:r>
+            <w:r>
+              <w:rPr>
+                <w:rFonts w:ascii="Times New Roman" w:hAnsi="Times New Roman" w:cs="Times New Roman"/>
+              </w:rPr>
+              <w:t>. Directs</w:t>
+            </w:r>
+            <w:r>
+              <w:rPr>
+                <w:rFonts w:ascii="Times New Roman" w:hAnsi="Times New Roman" w:cs="Times New Roman"/>
+              </w:rPr>
+              <w:t xml:space="preserve"> to the Add Member screen</w:t>
             </w:r>
           </w:p>
         </w:tc>
@@ -9631,7 +9589,31 @@
                 <w:b w:val="0"/>
                 <w:bCs w:val="0"/>
               </w:rPr>
-              <w:t>2.  Click the “+” button</w:t>
+              <w:t>2</w:t>
+            </w:r>
+            <w:r>
+              <w:rPr>
+                <w:rFonts w:ascii="Times New Roman" w:hAnsi="Times New Roman" w:cs="Times New Roman"/>
+                <w:b w:val="0"/>
+                <w:bCs w:val="0"/>
+              </w:rPr>
+              <w:t>. Click the email of member “</w:t>
+            </w:r>
+            <w:r>
+              <w:rPr>
+                <w:rFonts w:ascii="Times New Roman" w:hAnsi="Times New Roman" w:cs="Times New Roman"/>
+                <w:b w:val="0"/>
+                <w:bCs w:val="0"/>
+              </w:rPr>
+              <w:t>tmari795@live.kutztown.edu</w:t>
+            </w:r>
+            <w:r>
+              <w:rPr>
+                <w:rFonts w:ascii="Times New Roman" w:hAnsi="Times New Roman" w:cs="Times New Roman"/>
+                <w:b w:val="0"/>
+                <w:bCs w:val="0"/>
+              </w:rPr>
+              <w:t xml:space="preserve">” </w:t>
             </w:r>
           </w:p>
         </w:tc>
@@ -9655,13 +9637,19 @@
               <w:rPr>
                 <w:rFonts w:ascii="Times New Roman" w:hAnsi="Times New Roman" w:cs="Times New Roman"/>
               </w:rPr>
-              <w:t>2. Directs</w:t>
-            </w:r>
-            <w:r>
-              <w:rPr>
-                <w:rFonts w:ascii="Times New Roman" w:hAnsi="Times New Roman" w:cs="Times New Roman"/>
-              </w:rPr>
-              <w:t xml:space="preserve"> to the Add Member screen</w:t>
+              <w:t>2</w:t>
+            </w:r>
+            <w:r>
+              <w:rPr>
+                <w:rFonts w:ascii="Times New Roman" w:hAnsi="Times New Roman" w:cs="Times New Roman"/>
+              </w:rPr>
+              <w:t xml:space="preserve">. </w:t>
+            </w:r>
+            <w:r>
+              <w:rPr>
+                <w:rFonts w:ascii="Times New Roman" w:hAnsi="Times New Roman" w:cs="Times New Roman"/>
+              </w:rPr>
+              <w:t>Opens Android mail client selector to choose an email client that allows the Leader to email the user an invitation</w:t>
             </w:r>
           </w:p>
         </w:tc>
@@ -9684,33 +9672,24 @@
               </w:tabs>
               <w:rPr>
                 <w:rFonts w:ascii="Times New Roman" w:hAnsi="Times New Roman" w:cs="Times New Roman"/>
+                <w:bCs w:val="0"/>
+              </w:rPr>
+            </w:pPr>
+            <w:r>
+              <w:rPr>
+                <w:rFonts w:ascii="Times New Roman" w:hAnsi="Times New Roman" w:cs="Times New Roman"/>
                 <w:b w:val="0"/>
                 <w:bCs w:val="0"/>
               </w:rPr>
-            </w:pPr>
+              <w:t>3</w:t>
+            </w:r>
             <w:r>
               <w:rPr>
                 <w:rFonts w:ascii="Times New Roman" w:hAnsi="Times New Roman" w:cs="Times New Roman"/>
                 <w:b w:val="0"/>
                 <w:bCs w:val="0"/>
               </w:rPr>
-              <w:t>3. Click the email of member “</w:t>
-            </w:r>
-            <w:r>
-              <w:rPr>
-                <w:rFonts w:ascii="Times New Roman" w:hAnsi="Times New Roman" w:cs="Times New Roman"/>
-                <w:b w:val="0"/>
-                <w:bCs w:val="0"/>
-              </w:rPr>
-              <w:t>tmari795@live.kutztown.edu</w:t>
-            </w:r>
-            <w:r>
-              <w:rPr>
-                <w:rFonts w:ascii="Times New Roman" w:hAnsi="Times New Roman" w:cs="Times New Roman"/>
-                <w:b w:val="0"/>
-                <w:bCs w:val="0"/>
-              </w:rPr>
-              <w:t xml:space="preserve">” </w:t>
+              <w:t>. Click “Send”</w:t>
             </w:r>
           </w:p>
         </w:tc>
@@ -9734,13 +9713,13 @@
               <w:rPr>
                 <w:rFonts w:ascii="Times New Roman" w:hAnsi="Times New Roman" w:cs="Times New Roman"/>
               </w:rPr>
-              <w:t xml:space="preserve">3. </w:t>
-            </w:r>
-            <w:r>
-              <w:rPr>
-                <w:rFonts w:ascii="Times New Roman" w:hAnsi="Times New Roman" w:cs="Times New Roman"/>
-              </w:rPr>
-              <w:t>Opens Android mail client selector to choose an email client that allows the Leader to email the user an invitation</w:t>
+              <w:t>3</w:t>
+            </w:r>
+            <w:r>
+              <w:rPr>
+                <w:rFonts w:ascii="Times New Roman" w:hAnsi="Times New Roman" w:cs="Times New Roman"/>
+              </w:rPr>
+              <w:t>. Invitation will be sent to the specified user to join the project</w:t>
             </w:r>
           </w:p>
         </w:tc>
@@ -9764,25 +9743,10 @@
               </w:tabs>
               <w:rPr>
                 <w:rFonts w:ascii="Times New Roman" w:hAnsi="Times New Roman" w:cs="Times New Roman"/>
-                <w:bCs w:val="0"/>
-              </w:rPr>
-            </w:pPr>
-            <w:r>
-              <w:rPr>
-                <w:rFonts w:ascii="Times New Roman" w:hAnsi="Times New Roman" w:cs="Times New Roman"/>
                 <w:b w:val="0"/>
                 <w:bCs w:val="0"/>
               </w:rPr>
-              <w:t>4</w:t>
-            </w:r>
-            <w:r>
-              <w:rPr>
-                <w:rFonts w:ascii="Times New Roman" w:hAnsi="Times New Roman" w:cs="Times New Roman"/>
-                <w:b w:val="0"/>
-                <w:bCs w:val="0"/>
-              </w:rPr>
-              <w:t>. Click “Send”</w:t>
-            </w:r>
+            </w:pPr>
           </w:p>
         </w:tc>
         <w:tc>
@@ -9801,67 +9765,11 @@
                 <w:rFonts w:ascii="Times New Roman" w:hAnsi="Times New Roman" w:cs="Times New Roman"/>
               </w:rPr>
             </w:pPr>
-            <w:r>
-              <w:rPr>
-                <w:rFonts w:ascii="Times New Roman" w:hAnsi="Times New Roman" w:cs="Times New Roman"/>
-              </w:rPr>
-              <w:t>4</w:t>
-            </w:r>
-            <w:r>
-              <w:rPr>
-                <w:rFonts w:ascii="Times New Roman" w:hAnsi="Times New Roman" w:cs="Times New Roman"/>
-              </w:rPr>
-              <w:t>. Invitation will be sent to the specified user to join the project</w:t>
-            </w:r>
-          </w:p>
-        </w:tc>
-      </w:tr>
-      <w:tr>
-        <w:trPr>
-          <w:trHeight w:val="313"/>
-        </w:trPr>
-        <w:tc>
-          <w:tcPr>
-            <w:cnfStyle w:val="001000000000" w:firstRow="0" w:lastRow="0" w:firstColumn="1" w:lastColumn="0" w:oddVBand="0" w:evenVBand="0" w:oddHBand="0" w:evenHBand="0" w:firstRowFirstColumn="0" w:firstRowLastColumn="0" w:lastRowFirstColumn="0" w:lastRowLastColumn="0"/>
-            <w:tcW w:w="2738" w:type="pct"/>
-            <w:gridSpan w:val="3"/>
-          </w:tcPr>
-          <w:p>
-            <w:pPr>
-              <w:tabs>
-                <w:tab w:val="left" w:pos="1515"/>
-                <w:tab w:val="center" w:pos="1741"/>
-              </w:tabs>
-              <w:rPr>
-                <w:rFonts w:ascii="Times New Roman" w:hAnsi="Times New Roman" w:cs="Times New Roman"/>
-                <w:b w:val="0"/>
-                <w:bCs w:val="0"/>
-              </w:rPr>
-            </w:pPr>
-          </w:p>
-        </w:tc>
-        <w:tc>
-          <w:tcPr>
-            <w:tcW w:w="2262" w:type="pct"/>
-            <w:gridSpan w:val="3"/>
-          </w:tcPr>
-          <w:p>
-            <w:pPr>
-              <w:tabs>
-                <w:tab w:val="left" w:pos="1515"/>
-                <w:tab w:val="center" w:pos="1741"/>
-              </w:tabs>
-              <w:cnfStyle w:val="000000000000" w:firstRow="0" w:lastRow="0" w:firstColumn="0" w:lastColumn="0" w:oddVBand="0" w:evenVBand="0" w:oddHBand="0" w:evenHBand="0" w:firstRowFirstColumn="0" w:firstRowLastColumn="0" w:lastRowFirstColumn="0" w:lastRowLastColumn="0"/>
-              <w:rPr>
-                <w:rFonts w:ascii="Times New Roman" w:hAnsi="Times New Roman" w:cs="Times New Roman"/>
-              </w:rPr>
-            </w:pPr>
-          </w:p>
-        </w:tc>
-      </w:tr>
-      <w:tr>
-        <w:trPr>
-          <w:cnfStyle w:val="000000100000" w:firstRow="0" w:lastRow="0" w:firstColumn="0" w:lastColumn="0" w:oddVBand="0" w:evenVBand="0" w:oddHBand="1" w:evenHBand="0" w:firstRowFirstColumn="0" w:firstRowLastColumn="0" w:lastRowFirstColumn="0" w:lastRowLastColumn="0"/>
+          </w:p>
+        </w:tc>
+      </w:tr>
+      <w:tr>
+        <w:trPr>
           <w:trHeight w:val="313"/>
         </w:trPr>
         <w:tc>
@@ -9901,7 +9809,7 @@
                 <w:tab w:val="left" w:pos="1515"/>
                 <w:tab w:val="center" w:pos="1741"/>
               </w:tabs>
-              <w:cnfStyle w:val="000000100000" w:firstRow="0" w:lastRow="0" w:firstColumn="0" w:lastColumn="0" w:oddVBand="0" w:evenVBand="0" w:oddHBand="1" w:evenHBand="0" w:firstRowFirstColumn="0" w:firstRowLastColumn="0" w:lastRowFirstColumn="0" w:lastRowLastColumn="0"/>
+              <w:cnfStyle w:val="000000000000" w:firstRow="0" w:lastRow="0" w:firstColumn="0" w:lastColumn="0" w:oddVBand="0" w:evenVBand="0" w:oddHBand="0" w:evenHBand="0" w:firstRowFirstColumn="0" w:firstRowLastColumn="0" w:lastRowFirstColumn="0" w:lastRowLastColumn="0"/>
               <w:rPr>
                 <w:rFonts w:ascii="Times New Roman" w:hAnsi="Times New Roman" w:cs="Times New Roman"/>
               </w:rPr>
@@ -9917,6 +9825,7 @@
       </w:tr>
       <w:tr>
         <w:trPr>
+          <w:cnfStyle w:val="000000100000" w:firstRow="0" w:lastRow="0" w:firstColumn="0" w:lastColumn="0" w:oddVBand="0" w:evenVBand="0" w:oddHBand="1" w:evenHBand="0" w:firstRowFirstColumn="0" w:firstRowLastColumn="0" w:lastRowFirstColumn="0" w:lastRowLastColumn="0"/>
           <w:trHeight w:val="313"/>
         </w:trPr>
         <w:tc>
@@ -9949,17 +9858,16 @@
                 <w:tab w:val="left" w:pos="1515"/>
                 <w:tab w:val="center" w:pos="1741"/>
               </w:tabs>
-              <w:cnfStyle w:val="000000000000" w:firstRow="0" w:lastRow="0" w:firstColumn="0" w:lastColumn="0" w:oddVBand="0" w:evenVBand="0" w:oddHBand="0" w:evenHBand="0" w:firstRowFirstColumn="0" w:firstRowLastColumn="0" w:lastRowFirstColumn="0" w:lastRowLastColumn="0"/>
-              <w:rPr>
-                <w:rFonts w:ascii="Times New Roman" w:hAnsi="Times New Roman" w:cs="Times New Roman"/>
-              </w:rPr>
-            </w:pPr>
-          </w:p>
-        </w:tc>
-      </w:tr>
-      <w:tr>
-        <w:trPr>
-          <w:cnfStyle w:val="000000100000" w:firstRow="0" w:lastRow="0" w:firstColumn="0" w:lastColumn="0" w:oddVBand="0" w:evenVBand="0" w:oddHBand="1" w:evenHBand="0" w:firstRowFirstColumn="0" w:firstRowLastColumn="0" w:lastRowFirstColumn="0" w:lastRowLastColumn="0"/>
+              <w:cnfStyle w:val="000000100000" w:firstRow="0" w:lastRow="0" w:firstColumn="0" w:lastColumn="0" w:oddVBand="0" w:evenVBand="0" w:oddHBand="1" w:evenHBand="0" w:firstRowFirstColumn="0" w:firstRowLastColumn="0" w:lastRowFirstColumn="0" w:lastRowLastColumn="0"/>
+              <w:rPr>
+                <w:rFonts w:ascii="Times New Roman" w:hAnsi="Times New Roman" w:cs="Times New Roman"/>
+              </w:rPr>
+            </w:pPr>
+          </w:p>
+        </w:tc>
+      </w:tr>
+      <w:tr>
+        <w:trPr>
           <w:trHeight w:val="313"/>
         </w:trPr>
         <w:tc>
@@ -9990,6 +9898,7 @@
       </w:tr>
       <w:tr>
         <w:trPr>
+          <w:cnfStyle w:val="000000100000" w:firstRow="0" w:lastRow="0" w:firstColumn="0" w:lastColumn="0" w:oddVBand="0" w:evenVBand="0" w:oddHBand="1" w:evenHBand="0" w:firstRowFirstColumn="0" w:firstRowLastColumn="0" w:lastRowFirstColumn="0" w:lastRowLastColumn="0"/>
           <w:trHeight w:val="313"/>
         </w:trPr>
         <w:tc>
@@ -10028,7 +9937,7 @@
                 <w:tab w:val="left" w:pos="1515"/>
                 <w:tab w:val="center" w:pos="1741"/>
               </w:tabs>
-              <w:cnfStyle w:val="000000000000" w:firstRow="0" w:lastRow="0" w:firstColumn="0" w:lastColumn="0" w:oddVBand="0" w:evenVBand="0" w:oddHBand="0" w:evenHBand="0" w:firstRowFirstColumn="0" w:firstRowLastColumn="0" w:lastRowFirstColumn="0" w:lastRowLastColumn="0"/>
+              <w:cnfStyle w:val="000000100000" w:firstRow="0" w:lastRow="0" w:firstColumn="0" w:lastColumn="0" w:oddVBand="0" w:evenVBand="0" w:oddHBand="1" w:evenHBand="0" w:firstRowFirstColumn="0" w:firstRowLastColumn="0" w:lastRowFirstColumn="0" w:lastRowLastColumn="0"/>
               <w:rPr>
                 <w:rFonts w:ascii="Times New Roman" w:hAnsi="Times New Roman" w:cs="Times New Roman"/>
                 <w:b/>
@@ -10056,7 +9965,7 @@
                 <w:tab w:val="left" w:pos="1515"/>
                 <w:tab w:val="center" w:pos="1741"/>
               </w:tabs>
-              <w:cnfStyle w:val="000000000000" w:firstRow="0" w:lastRow="0" w:firstColumn="0" w:lastColumn="0" w:oddVBand="0" w:evenVBand="0" w:oddHBand="0" w:evenHBand="0" w:firstRowFirstColumn="0" w:firstRowLastColumn="0" w:lastRowFirstColumn="0" w:lastRowLastColumn="0"/>
+              <w:cnfStyle w:val="000000100000" w:firstRow="0" w:lastRow="0" w:firstColumn="0" w:lastColumn="0" w:oddVBand="0" w:evenVBand="0" w:oddHBand="1" w:evenHBand="0" w:firstRowFirstColumn="0" w:firstRowLastColumn="0" w:lastRowFirstColumn="0" w:lastRowLastColumn="0"/>
               <w:rPr>
                 <w:rFonts w:ascii="Times New Roman" w:hAnsi="Times New Roman" w:cs="Times New Roman"/>
                 <w:b/>
@@ -10074,7 +9983,6 @@
       </w:tr>
       <w:tr>
         <w:trPr>
-          <w:cnfStyle w:val="000000100000" w:firstRow="0" w:lastRow="0" w:firstColumn="0" w:lastColumn="0" w:oddVBand="0" w:evenVBand="0" w:oddHBand="1" w:evenHBand="0" w:firstRowFirstColumn="0" w:firstRowLastColumn="0" w:lastRowFirstColumn="0" w:lastRowLastColumn="0"/>
           <w:trHeight w:val="313"/>
         </w:trPr>
         <w:tc>
@@ -10114,7 +10022,7 @@
                 <w:tab w:val="left" w:pos="1515"/>
                 <w:tab w:val="center" w:pos="1741"/>
               </w:tabs>
-              <w:cnfStyle w:val="000000100000" w:firstRow="0" w:lastRow="0" w:firstColumn="0" w:lastColumn="0" w:oddVBand="0" w:evenVBand="0" w:oddHBand="1" w:evenHBand="0" w:firstRowFirstColumn="0" w:firstRowLastColumn="0" w:lastRowFirstColumn="0" w:lastRowLastColumn="0"/>
+              <w:cnfStyle w:val="000000000000" w:firstRow="0" w:lastRow="0" w:firstColumn="0" w:lastColumn="0" w:oddVBand="0" w:evenVBand="0" w:oddHBand="0" w:evenHBand="0" w:firstRowFirstColumn="0" w:firstRowLastColumn="0" w:lastRowFirstColumn="0" w:lastRowLastColumn="0"/>
               <w:rPr>
                 <w:rFonts w:ascii="Times New Roman" w:hAnsi="Times New Roman" w:cs="Times New Roman"/>
                 <w:b/>
@@ -10125,6 +10033,7 @@
       </w:tr>
       <w:tr>
         <w:trPr>
+          <w:cnfStyle w:val="000000100000" w:firstRow="0" w:lastRow="0" w:firstColumn="0" w:lastColumn="0" w:oddVBand="0" w:evenVBand="0" w:oddHBand="1" w:evenHBand="0" w:firstRowFirstColumn="0" w:firstRowLastColumn="0" w:lastRowFirstColumn="0" w:lastRowLastColumn="0"/>
           <w:trHeight w:val="3150"/>
         </w:trPr>
         <w:tc>
@@ -10164,7 +10073,7 @@
                 <w:tab w:val="left" w:pos="1515"/>
                 <w:tab w:val="center" w:pos="1741"/>
               </w:tabs>
-              <w:cnfStyle w:val="000000000000" w:firstRow="0" w:lastRow="0" w:firstColumn="0" w:lastColumn="0" w:oddVBand="0" w:evenVBand="0" w:oddHBand="0" w:evenHBand="0" w:firstRowFirstColumn="0" w:firstRowLastColumn="0" w:lastRowFirstColumn="0" w:lastRowLastColumn="0"/>
+              <w:cnfStyle w:val="000000100000" w:firstRow="0" w:lastRow="0" w:firstColumn="0" w:lastColumn="0" w:oddVBand="0" w:evenVBand="0" w:oddHBand="1" w:evenHBand="0" w:firstRowFirstColumn="0" w:firstRowLastColumn="0" w:lastRowFirstColumn="0" w:lastRowLastColumn="0"/>
               <w:rPr>
                 <w:rFonts w:ascii="Times New Roman" w:hAnsi="Times New Roman" w:cs="Times New Roman"/>
                 <w:b/>
@@ -11029,7 +10938,15 @@
                 <w:b w:val="0"/>
                 <w:bCs w:val="0"/>
               </w:rPr>
-              <w:t>sgant869 @live.kutztown.edu</w:t>
+              <w:t>sgant869</w:t>
+            </w:r>
+            <w:r>
+              <w:rPr>
+                <w:rFonts w:ascii="Times New Roman" w:hAnsi="Times New Roman" w:cs="Times New Roman"/>
+                <w:b w:val="0"/>
+                <w:bCs w:val="0"/>
+              </w:rPr>
+              <w:t>@live.kutztown.edu</w:t>
             </w:r>
             <w:r>
               <w:rPr>
@@ -11298,15 +11215,7 @@
                 <w:b w:val="0"/>
                 <w:bCs w:val="0"/>
               </w:rPr>
-              <w:t>5</w:t>
-            </w:r>
-            <w:r>
-              <w:rPr>
-                <w:rFonts w:ascii="Times New Roman" w:hAnsi="Times New Roman" w:cs="Times New Roman"/>
-                <w:b w:val="0"/>
-                <w:bCs w:val="0"/>
-              </w:rPr>
-              <w:t>. Click the “Members” button</w:t>
+              <w:t>5. Click the ID of the Pre-created project</w:t>
             </w:r>
           </w:p>
         </w:tc>
@@ -11330,25 +11239,7 @@
               <w:rPr>
                 <w:rFonts w:ascii="Times New Roman" w:hAnsi="Times New Roman" w:cs="Times New Roman"/>
               </w:rPr>
-              <w:t>5</w:t>
-            </w:r>
-            <w:r>
-              <w:rPr>
-                <w:rFonts w:ascii="Times New Roman" w:hAnsi="Times New Roman" w:cs="Times New Roman"/>
-              </w:rPr>
-              <w:t xml:space="preserve">. Directs leader to the </w:t>
-            </w:r>
-            <w:r>
-              <w:rPr>
-                <w:rFonts w:ascii="Times New Roman" w:hAnsi="Times New Roman" w:cs="Times New Roman"/>
-              </w:rPr>
-              <w:t>Member List</w:t>
-            </w:r>
-            <w:r>
-              <w:rPr>
-                <w:rFonts w:ascii="Times New Roman" w:hAnsi="Times New Roman" w:cs="Times New Roman"/>
-              </w:rPr>
-              <w:t xml:space="preserve"> screen </w:t>
+              <w:t>5. Directs leader to the Leader View screen</w:t>
             </w:r>
           </w:p>
         </w:tc>
@@ -11382,7 +11273,7 @@
                 <w:b w:val="0"/>
                 <w:bCs w:val="0"/>
               </w:rPr>
-              <w:t>6</w:t>
+              <w:t>5</w:t>
             </w:r>
             <w:r>
               <w:rPr>
@@ -11390,14 +11281,7 @@
                 <w:b w:val="0"/>
                 <w:bCs w:val="0"/>
               </w:rPr>
-              <w:t xml:space="preserve">. Hit the back button to go back to the </w:t>
-            </w:r>
-            <w:r>
-              <w:rPr>
-                <w:rFonts w:ascii="Times New Roman" w:hAnsi="Times New Roman" w:cs="Times New Roman"/>
-                <w:b w:val="0"/>
-              </w:rPr>
-              <w:t>Leader View screen</w:t>
+              <w:t>. Click the “Members” button</w:t>
             </w:r>
           </w:p>
         </w:tc>
@@ -11421,25 +11305,25 @@
               <w:rPr>
                 <w:rFonts w:ascii="Times New Roman" w:hAnsi="Times New Roman" w:cs="Times New Roman"/>
               </w:rPr>
-              <w:t>6</w:t>
-            </w:r>
-            <w:r>
-              <w:rPr>
-                <w:rFonts w:ascii="Times New Roman" w:hAnsi="Times New Roman" w:cs="Times New Roman"/>
-              </w:rPr>
-              <w:t xml:space="preserve">. Directs leader back to the </w:t>
-            </w:r>
-            <w:r>
-              <w:rPr>
-                <w:rFonts w:ascii="Times New Roman" w:hAnsi="Times New Roman" w:cs="Times New Roman"/>
-              </w:rPr>
-              <w:t>Leader View</w:t>
-            </w:r>
-            <w:r>
-              <w:rPr>
-                <w:rFonts w:ascii="Times New Roman" w:hAnsi="Times New Roman" w:cs="Times New Roman"/>
-              </w:rPr>
-              <w:t xml:space="preserve"> screen</w:t>
+              <w:t>5</w:t>
+            </w:r>
+            <w:r>
+              <w:rPr>
+                <w:rFonts w:ascii="Times New Roman" w:hAnsi="Times New Roman" w:cs="Times New Roman"/>
+              </w:rPr>
+              <w:t xml:space="preserve">. Directs leader to the </w:t>
+            </w:r>
+            <w:r>
+              <w:rPr>
+                <w:rFonts w:ascii="Times New Roman" w:hAnsi="Times New Roman" w:cs="Times New Roman"/>
+              </w:rPr>
+              <w:t>Member List</w:t>
+            </w:r>
+            <w:r>
+              <w:rPr>
+                <w:rFonts w:ascii="Times New Roman" w:hAnsi="Times New Roman" w:cs="Times New Roman"/>
+              </w:rPr>
+              <w:t xml:space="preserve"> screen </w:t>
             </w:r>
           </w:p>
         </w:tc>
@@ -11464,9 +11348,31 @@
                 <w:rFonts w:ascii="Times New Roman" w:hAnsi="Times New Roman" w:cs="Times New Roman"/>
                 <w:b w:val="0"/>
                 <w:bCs w:val="0"/>
-                <w:color w:val="FF0000"/>
-              </w:rPr>
-            </w:pPr>
+              </w:rPr>
+            </w:pPr>
+            <w:r>
+              <w:rPr>
+                <w:rFonts w:ascii="Times New Roman" w:hAnsi="Times New Roman" w:cs="Times New Roman"/>
+                <w:b w:val="0"/>
+                <w:bCs w:val="0"/>
+              </w:rPr>
+              <w:t>6</w:t>
+            </w:r>
+            <w:r>
+              <w:rPr>
+                <w:rFonts w:ascii="Times New Roman" w:hAnsi="Times New Roman" w:cs="Times New Roman"/>
+                <w:b w:val="0"/>
+                <w:bCs w:val="0"/>
+              </w:rPr>
+              <w:t xml:space="preserve">. Hit the back button to go back to the </w:t>
+            </w:r>
+            <w:r>
+              <w:rPr>
+                <w:rFonts w:ascii="Times New Roman" w:hAnsi="Times New Roman" w:cs="Times New Roman"/>
+                <w:b w:val="0"/>
+              </w:rPr>
+              <w:t>Leader View screen</w:t>
+            </w:r>
           </w:p>
         </w:tc>
         <w:tc>
@@ -11483,9 +11389,32 @@
               <w:cnfStyle w:val="000000000000" w:firstRow="0" w:lastRow="0" w:firstColumn="0" w:lastColumn="0" w:oddVBand="0" w:evenVBand="0" w:oddHBand="0" w:evenHBand="0" w:firstRowFirstColumn="0" w:firstRowLastColumn="0" w:lastRowFirstColumn="0" w:lastRowLastColumn="0"/>
               <w:rPr>
                 <w:rFonts w:ascii="Times New Roman" w:hAnsi="Times New Roman" w:cs="Times New Roman"/>
-                <w:color w:val="FF0000"/>
-              </w:rPr>
-            </w:pPr>
+              </w:rPr>
+            </w:pPr>
+            <w:r>
+              <w:rPr>
+                <w:rFonts w:ascii="Times New Roman" w:hAnsi="Times New Roman" w:cs="Times New Roman"/>
+              </w:rPr>
+              <w:t>6</w:t>
+            </w:r>
+            <w:r>
+              <w:rPr>
+                <w:rFonts w:ascii="Times New Roman" w:hAnsi="Times New Roman" w:cs="Times New Roman"/>
+              </w:rPr>
+              <w:t xml:space="preserve">. Directs leader back to the </w:t>
+            </w:r>
+            <w:r>
+              <w:rPr>
+                <w:rFonts w:ascii="Times New Roman" w:hAnsi="Times New Roman" w:cs="Times New Roman"/>
+              </w:rPr>
+              <w:t>Leader View</w:t>
+            </w:r>
+            <w:r>
+              <w:rPr>
+                <w:rFonts w:ascii="Times New Roman" w:hAnsi="Times New Roman" w:cs="Times New Roman"/>
+              </w:rPr>
+              <w:t xml:space="preserve"> screen</w:t>
+            </w:r>
           </w:p>
         </w:tc>
       </w:tr>
@@ -11506,9 +11435,9 @@
                 <w:tab w:val="left" w:pos="1515"/>
                 <w:tab w:val="center" w:pos="1741"/>
               </w:tabs>
-              <w:jc w:val="right"/>
-              <w:rPr>
-                <w:rFonts w:ascii="Times New Roman" w:hAnsi="Times New Roman" w:cs="Times New Roman"/>
+              <w:rPr>
+                <w:rFonts w:ascii="Times New Roman" w:hAnsi="Times New Roman" w:cs="Times New Roman"/>
+                <w:b w:val="0"/>
                 <w:bCs w:val="0"/>
                 <w:color w:val="FF0000"/>
               </w:rPr>
@@ -11526,11 +11455,9 @@
                 <w:tab w:val="left" w:pos="1515"/>
                 <w:tab w:val="center" w:pos="1741"/>
               </w:tabs>
-              <w:jc w:val="right"/>
               <w:cnfStyle w:val="000000100000" w:firstRow="0" w:lastRow="0" w:firstColumn="0" w:lastColumn="0" w:oddVBand="0" w:evenVBand="0" w:oddHBand="1" w:evenHBand="0" w:firstRowFirstColumn="0" w:firstRowLastColumn="0" w:lastRowFirstColumn="0" w:lastRowLastColumn="0"/>
               <w:rPr>
                 <w:rFonts w:ascii="Times New Roman" w:hAnsi="Times New Roman" w:cs="Times New Roman"/>
-                <w:b/>
                 <w:color w:val="FF0000"/>
               </w:rPr>
             </w:pPr>
@@ -11593,21 +11520,7 @@
               <w:rPr>
                 <w:rFonts w:ascii="Times New Roman" w:hAnsi="Times New Roman" w:cs="Times New Roman"/>
               </w:rPr>
-              <w:t>sgant869</w:t>
-            </w:r>
-            <w:r>
-              <w:rPr>
-                <w:rFonts w:ascii="Times New Roman" w:hAnsi="Times New Roman" w:cs="Times New Roman"/>
-                <w:b/>
-                <w:bCs/>
-              </w:rPr>
-              <w:t xml:space="preserve"> </w:t>
-            </w:r>
-            <w:r>
-              <w:rPr>
-                <w:rFonts w:ascii="Times New Roman" w:hAnsi="Times New Roman" w:cs="Times New Roman"/>
-              </w:rPr>
-              <w:t>@live.kutztown.edu</w:t>
+              <w:t>sgant869@live.kutztown.edu</w:t>
             </w:r>
             <w:r>
               <w:rPr>
@@ -15950,15 +15863,14 @@
                 <w:b w:val="0"/>
                 <w:bCs w:val="0"/>
               </w:rPr>
-              <w:t xml:space="preserve"> of member “</w:t>
+              <w:t xml:space="preserve"> “</w:t>
             </w:r>
             <w:r>
               <w:rPr>
                 <w:rFonts w:ascii="Times New Roman" w:hAnsi="Times New Roman" w:cs="Times New Roman"/>
                 <w:b w:val="0"/>
-                <w:bCs w:val="0"/>
-              </w:rPr>
-              <w:t>tmari795@live.kutztown.edu</w:t>
+              </w:rPr>
+              <w:t>sgant869@live.kutztown.edu</w:t>
             </w:r>
             <w:r>
               <w:rPr>
@@ -15966,7 +15878,15 @@
                 <w:b w:val="0"/>
                 <w:bCs w:val="0"/>
               </w:rPr>
-              <w:t>” from combo box</w:t>
+              <w:t>”</w:t>
+            </w:r>
+            <w:r>
+              <w:rPr>
+                <w:rFonts w:ascii="Times New Roman" w:hAnsi="Times New Roman" w:cs="Times New Roman"/>
+                <w:b w:val="0"/>
+                <w:bCs w:val="0"/>
+              </w:rPr>
+              <w:t xml:space="preserve"> from combo box</w:t>
             </w:r>
           </w:p>
         </w:tc>
@@ -16008,7 +15928,7 @@
               <w:rPr>
                 <w:rFonts w:ascii="Times New Roman" w:hAnsi="Times New Roman" w:cs="Times New Roman"/>
               </w:rPr>
-              <w:t>tmari795@live.kutztown.edu</w:t>
+              <w:t>sgant869@live.kutztown.edu</w:t>
             </w:r>
           </w:p>
         </w:tc>
@@ -16114,7 +16034,13 @@
               <w:rPr>
                 <w:rFonts w:ascii="Times New Roman" w:hAnsi="Times New Roman" w:cs="Times New Roman"/>
               </w:rPr>
-              <w:t>Leader View</w:t>
+              <w:t>Task</w:t>
+            </w:r>
+            <w:r>
+              <w:rPr>
+                <w:rFonts w:ascii="Times New Roman" w:hAnsi="Times New Roman" w:cs="Times New Roman"/>
+              </w:rPr>
+              <w:t xml:space="preserve"> View</w:t>
             </w:r>
             <w:r>
               <w:rPr>
@@ -17164,19 +17090,49 @@
               <w:rPr>
                 <w:rFonts w:ascii="Times New Roman" w:hAnsi="Times New Roman" w:cs="Times New Roman"/>
               </w:rPr>
-              <w:t>to Tyler’s account</w:t>
-            </w:r>
-            <w:r>
-              <w:rPr>
-                <w:rFonts w:ascii="Times New Roman" w:hAnsi="Times New Roman" w:cs="Times New Roman"/>
-              </w:rPr>
-              <w:t xml:space="preserve"> and in the </w:t>
-            </w:r>
-            <w:r>
-              <w:rPr>
-                <w:rFonts w:ascii="Times New Roman" w:hAnsi="Times New Roman" w:cs="Times New Roman"/>
-              </w:rPr>
-              <w:t xml:space="preserve">Member View </w:t>
+              <w:t xml:space="preserve">to </w:t>
+            </w:r>
+            <w:r>
+              <w:rPr>
+                <w:rFonts w:ascii="Times New Roman" w:hAnsi="Times New Roman" w:cs="Times New Roman"/>
+              </w:rPr>
+              <w:t>Steven</w:t>
+            </w:r>
+            <w:r>
+              <w:rPr>
+                <w:rFonts w:ascii="Times New Roman" w:hAnsi="Times New Roman" w:cs="Times New Roman"/>
+              </w:rPr>
+              <w:t>’s account</w:t>
+            </w:r>
+            <w:r>
+              <w:rPr>
+                <w:rFonts w:ascii="Times New Roman" w:hAnsi="Times New Roman" w:cs="Times New Roman"/>
+              </w:rPr>
+              <w:t xml:space="preserve"> and </w:t>
+            </w:r>
+            <w:r>
+              <w:rPr>
+                <w:rFonts w:ascii="Times New Roman" w:hAnsi="Times New Roman" w:cs="Times New Roman"/>
+              </w:rPr>
+              <w:t xml:space="preserve">is </w:t>
+            </w:r>
+            <w:r>
+              <w:rPr>
+                <w:rFonts w:ascii="Times New Roman" w:hAnsi="Times New Roman" w:cs="Times New Roman"/>
+              </w:rPr>
+              <w:t xml:space="preserve">in the </w:t>
+            </w:r>
+            <w:r>
+              <w:rPr>
+                <w:rFonts w:ascii="Times New Roman" w:hAnsi="Times New Roman" w:cs="Times New Roman"/>
+              </w:rPr>
+              <w:t>Leader</w:t>
+            </w:r>
+            <w:r>
+              <w:rPr>
+                <w:rFonts w:ascii="Times New Roman" w:hAnsi="Times New Roman" w:cs="Times New Roman"/>
+              </w:rPr>
+              <w:t xml:space="preserve"> View </w:t>
             </w:r>
             <w:r>
               <w:rPr>
@@ -17328,17 +17284,15 @@
                 <w:b w:val="0"/>
                 <w:bCs w:val="0"/>
               </w:rPr>
-              <w:t>1. Enter “</w:t>
+              <w:t>1</w:t>
             </w:r>
             <w:r>
               <w:rPr>
                 <w:rFonts w:ascii="Times New Roman" w:hAnsi="Times New Roman" w:cs="Times New Roman"/>
                 <w:b w:val="0"/>
                 <w:bCs w:val="0"/>
-                <w:sz w:val="22"/>
-                <w:szCs w:val="22"/>
-              </w:rPr>
-              <w:t>tmari795@live.kutztown.edu</w:t>
+              </w:rPr>
+              <w:t xml:space="preserve">. </w:t>
             </w:r>
             <w:r>
               <w:rPr>
@@ -17346,7 +17300,23 @@
                 <w:b w:val="0"/>
                 <w:bCs w:val="0"/>
               </w:rPr>
-              <w:t xml:space="preserve">” in email field </w:t>
+              <w:t xml:space="preserve">Click the task </w:t>
+            </w:r>
+            <w:r>
+              <w:rPr>
+                <w:rFonts w:ascii="Times New Roman" w:hAnsi="Times New Roman" w:cs="Times New Roman"/>
+                <w:b w:val="0"/>
+                <w:bCs w:val="0"/>
+              </w:rPr>
+              <w:t xml:space="preserve">ID under the task section of the screen. </w:t>
+            </w:r>
+            <w:r>
+              <w:rPr>
+                <w:rFonts w:ascii="Times New Roman" w:hAnsi="Times New Roman" w:cs="Times New Roman"/>
+                <w:b w:val="0"/>
+                <w:bCs w:val="0"/>
+              </w:rPr>
+              <w:t xml:space="preserve"> </w:t>
             </w:r>
           </w:p>
         </w:tc>
@@ -17370,7 +17340,25 @@
               <w:rPr>
                 <w:rFonts w:ascii="Times New Roman" w:hAnsi="Times New Roman" w:cs="Times New Roman"/>
               </w:rPr>
-              <w:t>1. N/A</w:t>
+              <w:t>1</w:t>
+            </w:r>
+            <w:r>
+              <w:rPr>
+                <w:rFonts w:ascii="Times New Roman" w:hAnsi="Times New Roman" w:cs="Times New Roman"/>
+              </w:rPr>
+              <w:t xml:space="preserve">. </w:t>
+            </w:r>
+            <w:r>
+              <w:rPr>
+                <w:rFonts w:ascii="Times New Roman" w:hAnsi="Times New Roman" w:cs="Times New Roman"/>
+              </w:rPr>
+              <w:t>Directs</w:t>
+            </w:r>
+            <w:r>
+              <w:rPr>
+                <w:rFonts w:ascii="Times New Roman" w:hAnsi="Times New Roman" w:cs="Times New Roman"/>
+              </w:rPr>
+              <w:t xml:space="preserve"> to the Task View screen</w:t>
             </w:r>
           </w:p>
         </w:tc>
@@ -17404,7 +17392,7 @@
                 <w:b w:val="0"/>
                 <w:bCs w:val="0"/>
               </w:rPr>
-              <w:t>2. Enter “</w:t>
+              <w:t>2</w:t>
             </w:r>
             <w:r>
               <w:rPr>
@@ -17412,7 +17400,7 @@
                 <w:b w:val="0"/>
                 <w:bCs w:val="0"/>
               </w:rPr>
-              <w:t>Tyler</w:t>
+              <w:t xml:space="preserve">. </w:t>
             </w:r>
             <w:r>
               <w:rPr>
@@ -17420,7 +17408,15 @@
                 <w:b w:val="0"/>
                 <w:bCs w:val="0"/>
               </w:rPr>
-              <w:t xml:space="preserve">” in the password field </w:t>
+              <w:t>Slide the progress slider bar to 100</w:t>
+            </w:r>
+            <w:r>
+              <w:rPr>
+                <w:rFonts w:ascii="Times New Roman" w:hAnsi="Times New Roman" w:cs="Times New Roman"/>
+                <w:b w:val="0"/>
+                <w:bCs w:val="0"/>
+              </w:rPr>
+              <w:t xml:space="preserve"> </w:t>
             </w:r>
           </w:p>
         </w:tc>
@@ -17444,7 +17440,19 @@
               <w:rPr>
                 <w:rFonts w:ascii="Times New Roman" w:hAnsi="Times New Roman" w:cs="Times New Roman"/>
               </w:rPr>
-              <w:t>2. N/A</w:t>
+              <w:t>2</w:t>
+            </w:r>
+            <w:r>
+              <w:rPr>
+                <w:rFonts w:ascii="Times New Roman" w:hAnsi="Times New Roman" w:cs="Times New Roman"/>
+              </w:rPr>
+              <w:t xml:space="preserve">. </w:t>
+            </w:r>
+            <w:r>
+              <w:rPr>
+                <w:rFonts w:ascii="Times New Roman" w:hAnsi="Times New Roman" w:cs="Times New Roman"/>
+              </w:rPr>
+              <w:t>The Update button changes to a Submit button</w:t>
             </w:r>
           </w:p>
         </w:tc>
@@ -17469,6 +17477,7 @@
                 <w:rFonts w:ascii="Times New Roman" w:hAnsi="Times New Roman" w:cs="Times New Roman"/>
                 <w:b w:val="0"/>
                 <w:bCs w:val="0"/>
+                <w:color w:val="FF0000"/>
               </w:rPr>
             </w:pPr>
             <w:r>
@@ -17477,7 +17486,7 @@
                 <w:b w:val="0"/>
                 <w:bCs w:val="0"/>
               </w:rPr>
-              <w:t xml:space="preserve">3. </w:t>
+              <w:t>3</w:t>
             </w:r>
             <w:r>
               <w:rPr>
@@ -17485,7 +17494,7 @@
                 <w:b w:val="0"/>
                 <w:bCs w:val="0"/>
               </w:rPr>
-              <w:t>Click the “Login” button</w:t>
+              <w:t xml:space="preserve">. Click the “Submit” button </w:t>
             </w:r>
           </w:p>
         </w:tc>
@@ -17503,13 +17512,26 @@
               <w:cnfStyle w:val="000000000000" w:firstRow="0" w:lastRow="0" w:firstColumn="0" w:lastColumn="0" w:oddVBand="0" w:evenVBand="0" w:oddHBand="0" w:evenHBand="0" w:firstRowFirstColumn="0" w:firstRowLastColumn="0" w:lastRowFirstColumn="0" w:lastRowLastColumn="0"/>
               <w:rPr>
                 <w:rFonts w:ascii="Times New Roman" w:hAnsi="Times New Roman" w:cs="Times New Roman"/>
-              </w:rPr>
-            </w:pPr>
-            <w:r>
-              <w:rPr>
-                <w:rFonts w:ascii="Times New Roman" w:hAnsi="Times New Roman" w:cs="Times New Roman"/>
-              </w:rPr>
-              <w:t>3. Call screen</w:t>
+                <w:color w:val="FF0000"/>
+              </w:rPr>
+            </w:pPr>
+            <w:r>
+              <w:rPr>
+                <w:rFonts w:ascii="Times New Roman" w:hAnsi="Times New Roman" w:cs="Times New Roman"/>
+              </w:rPr>
+              <w:t>3</w:t>
+            </w:r>
+            <w:r>
+              <w:rPr>
+                <w:rFonts w:ascii="Times New Roman" w:hAnsi="Times New Roman" w:cs="Times New Roman"/>
+              </w:rPr>
+              <w:t xml:space="preserve">. Directs </w:t>
+            </w:r>
+            <w:r>
+              <w:rPr>
+                <w:rFonts w:ascii="Times New Roman" w:hAnsi="Times New Roman" w:cs="Times New Roman"/>
+              </w:rPr>
+              <w:t>to the Task View screen</w:t>
             </w:r>
           </w:p>
         </w:tc>
@@ -17531,26 +17553,13 @@
                 <w:tab w:val="left" w:pos="1515"/>
                 <w:tab w:val="center" w:pos="1741"/>
               </w:tabs>
-              <w:rPr>
-                <w:rFonts w:ascii="Times New Roman" w:hAnsi="Times New Roman" w:cs="Times New Roman"/>
-                <w:b w:val="0"/>
-                <w:bCs w:val="0"/>
-              </w:rPr>
-            </w:pPr>
-            <w:r>
-              <w:rPr>
-                <w:rFonts w:ascii="Times New Roman" w:hAnsi="Times New Roman" w:cs="Times New Roman"/>
-                <w:b w:val="0"/>
-              </w:rPr>
-              <w:t>4</w:t>
-            </w:r>
-            <w:r>
-              <w:rPr>
-                <w:rFonts w:ascii="Times New Roman" w:hAnsi="Times New Roman" w:cs="Times New Roman"/>
-                <w:b w:val="0"/>
-              </w:rPr>
-              <w:t>. N/A</w:t>
-            </w:r>
+              <w:jc w:val="right"/>
+              <w:rPr>
+                <w:rFonts w:ascii="Times New Roman" w:hAnsi="Times New Roman" w:cs="Times New Roman"/>
+                <w:bCs w:val="0"/>
+                <w:color w:val="FF0000"/>
+              </w:rPr>
+            </w:pPr>
           </w:p>
         </w:tc>
         <w:tc>
@@ -17564,428 +17573,8 @@
                 <w:tab w:val="left" w:pos="1515"/>
                 <w:tab w:val="center" w:pos="1741"/>
               </w:tabs>
+              <w:jc w:val="right"/>
               <w:cnfStyle w:val="000000100000" w:firstRow="0" w:lastRow="0" w:firstColumn="0" w:lastColumn="0" w:oddVBand="0" w:evenVBand="0" w:oddHBand="1" w:evenHBand="0" w:firstRowFirstColumn="0" w:firstRowLastColumn="0" w:lastRowFirstColumn="0" w:lastRowLastColumn="0"/>
-              <w:rPr>
-                <w:rFonts w:ascii="Times New Roman" w:hAnsi="Times New Roman" w:cs="Times New Roman"/>
-              </w:rPr>
-            </w:pPr>
-            <w:r>
-              <w:rPr>
-                <w:rFonts w:ascii="Times New Roman" w:hAnsi="Times New Roman" w:cs="Times New Roman"/>
-              </w:rPr>
-              <w:t xml:space="preserve">4. User is directed to the </w:t>
-            </w:r>
-            <w:r>
-              <w:rPr>
-                <w:rFonts w:ascii="Times New Roman" w:hAnsi="Times New Roman" w:cs="Times New Roman"/>
-              </w:rPr>
-              <w:t>Main Menu</w:t>
-            </w:r>
-          </w:p>
-        </w:tc>
-      </w:tr>
-      <w:tr>
-        <w:trPr>
-          <w:trHeight w:val="313"/>
-        </w:trPr>
-        <w:tc>
-          <w:tcPr>
-            <w:cnfStyle w:val="001000000000" w:firstRow="0" w:lastRow="0" w:firstColumn="1" w:lastColumn="0" w:oddVBand="0" w:evenVBand="0" w:oddHBand="0" w:evenHBand="0" w:firstRowFirstColumn="0" w:firstRowLastColumn="0" w:lastRowFirstColumn="0" w:lastRowLastColumn="0"/>
-            <w:tcW w:w="2788" w:type="pct"/>
-            <w:gridSpan w:val="3"/>
-          </w:tcPr>
-          <w:p>
-            <w:pPr>
-              <w:tabs>
-                <w:tab w:val="left" w:pos="1515"/>
-                <w:tab w:val="center" w:pos="1741"/>
-              </w:tabs>
-              <w:rPr>
-                <w:rFonts w:ascii="Times New Roman" w:hAnsi="Times New Roman" w:cs="Times New Roman"/>
-                <w:b w:val="0"/>
-                <w:bCs w:val="0"/>
-              </w:rPr>
-            </w:pPr>
-            <w:r>
-              <w:rPr>
-                <w:rFonts w:ascii="Times New Roman" w:hAnsi="Times New Roman" w:cs="Times New Roman"/>
-                <w:b w:val="0"/>
-                <w:bCs w:val="0"/>
-              </w:rPr>
-              <w:t>5</w:t>
-            </w:r>
-            <w:r>
-              <w:rPr>
-                <w:rFonts w:ascii="Times New Roman" w:hAnsi="Times New Roman" w:cs="Times New Roman"/>
-                <w:b w:val="0"/>
-                <w:bCs w:val="0"/>
-              </w:rPr>
-              <w:t xml:space="preserve">. Click the “ Task ” button </w:t>
-            </w:r>
-          </w:p>
-        </w:tc>
-        <w:tc>
-          <w:tcPr>
-            <w:tcW w:w="2212" w:type="pct"/>
-            <w:gridSpan w:val="3"/>
-          </w:tcPr>
-          <w:p>
-            <w:pPr>
-              <w:tabs>
-                <w:tab w:val="left" w:pos="1515"/>
-                <w:tab w:val="center" w:pos="1741"/>
-              </w:tabs>
-              <w:cnfStyle w:val="000000000000" w:firstRow="0" w:lastRow="0" w:firstColumn="0" w:lastColumn="0" w:oddVBand="0" w:evenVBand="0" w:oddHBand="0" w:evenHBand="0" w:firstRowFirstColumn="0" w:firstRowLastColumn="0" w:lastRowFirstColumn="0" w:lastRowLastColumn="0"/>
-              <w:rPr>
-                <w:rFonts w:ascii="Times New Roman" w:hAnsi="Times New Roman" w:cs="Times New Roman"/>
-              </w:rPr>
-            </w:pPr>
-            <w:r>
-              <w:rPr>
-                <w:rFonts w:ascii="Times New Roman" w:hAnsi="Times New Roman" w:cs="Times New Roman"/>
-              </w:rPr>
-              <w:t>5</w:t>
-            </w:r>
-            <w:r>
-              <w:rPr>
-                <w:rFonts w:ascii="Times New Roman" w:hAnsi="Times New Roman" w:cs="Times New Roman"/>
-              </w:rPr>
-              <w:t xml:space="preserve">. </w:t>
-            </w:r>
-            <w:r>
-              <w:rPr>
-                <w:rFonts w:ascii="Times New Roman" w:hAnsi="Times New Roman" w:cs="Times New Roman"/>
-              </w:rPr>
-              <w:t>Directs</w:t>
-            </w:r>
-            <w:r>
-              <w:rPr>
-                <w:rFonts w:ascii="Times New Roman" w:hAnsi="Times New Roman" w:cs="Times New Roman"/>
-              </w:rPr>
-              <w:t xml:space="preserve"> to the Task List screen</w:t>
-            </w:r>
-          </w:p>
-        </w:tc>
-      </w:tr>
-      <w:tr>
-        <w:trPr>
-          <w:cnfStyle w:val="000000100000" w:firstRow="0" w:lastRow="0" w:firstColumn="0" w:lastColumn="0" w:oddVBand="0" w:evenVBand="0" w:oddHBand="1" w:evenHBand="0" w:firstRowFirstColumn="0" w:firstRowLastColumn="0" w:lastRowFirstColumn="0" w:lastRowLastColumn="0"/>
-          <w:trHeight w:val="313"/>
-        </w:trPr>
-        <w:tc>
-          <w:tcPr>
-            <w:cnfStyle w:val="001000000000" w:firstRow="0" w:lastRow="0" w:firstColumn="1" w:lastColumn="0" w:oddVBand="0" w:evenVBand="0" w:oddHBand="0" w:evenHBand="0" w:firstRowFirstColumn="0" w:firstRowLastColumn="0" w:lastRowFirstColumn="0" w:lastRowLastColumn="0"/>
-            <w:tcW w:w="2788" w:type="pct"/>
-            <w:gridSpan w:val="3"/>
-          </w:tcPr>
-          <w:p>
-            <w:pPr>
-              <w:tabs>
-                <w:tab w:val="left" w:pos="1515"/>
-                <w:tab w:val="center" w:pos="1741"/>
-              </w:tabs>
-              <w:rPr>
-                <w:rFonts w:ascii="Times New Roman" w:hAnsi="Times New Roman" w:cs="Times New Roman"/>
-                <w:b w:val="0"/>
-                <w:bCs w:val="0"/>
-              </w:rPr>
-            </w:pPr>
-            <w:r>
-              <w:rPr>
-                <w:rFonts w:ascii="Times New Roman" w:hAnsi="Times New Roman" w:cs="Times New Roman"/>
-                <w:b w:val="0"/>
-                <w:bCs w:val="0"/>
-              </w:rPr>
-              <w:t>6</w:t>
-            </w:r>
-            <w:r>
-              <w:rPr>
-                <w:rFonts w:ascii="Times New Roman" w:hAnsi="Times New Roman" w:cs="Times New Roman"/>
-                <w:b w:val="0"/>
-                <w:bCs w:val="0"/>
-              </w:rPr>
-              <w:t xml:space="preserve">. </w:t>
-            </w:r>
-            <w:r>
-              <w:rPr>
-                <w:rFonts w:ascii="Times New Roman" w:hAnsi="Times New Roman" w:cs="Times New Roman"/>
-                <w:b w:val="0"/>
-                <w:bCs w:val="0"/>
-              </w:rPr>
-              <w:t>Click the task “Say your</w:t>
-            </w:r>
-            <w:r>
-              <w:rPr>
-                <w:rFonts w:ascii="Times New Roman" w:hAnsi="Times New Roman" w:cs="Times New Roman"/>
-                <w:b w:val="0"/>
-                <w:bCs w:val="0"/>
-              </w:rPr>
-              <w:t xml:space="preserve"> Name”</w:t>
-            </w:r>
-            <w:r>
-              <w:rPr>
-                <w:rFonts w:ascii="Times New Roman" w:hAnsi="Times New Roman" w:cs="Times New Roman"/>
-                <w:b w:val="0"/>
-                <w:bCs w:val="0"/>
-              </w:rPr>
-              <w:t xml:space="preserve"> </w:t>
-            </w:r>
-          </w:p>
-        </w:tc>
-        <w:tc>
-          <w:tcPr>
-            <w:tcW w:w="2212" w:type="pct"/>
-            <w:gridSpan w:val="3"/>
-          </w:tcPr>
-          <w:p>
-            <w:pPr>
-              <w:tabs>
-                <w:tab w:val="left" w:pos="1515"/>
-                <w:tab w:val="center" w:pos="1741"/>
-              </w:tabs>
-              <w:cnfStyle w:val="000000100000" w:firstRow="0" w:lastRow="0" w:firstColumn="0" w:lastColumn="0" w:oddVBand="0" w:evenVBand="0" w:oddHBand="1" w:evenHBand="0" w:firstRowFirstColumn="0" w:firstRowLastColumn="0" w:lastRowFirstColumn="0" w:lastRowLastColumn="0"/>
-              <w:rPr>
-                <w:rFonts w:ascii="Times New Roman" w:hAnsi="Times New Roman" w:cs="Times New Roman"/>
-              </w:rPr>
-            </w:pPr>
-            <w:r>
-              <w:rPr>
-                <w:rFonts w:ascii="Times New Roman" w:hAnsi="Times New Roman" w:cs="Times New Roman"/>
-              </w:rPr>
-              <w:t>6</w:t>
-            </w:r>
-            <w:r>
-              <w:rPr>
-                <w:rFonts w:ascii="Times New Roman" w:hAnsi="Times New Roman" w:cs="Times New Roman"/>
-              </w:rPr>
-              <w:t xml:space="preserve">. </w:t>
-            </w:r>
-            <w:r>
-              <w:rPr>
-                <w:rFonts w:ascii="Times New Roman" w:hAnsi="Times New Roman" w:cs="Times New Roman"/>
-              </w:rPr>
-              <w:t>Directs</w:t>
-            </w:r>
-            <w:r>
-              <w:rPr>
-                <w:rFonts w:ascii="Times New Roman" w:hAnsi="Times New Roman" w:cs="Times New Roman"/>
-              </w:rPr>
-              <w:t xml:space="preserve"> to the Task View screen</w:t>
-            </w:r>
-          </w:p>
-        </w:tc>
-      </w:tr>
-      <w:tr>
-        <w:trPr>
-          <w:trHeight w:val="313"/>
-        </w:trPr>
-        <w:tc>
-          <w:tcPr>
-            <w:cnfStyle w:val="001000000000" w:firstRow="0" w:lastRow="0" w:firstColumn="1" w:lastColumn="0" w:oddVBand="0" w:evenVBand="0" w:oddHBand="0" w:evenHBand="0" w:firstRowFirstColumn="0" w:firstRowLastColumn="0" w:lastRowFirstColumn="0" w:lastRowLastColumn="0"/>
-            <w:tcW w:w="2788" w:type="pct"/>
-            <w:gridSpan w:val="3"/>
-          </w:tcPr>
-          <w:p>
-            <w:pPr>
-              <w:tabs>
-                <w:tab w:val="left" w:pos="1515"/>
-                <w:tab w:val="center" w:pos="1741"/>
-              </w:tabs>
-              <w:rPr>
-                <w:rFonts w:ascii="Times New Roman" w:hAnsi="Times New Roman" w:cs="Times New Roman"/>
-                <w:b w:val="0"/>
-                <w:bCs w:val="0"/>
-              </w:rPr>
-            </w:pPr>
-            <w:r>
-              <w:rPr>
-                <w:rFonts w:ascii="Times New Roman" w:hAnsi="Times New Roman" w:cs="Times New Roman"/>
-                <w:b w:val="0"/>
-                <w:bCs w:val="0"/>
-              </w:rPr>
-              <w:t>7</w:t>
-            </w:r>
-            <w:r>
-              <w:rPr>
-                <w:rFonts w:ascii="Times New Roman" w:hAnsi="Times New Roman" w:cs="Times New Roman"/>
-                <w:b w:val="0"/>
-                <w:bCs w:val="0"/>
-              </w:rPr>
-              <w:t xml:space="preserve">. </w:t>
-            </w:r>
-            <w:r>
-              <w:rPr>
-                <w:rFonts w:ascii="Times New Roman" w:hAnsi="Times New Roman" w:cs="Times New Roman"/>
-                <w:b w:val="0"/>
-                <w:bCs w:val="0"/>
-              </w:rPr>
-              <w:t>Slide the progress slider bar to 100</w:t>
-            </w:r>
-            <w:r>
-              <w:rPr>
-                <w:rFonts w:ascii="Times New Roman" w:hAnsi="Times New Roman" w:cs="Times New Roman"/>
-                <w:b w:val="0"/>
-                <w:bCs w:val="0"/>
-              </w:rPr>
-              <w:t xml:space="preserve"> </w:t>
-            </w:r>
-          </w:p>
-        </w:tc>
-        <w:tc>
-          <w:tcPr>
-            <w:tcW w:w="2212" w:type="pct"/>
-            <w:gridSpan w:val="3"/>
-          </w:tcPr>
-          <w:p>
-            <w:pPr>
-              <w:tabs>
-                <w:tab w:val="left" w:pos="1515"/>
-                <w:tab w:val="center" w:pos="1741"/>
-              </w:tabs>
-              <w:cnfStyle w:val="000000000000" w:firstRow="0" w:lastRow="0" w:firstColumn="0" w:lastColumn="0" w:oddVBand="0" w:evenVBand="0" w:oddHBand="0" w:evenHBand="0" w:firstRowFirstColumn="0" w:firstRowLastColumn="0" w:lastRowFirstColumn="0" w:lastRowLastColumn="0"/>
-              <w:rPr>
-                <w:rFonts w:ascii="Times New Roman" w:hAnsi="Times New Roman" w:cs="Times New Roman"/>
-              </w:rPr>
-            </w:pPr>
-            <w:r>
-              <w:rPr>
-                <w:rFonts w:ascii="Times New Roman" w:hAnsi="Times New Roman" w:cs="Times New Roman"/>
-              </w:rPr>
-              <w:t>7</w:t>
-            </w:r>
-            <w:r>
-              <w:rPr>
-                <w:rFonts w:ascii="Times New Roman" w:hAnsi="Times New Roman" w:cs="Times New Roman"/>
-              </w:rPr>
-              <w:t xml:space="preserve">. </w:t>
-            </w:r>
-            <w:r>
-              <w:rPr>
-                <w:rFonts w:ascii="Times New Roman" w:hAnsi="Times New Roman" w:cs="Times New Roman"/>
-              </w:rPr>
-              <w:t>The Update button changes to a Submit button</w:t>
-            </w:r>
-          </w:p>
-        </w:tc>
-      </w:tr>
-      <w:tr>
-        <w:trPr>
-          <w:cnfStyle w:val="000000100000" w:firstRow="0" w:lastRow="0" w:firstColumn="0" w:lastColumn="0" w:oddVBand="0" w:evenVBand="0" w:oddHBand="1" w:evenHBand="0" w:firstRowFirstColumn="0" w:firstRowLastColumn="0" w:lastRowFirstColumn="0" w:lastRowLastColumn="0"/>
-          <w:trHeight w:val="313"/>
-        </w:trPr>
-        <w:tc>
-          <w:tcPr>
-            <w:cnfStyle w:val="001000000000" w:firstRow="0" w:lastRow="0" w:firstColumn="1" w:lastColumn="0" w:oddVBand="0" w:evenVBand="0" w:oddHBand="0" w:evenHBand="0" w:firstRowFirstColumn="0" w:firstRowLastColumn="0" w:lastRowFirstColumn="0" w:lastRowLastColumn="0"/>
-            <w:tcW w:w="2788" w:type="pct"/>
-            <w:gridSpan w:val="3"/>
-          </w:tcPr>
-          <w:p>
-            <w:pPr>
-              <w:tabs>
-                <w:tab w:val="left" w:pos="1515"/>
-                <w:tab w:val="center" w:pos="1741"/>
-              </w:tabs>
-              <w:rPr>
-                <w:rFonts w:ascii="Times New Roman" w:hAnsi="Times New Roman" w:cs="Times New Roman"/>
-                <w:b w:val="0"/>
-                <w:bCs w:val="0"/>
-                <w:color w:val="FF0000"/>
-              </w:rPr>
-            </w:pPr>
-            <w:r>
-              <w:rPr>
-                <w:rFonts w:ascii="Times New Roman" w:hAnsi="Times New Roman" w:cs="Times New Roman"/>
-                <w:b w:val="0"/>
-                <w:bCs w:val="0"/>
-              </w:rPr>
-              <w:t>8</w:t>
-            </w:r>
-            <w:r>
-              <w:rPr>
-                <w:rFonts w:ascii="Times New Roman" w:hAnsi="Times New Roman" w:cs="Times New Roman"/>
-                <w:b w:val="0"/>
-                <w:bCs w:val="0"/>
-              </w:rPr>
-              <w:t xml:space="preserve">. Click the “Submit” button </w:t>
-            </w:r>
-          </w:p>
-        </w:tc>
-        <w:tc>
-          <w:tcPr>
-            <w:tcW w:w="2212" w:type="pct"/>
-            <w:gridSpan w:val="3"/>
-          </w:tcPr>
-          <w:p>
-            <w:pPr>
-              <w:tabs>
-                <w:tab w:val="left" w:pos="1515"/>
-                <w:tab w:val="center" w:pos="1741"/>
-              </w:tabs>
-              <w:cnfStyle w:val="000000100000" w:firstRow="0" w:lastRow="0" w:firstColumn="0" w:lastColumn="0" w:oddVBand="0" w:evenVBand="0" w:oddHBand="1" w:evenHBand="0" w:firstRowFirstColumn="0" w:firstRowLastColumn="0" w:lastRowFirstColumn="0" w:lastRowLastColumn="0"/>
-              <w:rPr>
-                <w:rFonts w:ascii="Times New Roman" w:hAnsi="Times New Roman" w:cs="Times New Roman"/>
-                <w:color w:val="FF0000"/>
-              </w:rPr>
-            </w:pPr>
-            <w:r>
-              <w:rPr>
-                <w:rFonts w:ascii="Times New Roman" w:hAnsi="Times New Roman" w:cs="Times New Roman"/>
-              </w:rPr>
-              <w:t>8</w:t>
-            </w:r>
-            <w:r>
-              <w:rPr>
-                <w:rFonts w:ascii="Times New Roman" w:hAnsi="Times New Roman" w:cs="Times New Roman"/>
-              </w:rPr>
-              <w:t xml:space="preserve">. Directs member back to the </w:t>
-            </w:r>
-            <w:r>
-              <w:rPr>
-                <w:rFonts w:ascii="Times New Roman" w:hAnsi="Times New Roman" w:cs="Times New Roman"/>
-              </w:rPr>
-              <w:t>Member View screen</w:t>
-            </w:r>
-          </w:p>
-        </w:tc>
-      </w:tr>
-      <w:tr>
-        <w:trPr>
-          <w:trHeight w:val="313"/>
-        </w:trPr>
-        <w:tc>
-          <w:tcPr>
-            <w:cnfStyle w:val="001000000000" w:firstRow="0" w:lastRow="0" w:firstColumn="1" w:lastColumn="0" w:oddVBand="0" w:evenVBand="0" w:oddHBand="0" w:evenHBand="0" w:firstRowFirstColumn="0" w:firstRowLastColumn="0" w:lastRowFirstColumn="0" w:lastRowLastColumn="0"/>
-            <w:tcW w:w="2788" w:type="pct"/>
-            <w:gridSpan w:val="3"/>
-          </w:tcPr>
-          <w:p>
-            <w:pPr>
-              <w:tabs>
-                <w:tab w:val="left" w:pos="1515"/>
-                <w:tab w:val="center" w:pos="1741"/>
-              </w:tabs>
-              <w:jc w:val="right"/>
-              <w:rPr>
-                <w:rFonts w:ascii="Times New Roman" w:hAnsi="Times New Roman" w:cs="Times New Roman"/>
-                <w:bCs w:val="0"/>
-                <w:color w:val="FF0000"/>
-              </w:rPr>
-            </w:pPr>
-          </w:p>
-        </w:tc>
-        <w:tc>
-          <w:tcPr>
-            <w:tcW w:w="2212" w:type="pct"/>
-            <w:gridSpan w:val="3"/>
-          </w:tcPr>
-          <w:p>
-            <w:pPr>
-              <w:tabs>
-                <w:tab w:val="left" w:pos="1515"/>
-                <w:tab w:val="center" w:pos="1741"/>
-              </w:tabs>
-              <w:jc w:val="right"/>
-              <w:cnfStyle w:val="000000000000" w:firstRow="0" w:lastRow="0" w:firstColumn="0" w:lastColumn="0" w:oddVBand="0" w:evenVBand="0" w:oddHBand="0" w:evenHBand="0" w:firstRowFirstColumn="0" w:firstRowLastColumn="0" w:lastRowFirstColumn="0" w:lastRowLastColumn="0"/>
               <w:rPr>
                 <w:rFonts w:ascii="Times New Roman" w:hAnsi="Times New Roman" w:cs="Times New Roman"/>
                 <w:b/>
@@ -17997,7 +17586,6 @@
       </w:tr>
       <w:tr>
         <w:trPr>
-          <w:cnfStyle w:val="000000100000" w:firstRow="0" w:lastRow="0" w:firstColumn="0" w:lastColumn="0" w:oddVBand="0" w:evenVBand="0" w:oddHBand="1" w:evenHBand="0" w:firstRowFirstColumn="0" w:firstRowLastColumn="0" w:lastRowFirstColumn="0" w:lastRowLastColumn="0"/>
           <w:trHeight w:val="313"/>
         </w:trPr>
         <w:tc>
@@ -18037,43 +17625,17 @@
                 <w:tab w:val="left" w:pos="1515"/>
                 <w:tab w:val="center" w:pos="1741"/>
               </w:tabs>
-              <w:cnfStyle w:val="000000100000" w:firstRow="0" w:lastRow="0" w:firstColumn="0" w:lastColumn="0" w:oddVBand="0" w:evenVBand="0" w:oddHBand="1" w:evenHBand="0" w:firstRowFirstColumn="0" w:firstRowLastColumn="0" w:lastRowFirstColumn="0" w:lastRowLastColumn="0"/>
-              <w:rPr>
-                <w:rFonts w:ascii="Times New Roman" w:hAnsi="Times New Roman" w:cs="Times New Roman"/>
-              </w:rPr>
-            </w:pPr>
-            <w:r>
-              <w:rPr>
-                <w:rFonts w:ascii="Times New Roman" w:hAnsi="Times New Roman" w:cs="Times New Roman"/>
-              </w:rPr>
-              <w:t>Email</w:t>
-            </w:r>
-            <w:r>
-              <w:rPr>
-                <w:rFonts w:ascii="Times New Roman" w:hAnsi="Times New Roman" w:cs="Times New Roman"/>
-              </w:rPr>
-              <w:t>: “</w:t>
-            </w:r>
-            <w:r>
-              <w:rPr>
-                <w:rFonts w:ascii="Times New Roman" w:hAnsi="Times New Roman" w:cs="Times New Roman"/>
-                <w:bCs/>
-                <w:sz w:val="22"/>
-                <w:szCs w:val="22"/>
-              </w:rPr>
-              <w:t>tmari795@live.kutztown.edu</w:t>
-            </w:r>
-            <w:r>
-              <w:rPr>
-                <w:rFonts w:ascii="Times New Roman" w:hAnsi="Times New Roman" w:cs="Times New Roman"/>
-              </w:rPr>
-              <w:t>”</w:t>
-            </w:r>
-          </w:p>
-        </w:tc>
-      </w:tr>
-      <w:tr>
-        <w:trPr>
+              <w:cnfStyle w:val="000000000000" w:firstRow="0" w:lastRow="0" w:firstColumn="0" w:lastColumn="0" w:oddVBand="0" w:evenVBand="0" w:oddHBand="0" w:evenHBand="0" w:firstRowFirstColumn="0" w:firstRowLastColumn="0" w:lastRowFirstColumn="0" w:lastRowLastColumn="0"/>
+              <w:rPr>
+                <w:rFonts w:ascii="Times New Roman" w:hAnsi="Times New Roman" w:cs="Times New Roman"/>
+              </w:rPr>
+            </w:pPr>
+          </w:p>
+        </w:tc>
+      </w:tr>
+      <w:tr>
+        <w:trPr>
+          <w:cnfStyle w:val="000000100000" w:firstRow="0" w:lastRow="0" w:firstColumn="0" w:lastColumn="0" w:oddVBand="0" w:evenVBand="0" w:oddHBand="1" w:evenHBand="0" w:firstRowFirstColumn="0" w:firstRowLastColumn="0" w:lastRowFirstColumn="0" w:lastRowLastColumn="0"/>
           <w:trHeight w:val="313"/>
         </w:trPr>
         <w:tc>
@@ -18106,35 +17668,16 @@
                 <w:tab w:val="left" w:pos="1515"/>
                 <w:tab w:val="center" w:pos="1741"/>
               </w:tabs>
-              <w:cnfStyle w:val="000000000000" w:firstRow="0" w:lastRow="0" w:firstColumn="0" w:lastColumn="0" w:oddVBand="0" w:evenVBand="0" w:oddHBand="0" w:evenHBand="0" w:firstRowFirstColumn="0" w:firstRowLastColumn="0" w:lastRowFirstColumn="0" w:lastRowLastColumn="0"/>
-              <w:rPr>
-                <w:rFonts w:ascii="Times New Roman" w:hAnsi="Times New Roman" w:cs="Times New Roman"/>
-              </w:rPr>
-            </w:pPr>
-            <w:r>
-              <w:rPr>
-                <w:rFonts w:ascii="Times New Roman" w:hAnsi="Times New Roman" w:cs="Times New Roman"/>
-              </w:rPr>
-              <w:t>Password: “</w:t>
-            </w:r>
-            <w:r>
-              <w:rPr>
-                <w:rFonts w:ascii="Times New Roman" w:hAnsi="Times New Roman" w:cs="Times New Roman"/>
-              </w:rPr>
-              <w:t>Tyler</w:t>
-            </w:r>
-            <w:r>
-              <w:rPr>
-                <w:rFonts w:ascii="Times New Roman" w:hAnsi="Times New Roman" w:cs="Times New Roman"/>
-              </w:rPr>
-              <w:t>”</w:t>
-            </w:r>
-          </w:p>
-        </w:tc>
-      </w:tr>
-      <w:tr>
-        <w:trPr>
-          <w:cnfStyle w:val="000000100000" w:firstRow="0" w:lastRow="0" w:firstColumn="0" w:lastColumn="0" w:oddVBand="0" w:evenVBand="0" w:oddHBand="1" w:evenHBand="0" w:firstRowFirstColumn="0" w:firstRowLastColumn="0" w:lastRowFirstColumn="0" w:lastRowLastColumn="0"/>
+              <w:cnfStyle w:val="000000100000" w:firstRow="0" w:lastRow="0" w:firstColumn="0" w:lastColumn="0" w:oddVBand="0" w:evenVBand="0" w:oddHBand="1" w:evenHBand="0" w:firstRowFirstColumn="0" w:firstRowLastColumn="0" w:lastRowFirstColumn="0" w:lastRowLastColumn="0"/>
+              <w:rPr>
+                <w:rFonts w:ascii="Times New Roman" w:hAnsi="Times New Roman" w:cs="Times New Roman"/>
+              </w:rPr>
+            </w:pPr>
+          </w:p>
+        </w:tc>
+      </w:tr>
+      <w:tr>
+        <w:trPr>
           <w:trHeight w:val="313"/>
         </w:trPr>
         <w:tc>
@@ -18165,6 +17708,7 @@
       </w:tr>
       <w:tr>
         <w:trPr>
+          <w:cnfStyle w:val="000000100000" w:firstRow="0" w:lastRow="0" w:firstColumn="0" w:lastColumn="0" w:oddVBand="0" w:evenVBand="0" w:oddHBand="1" w:evenHBand="0" w:firstRowFirstColumn="0" w:firstRowLastColumn="0" w:lastRowFirstColumn="0" w:lastRowLastColumn="0"/>
           <w:trHeight w:val="313"/>
         </w:trPr>
         <w:tc>
@@ -18203,7 +17747,7 @@
                 <w:tab w:val="left" w:pos="1515"/>
                 <w:tab w:val="center" w:pos="1741"/>
               </w:tabs>
-              <w:cnfStyle w:val="000000000000" w:firstRow="0" w:lastRow="0" w:firstColumn="0" w:lastColumn="0" w:oddVBand="0" w:evenVBand="0" w:oddHBand="0" w:evenHBand="0" w:firstRowFirstColumn="0" w:firstRowLastColumn="0" w:lastRowFirstColumn="0" w:lastRowLastColumn="0"/>
+              <w:cnfStyle w:val="000000100000" w:firstRow="0" w:lastRow="0" w:firstColumn="0" w:lastColumn="0" w:oddVBand="0" w:evenVBand="0" w:oddHBand="1" w:evenHBand="0" w:firstRowFirstColumn="0" w:firstRowLastColumn="0" w:lastRowFirstColumn="0" w:lastRowLastColumn="0"/>
               <w:rPr>
                 <w:rFonts w:ascii="Times New Roman" w:hAnsi="Times New Roman" w:cs="Times New Roman"/>
                 <w:b/>
@@ -18231,7 +17775,7 @@
                 <w:tab w:val="left" w:pos="1515"/>
                 <w:tab w:val="center" w:pos="1741"/>
               </w:tabs>
-              <w:cnfStyle w:val="000000000000" w:firstRow="0" w:lastRow="0" w:firstColumn="0" w:lastColumn="0" w:oddVBand="0" w:evenVBand="0" w:oddHBand="0" w:evenHBand="0" w:firstRowFirstColumn="0" w:firstRowLastColumn="0" w:lastRowFirstColumn="0" w:lastRowLastColumn="0"/>
+              <w:cnfStyle w:val="000000100000" w:firstRow="0" w:lastRow="0" w:firstColumn="0" w:lastColumn="0" w:oddVBand="0" w:evenVBand="0" w:oddHBand="1" w:evenHBand="0" w:firstRowFirstColumn="0" w:firstRowLastColumn="0" w:lastRowFirstColumn="0" w:lastRowLastColumn="0"/>
               <w:rPr>
                 <w:rFonts w:ascii="Times New Roman" w:hAnsi="Times New Roman" w:cs="Times New Roman"/>
                 <w:b/>
@@ -18249,7 +17793,6 @@
       </w:tr>
       <w:tr>
         <w:trPr>
-          <w:cnfStyle w:val="000000100000" w:firstRow="0" w:lastRow="0" w:firstColumn="0" w:lastColumn="0" w:oddVBand="0" w:evenVBand="0" w:oddHBand="1" w:evenHBand="0" w:firstRowFirstColumn="0" w:firstRowLastColumn="0" w:lastRowFirstColumn="0" w:lastRowLastColumn="0"/>
           <w:trHeight w:val="313"/>
         </w:trPr>
         <w:tc>
@@ -18289,7 +17832,7 @@
                 <w:tab w:val="left" w:pos="1515"/>
                 <w:tab w:val="center" w:pos="1741"/>
               </w:tabs>
-              <w:cnfStyle w:val="000000100000" w:firstRow="0" w:lastRow="0" w:firstColumn="0" w:lastColumn="0" w:oddVBand="0" w:evenVBand="0" w:oddHBand="1" w:evenHBand="0" w:firstRowFirstColumn="0" w:firstRowLastColumn="0" w:lastRowFirstColumn="0" w:lastRowLastColumn="0"/>
+              <w:cnfStyle w:val="000000000000" w:firstRow="0" w:lastRow="0" w:firstColumn="0" w:lastColumn="0" w:oddVBand="0" w:evenVBand="0" w:oddHBand="0" w:evenHBand="0" w:firstRowFirstColumn="0" w:firstRowLastColumn="0" w:lastRowFirstColumn="0" w:lastRowLastColumn="0"/>
               <w:rPr>
                 <w:rFonts w:ascii="Times New Roman" w:hAnsi="Times New Roman" w:cs="Times New Roman"/>
                 <w:b/>
@@ -18300,6 +17843,7 @@
       </w:tr>
       <w:tr>
         <w:trPr>
+          <w:cnfStyle w:val="000000100000" w:firstRow="0" w:lastRow="0" w:firstColumn="0" w:lastColumn="0" w:oddVBand="0" w:evenVBand="0" w:oddHBand="1" w:evenHBand="0" w:firstRowFirstColumn="0" w:firstRowLastColumn="0" w:lastRowFirstColumn="0" w:lastRowLastColumn="0"/>
           <w:trHeight w:val="2482"/>
         </w:trPr>
         <w:tc>
@@ -18339,7 +17883,7 @@
                 <w:tab w:val="left" w:pos="1515"/>
                 <w:tab w:val="center" w:pos="1741"/>
               </w:tabs>
-              <w:cnfStyle w:val="000000000000" w:firstRow="0" w:lastRow="0" w:firstColumn="0" w:lastColumn="0" w:oddVBand="0" w:evenVBand="0" w:oddHBand="0" w:evenHBand="0" w:firstRowFirstColumn="0" w:firstRowLastColumn="0" w:lastRowFirstColumn="0" w:lastRowLastColumn="0"/>
+              <w:cnfStyle w:val="000000100000" w:firstRow="0" w:lastRow="0" w:firstColumn="0" w:lastColumn="0" w:oddVBand="0" w:evenVBand="0" w:oddHBand="1" w:evenHBand="0" w:firstRowFirstColumn="0" w:firstRowLastColumn="0" w:lastRowFirstColumn="0" w:lastRowLastColumn="0"/>
               <w:rPr>
                 <w:rFonts w:ascii="Times New Roman" w:hAnsi="Times New Roman" w:cs="Times New Roman"/>
                 <w:b/>
@@ -18350,6 +17894,42 @@
         </w:tc>
       </w:tr>
     </w:tbl>
+    <w:p>
+      <w:pPr>
+        <w:spacing w:line="360" w:lineRule="auto"/>
+        <w:rPr>
+          <w:rFonts w:ascii="Times New Roman" w:hAnsi="Times New Roman" w:cs="Times New Roman"/>
+          <w:color w:val="FF0000"/>
+        </w:rPr>
+      </w:pPr>
+    </w:p>
+    <w:p>
+      <w:pPr>
+        <w:spacing w:line="360" w:lineRule="auto"/>
+        <w:rPr>
+          <w:rFonts w:ascii="Times New Roman" w:hAnsi="Times New Roman" w:cs="Times New Roman"/>
+          <w:color w:val="FF0000"/>
+        </w:rPr>
+      </w:pPr>
+    </w:p>
+    <w:p>
+      <w:pPr>
+        <w:spacing w:line="360" w:lineRule="auto"/>
+        <w:rPr>
+          <w:rFonts w:ascii="Times New Roman" w:hAnsi="Times New Roman" w:cs="Times New Roman"/>
+          <w:color w:val="FF0000"/>
+        </w:rPr>
+      </w:pPr>
+    </w:p>
+    <w:p>
+      <w:pPr>
+        <w:spacing w:line="360" w:lineRule="auto"/>
+        <w:rPr>
+          <w:rFonts w:ascii="Times New Roman" w:hAnsi="Times New Roman" w:cs="Times New Roman"/>
+          <w:color w:val="FF0000"/>
+        </w:rPr>
+      </w:pPr>
+    </w:p>
     <w:p>
       <w:pPr>
         <w:spacing w:line="360" w:lineRule="auto"/>
@@ -19206,7 +18786,7 @@
                 <w:b w:val="0"/>
                 <w:bCs w:val="0"/>
               </w:rPr>
-              <w:t xml:space="preserve">1. </w:t>
+              <w:t xml:space="preserve">2. Click the </w:t>
             </w:r>
             <w:r>
               <w:rPr>
@@ -19214,7 +18794,7 @@
                 <w:b w:val="0"/>
                 <w:bCs w:val="0"/>
               </w:rPr>
-              <w:t xml:space="preserve">Click the </w:t>
+              <w:t xml:space="preserve">ID of the task under the completed task section of the screen. </w:t>
             </w:r>
             <w:r>
               <w:rPr>
@@ -19222,15 +18802,7 @@
                 <w:b w:val="0"/>
                 <w:bCs w:val="0"/>
               </w:rPr>
-              <w:t xml:space="preserve">“ </w:t>
-            </w:r>
-            <w:r>
-              <w:rPr>
-                <w:rFonts w:ascii="Times New Roman" w:hAnsi="Times New Roman" w:cs="Times New Roman"/>
-                <w:b w:val="0"/>
-                <w:bCs w:val="0"/>
-              </w:rPr>
-              <w:t xml:space="preserve">Task ” button </w:t>
+              <w:t xml:space="preserve"> </w:t>
             </w:r>
           </w:p>
         </w:tc>
@@ -19254,7 +18826,7 @@
               <w:rPr>
                 <w:rFonts w:ascii="Times New Roman" w:hAnsi="Times New Roman" w:cs="Times New Roman"/>
               </w:rPr>
-              <w:t xml:space="preserve">1. </w:t>
+              <w:t xml:space="preserve">2. </w:t>
             </w:r>
             <w:r>
               <w:rPr>
@@ -19266,7 +18838,7 @@
               <w:rPr>
                 <w:rFonts w:ascii="Times New Roman" w:hAnsi="Times New Roman" w:cs="Times New Roman"/>
               </w:rPr>
-              <w:t xml:space="preserve"> to the Task List screen</w:t>
+              <w:t xml:space="preserve"> to the Task View screen</w:t>
             </w:r>
           </w:p>
         </w:tc>
@@ -19300,7 +18872,7 @@
                 <w:b w:val="0"/>
                 <w:bCs w:val="0"/>
               </w:rPr>
-              <w:t xml:space="preserve">2. Click the green </w:t>
+              <w:t xml:space="preserve">3. </w:t>
             </w:r>
             <w:r>
               <w:rPr>
@@ -19308,23 +18880,7 @@
                 <w:b w:val="0"/>
                 <w:bCs w:val="0"/>
               </w:rPr>
-              <w:t>task “</w:t>
-            </w:r>
-            <w:r>
-              <w:rPr>
-                <w:rFonts w:ascii="Times New Roman" w:hAnsi="Times New Roman" w:cs="Times New Roman"/>
-                <w:b w:val="0"/>
-                <w:bCs w:val="0"/>
-              </w:rPr>
-              <w:t>Say Your Name</w:t>
-            </w:r>
-            <w:r>
-              <w:rPr>
-                <w:rFonts w:ascii="Times New Roman" w:hAnsi="Times New Roman" w:cs="Times New Roman"/>
-                <w:b w:val="0"/>
-                <w:bCs w:val="0"/>
-              </w:rPr>
-              <w:t>”</w:t>
+              <w:t>Slide the progress bar back to half way.</w:t>
             </w:r>
             <w:r>
               <w:rPr>
@@ -19356,19 +18912,13 @@
               <w:rPr>
                 <w:rFonts w:ascii="Times New Roman" w:hAnsi="Times New Roman" w:cs="Times New Roman"/>
               </w:rPr>
-              <w:t xml:space="preserve">2. </w:t>
-            </w:r>
-            <w:r>
-              <w:rPr>
-                <w:rFonts w:ascii="Times New Roman" w:hAnsi="Times New Roman" w:cs="Times New Roman"/>
-              </w:rPr>
-              <w:t>Directs</w:t>
-            </w:r>
-            <w:r>
-              <w:rPr>
-                <w:rFonts w:ascii="Times New Roman" w:hAnsi="Times New Roman" w:cs="Times New Roman"/>
-              </w:rPr>
-              <w:t xml:space="preserve"> to the Task View screen</w:t>
+              <w:t xml:space="preserve">3. </w:t>
+            </w:r>
+            <w:r>
+              <w:rPr>
+                <w:rFonts w:ascii="Times New Roman" w:hAnsi="Times New Roman" w:cs="Times New Roman"/>
+              </w:rPr>
+              <w:t>N/A</w:t>
             </w:r>
           </w:p>
         </w:tc>
@@ -19401,7 +18951,47 @@
                 <w:b w:val="0"/>
                 <w:bCs w:val="0"/>
               </w:rPr>
-              <w:t xml:space="preserve">3. Click the “Accept” button </w:t>
+              <w:t>4</w:t>
+            </w:r>
+            <w:r>
+              <w:rPr>
+                <w:rFonts w:ascii="Times New Roman" w:hAnsi="Times New Roman" w:cs="Times New Roman"/>
+                <w:b w:val="0"/>
+                <w:bCs w:val="0"/>
+              </w:rPr>
+              <w:t>. Click the “</w:t>
+            </w:r>
+            <w:r>
+              <w:rPr>
+                <w:rFonts w:ascii="Times New Roman" w:hAnsi="Times New Roman" w:cs="Times New Roman"/>
+                <w:b w:val="0"/>
+                <w:bCs w:val="0"/>
+              </w:rPr>
+              <w:t>Update</w:t>
+            </w:r>
+            <w:r>
+              <w:rPr>
+                <w:rFonts w:ascii="Times New Roman" w:hAnsi="Times New Roman" w:cs="Times New Roman"/>
+                <w:b w:val="0"/>
+                <w:bCs w:val="0"/>
+              </w:rPr>
+              <w:t>” button</w:t>
+            </w:r>
+            <w:r>
+              <w:rPr>
+                <w:rFonts w:ascii="Times New Roman" w:hAnsi="Times New Roman" w:cs="Times New Roman"/>
+                <w:b w:val="0"/>
+                <w:bCs w:val="0"/>
+              </w:rPr>
+              <w:t xml:space="preserve"> to deny the task </w:t>
+            </w:r>
+            <w:r>
+              <w:rPr>
+                <w:rFonts w:ascii="Times New Roman" w:hAnsi="Times New Roman" w:cs="Times New Roman"/>
+                <w:b w:val="0"/>
+                <w:bCs w:val="0"/>
+              </w:rPr>
+              <w:t xml:space="preserve"> </w:t>
             </w:r>
           </w:p>
         </w:tc>
@@ -19425,13 +19015,19 @@
               <w:rPr>
                 <w:rFonts w:ascii="Times New Roman" w:hAnsi="Times New Roman" w:cs="Times New Roman"/>
               </w:rPr>
-              <w:t xml:space="preserve">3. Directs member back to the </w:t>
-            </w:r>
-            <w:r>
-              <w:rPr>
-                <w:rFonts w:ascii="Times New Roman" w:hAnsi="Times New Roman" w:cs="Times New Roman"/>
-              </w:rPr>
-              <w:t>Leader View</w:t>
+              <w:t>4</w:t>
+            </w:r>
+            <w:r>
+              <w:rPr>
+                <w:rFonts w:ascii="Times New Roman" w:hAnsi="Times New Roman" w:cs="Times New Roman"/>
+              </w:rPr>
+              <w:t xml:space="preserve">. </w:t>
+            </w:r>
+            <w:r>
+              <w:rPr>
+                <w:rFonts w:ascii="Times New Roman" w:hAnsi="Times New Roman" w:cs="Times New Roman"/>
+              </w:rPr>
+              <w:t xml:space="preserve">Directs back to the Task View screen </w:t>
             </w:r>
           </w:p>
         </w:tc>
@@ -19453,28 +19049,13 @@
                 <w:tab w:val="left" w:pos="1515"/>
                 <w:tab w:val="center" w:pos="1741"/>
               </w:tabs>
-              <w:rPr>
-                <w:rFonts w:ascii="Times New Roman" w:hAnsi="Times New Roman" w:cs="Times New Roman"/>
-                <w:b w:val="0"/>
-                <w:bCs w:val="0"/>
-              </w:rPr>
-            </w:pPr>
-            <w:r>
-              <w:rPr>
-                <w:rFonts w:ascii="Times New Roman" w:hAnsi="Times New Roman" w:cs="Times New Roman"/>
-                <w:b w:val="0"/>
-                <w:bCs w:val="0"/>
-              </w:rPr>
-              <w:t>4</w:t>
-            </w:r>
-            <w:r>
-              <w:rPr>
-                <w:rFonts w:ascii="Times New Roman" w:hAnsi="Times New Roman" w:cs="Times New Roman"/>
-                <w:b w:val="0"/>
-                <w:bCs w:val="0"/>
-              </w:rPr>
-              <w:t xml:space="preserve">. Click the “Deny” button </w:t>
-            </w:r>
+              <w:jc w:val="right"/>
+              <w:rPr>
+                <w:rFonts w:ascii="Times New Roman" w:hAnsi="Times New Roman" w:cs="Times New Roman"/>
+                <w:bCs w:val="0"/>
+                <w:color w:val="FF0000"/>
+              </w:rPr>
+            </w:pPr>
           </w:p>
         </w:tc>
         <w:tc>
@@ -19488,70 +19069,8 @@
                 <w:tab w:val="left" w:pos="1515"/>
                 <w:tab w:val="center" w:pos="1741"/>
               </w:tabs>
+              <w:jc w:val="right"/>
               <w:cnfStyle w:val="000000100000" w:firstRow="0" w:lastRow="0" w:firstColumn="0" w:lastColumn="0" w:oddVBand="0" w:evenVBand="0" w:oddHBand="1" w:evenHBand="0" w:firstRowFirstColumn="0" w:firstRowLastColumn="0" w:lastRowFirstColumn="0" w:lastRowLastColumn="0"/>
-              <w:rPr>
-                <w:rFonts w:ascii="Times New Roman" w:hAnsi="Times New Roman" w:cs="Times New Roman"/>
-              </w:rPr>
-            </w:pPr>
-            <w:r>
-              <w:rPr>
-                <w:rFonts w:ascii="Times New Roman" w:hAnsi="Times New Roman" w:cs="Times New Roman"/>
-              </w:rPr>
-              <w:t>4</w:t>
-            </w:r>
-            <w:r>
-              <w:rPr>
-                <w:rFonts w:ascii="Times New Roman" w:hAnsi="Times New Roman" w:cs="Times New Roman"/>
-              </w:rPr>
-              <w:t xml:space="preserve">. Prompts leader to reassign the task then directs member back to the </w:t>
-            </w:r>
-            <w:r>
-              <w:rPr>
-                <w:rFonts w:ascii="Times New Roman" w:hAnsi="Times New Roman" w:cs="Times New Roman"/>
-              </w:rPr>
-              <w:t>Leader View</w:t>
-            </w:r>
-          </w:p>
-        </w:tc>
-      </w:tr>
-      <w:tr>
-        <w:trPr>
-          <w:trHeight w:val="313"/>
-        </w:trPr>
-        <w:tc>
-          <w:tcPr>
-            <w:cnfStyle w:val="001000000000" w:firstRow="0" w:lastRow="0" w:firstColumn="1" w:lastColumn="0" w:oddVBand="0" w:evenVBand="0" w:oddHBand="0" w:evenHBand="0" w:firstRowFirstColumn="0" w:firstRowLastColumn="0" w:lastRowFirstColumn="0" w:lastRowLastColumn="0"/>
-            <w:tcW w:w="2738" w:type="pct"/>
-            <w:gridSpan w:val="3"/>
-          </w:tcPr>
-          <w:p>
-            <w:pPr>
-              <w:tabs>
-                <w:tab w:val="left" w:pos="1515"/>
-                <w:tab w:val="center" w:pos="1741"/>
-              </w:tabs>
-              <w:jc w:val="right"/>
-              <w:rPr>
-                <w:rFonts w:ascii="Times New Roman" w:hAnsi="Times New Roman" w:cs="Times New Roman"/>
-                <w:bCs w:val="0"/>
-                <w:color w:val="FF0000"/>
-              </w:rPr>
-            </w:pPr>
-          </w:p>
-        </w:tc>
-        <w:tc>
-          <w:tcPr>
-            <w:tcW w:w="2262" w:type="pct"/>
-            <w:gridSpan w:val="3"/>
-          </w:tcPr>
-          <w:p>
-            <w:pPr>
-              <w:tabs>
-                <w:tab w:val="left" w:pos="1515"/>
-                <w:tab w:val="center" w:pos="1741"/>
-              </w:tabs>
-              <w:jc w:val="right"/>
-              <w:cnfStyle w:val="000000000000" w:firstRow="0" w:lastRow="0" w:firstColumn="0" w:lastColumn="0" w:oddVBand="0" w:evenVBand="0" w:oddHBand="0" w:evenHBand="0" w:firstRowFirstColumn="0" w:firstRowLastColumn="0" w:lastRowFirstColumn="0" w:lastRowLastColumn="0"/>
               <w:rPr>
                 <w:rFonts w:ascii="Times New Roman" w:hAnsi="Times New Roman" w:cs="Times New Roman"/>
                 <w:b/>
@@ -19563,7 +19082,6 @@
       </w:tr>
       <w:tr>
         <w:trPr>
-          <w:cnfStyle w:val="000000100000" w:firstRow="0" w:lastRow="0" w:firstColumn="0" w:lastColumn="0" w:oddVBand="0" w:evenVBand="0" w:oddHBand="1" w:evenHBand="0" w:firstRowFirstColumn="0" w:firstRowLastColumn="0" w:lastRowFirstColumn="0" w:lastRowLastColumn="0"/>
           <w:trHeight w:val="313"/>
         </w:trPr>
         <w:tc>
@@ -19603,7 +19121,7 @@
                 <w:tab w:val="left" w:pos="1515"/>
                 <w:tab w:val="center" w:pos="1741"/>
               </w:tabs>
-              <w:cnfStyle w:val="000000100000" w:firstRow="0" w:lastRow="0" w:firstColumn="0" w:lastColumn="0" w:oddVBand="0" w:evenVBand="0" w:oddHBand="1" w:evenHBand="0" w:firstRowFirstColumn="0" w:firstRowLastColumn="0" w:lastRowFirstColumn="0" w:lastRowLastColumn="0"/>
+              <w:cnfStyle w:val="000000000000" w:firstRow="0" w:lastRow="0" w:firstColumn="0" w:lastColumn="0" w:oddVBand="0" w:evenVBand="0" w:oddHBand="0" w:evenHBand="0" w:firstRowFirstColumn="0" w:firstRowLastColumn="0" w:lastRowFirstColumn="0" w:lastRowLastColumn="0"/>
               <w:rPr>
                 <w:rFonts w:ascii="Times New Roman" w:hAnsi="Times New Roman" w:cs="Times New Roman"/>
               </w:rPr>
@@ -19619,6 +19137,7 @@
       </w:tr>
       <w:tr>
         <w:trPr>
+          <w:cnfStyle w:val="000000100000" w:firstRow="0" w:lastRow="0" w:firstColumn="0" w:lastColumn="0" w:oddVBand="0" w:evenVBand="0" w:oddHBand="1" w:evenHBand="0" w:firstRowFirstColumn="0" w:firstRowLastColumn="0" w:lastRowFirstColumn="0" w:lastRowLastColumn="0"/>
           <w:trHeight w:val="313"/>
         </w:trPr>
         <w:tc>
@@ -19651,17 +19170,16 @@
                 <w:tab w:val="left" w:pos="1515"/>
                 <w:tab w:val="center" w:pos="1741"/>
               </w:tabs>
-              <w:cnfStyle w:val="000000000000" w:firstRow="0" w:lastRow="0" w:firstColumn="0" w:lastColumn="0" w:oddVBand="0" w:evenVBand="0" w:oddHBand="0" w:evenHBand="0" w:firstRowFirstColumn="0" w:firstRowLastColumn="0" w:lastRowFirstColumn="0" w:lastRowLastColumn="0"/>
-              <w:rPr>
-                <w:rFonts w:ascii="Times New Roman" w:hAnsi="Times New Roman" w:cs="Times New Roman"/>
-              </w:rPr>
-            </w:pPr>
-          </w:p>
-        </w:tc>
-      </w:tr>
-      <w:tr>
-        <w:trPr>
-          <w:cnfStyle w:val="000000100000" w:firstRow="0" w:lastRow="0" w:firstColumn="0" w:lastColumn="0" w:oddVBand="0" w:evenVBand="0" w:oddHBand="1" w:evenHBand="0" w:firstRowFirstColumn="0" w:firstRowLastColumn="0" w:lastRowFirstColumn="0" w:lastRowLastColumn="0"/>
+              <w:cnfStyle w:val="000000100000" w:firstRow="0" w:lastRow="0" w:firstColumn="0" w:lastColumn="0" w:oddVBand="0" w:evenVBand="0" w:oddHBand="1" w:evenHBand="0" w:firstRowFirstColumn="0" w:firstRowLastColumn="0" w:lastRowFirstColumn="0" w:lastRowLastColumn="0"/>
+              <w:rPr>
+                <w:rFonts w:ascii="Times New Roman" w:hAnsi="Times New Roman" w:cs="Times New Roman"/>
+              </w:rPr>
+            </w:pPr>
+          </w:p>
+        </w:tc>
+      </w:tr>
+      <w:tr>
+        <w:trPr>
           <w:trHeight w:val="313"/>
         </w:trPr>
         <w:tc>
@@ -19692,6 +19210,7 @@
       </w:tr>
       <w:tr>
         <w:trPr>
+          <w:cnfStyle w:val="000000100000" w:firstRow="0" w:lastRow="0" w:firstColumn="0" w:lastColumn="0" w:oddVBand="0" w:evenVBand="0" w:oddHBand="1" w:evenHBand="0" w:firstRowFirstColumn="0" w:firstRowLastColumn="0" w:lastRowFirstColumn="0" w:lastRowLastColumn="0"/>
           <w:trHeight w:val="313"/>
         </w:trPr>
         <w:tc>
@@ -19730,7 +19249,7 @@
                 <w:tab w:val="left" w:pos="1515"/>
                 <w:tab w:val="center" w:pos="1741"/>
               </w:tabs>
-              <w:cnfStyle w:val="000000000000" w:firstRow="0" w:lastRow="0" w:firstColumn="0" w:lastColumn="0" w:oddVBand="0" w:evenVBand="0" w:oddHBand="0" w:evenHBand="0" w:firstRowFirstColumn="0" w:firstRowLastColumn="0" w:lastRowFirstColumn="0" w:lastRowLastColumn="0"/>
+              <w:cnfStyle w:val="000000100000" w:firstRow="0" w:lastRow="0" w:firstColumn="0" w:lastColumn="0" w:oddVBand="0" w:evenVBand="0" w:oddHBand="1" w:evenHBand="0" w:firstRowFirstColumn="0" w:firstRowLastColumn="0" w:lastRowFirstColumn="0" w:lastRowLastColumn="0"/>
               <w:rPr>
                 <w:rFonts w:ascii="Times New Roman" w:hAnsi="Times New Roman" w:cs="Times New Roman"/>
                 <w:b/>
@@ -19758,7 +19277,7 @@
                 <w:tab w:val="left" w:pos="1515"/>
                 <w:tab w:val="center" w:pos="1741"/>
               </w:tabs>
-              <w:cnfStyle w:val="000000000000" w:firstRow="0" w:lastRow="0" w:firstColumn="0" w:lastColumn="0" w:oddVBand="0" w:evenVBand="0" w:oddHBand="0" w:evenHBand="0" w:firstRowFirstColumn="0" w:firstRowLastColumn="0" w:lastRowFirstColumn="0" w:lastRowLastColumn="0"/>
+              <w:cnfStyle w:val="000000100000" w:firstRow="0" w:lastRow="0" w:firstColumn="0" w:lastColumn="0" w:oddVBand="0" w:evenVBand="0" w:oddHBand="1" w:evenHBand="0" w:firstRowFirstColumn="0" w:firstRowLastColumn="0" w:lastRowFirstColumn="0" w:lastRowLastColumn="0"/>
               <w:rPr>
                 <w:rFonts w:ascii="Times New Roman" w:hAnsi="Times New Roman" w:cs="Times New Roman"/>
                 <w:b/>
@@ -19776,7 +19295,6 @@
       </w:tr>
       <w:tr>
         <w:trPr>
-          <w:cnfStyle w:val="000000100000" w:firstRow="0" w:lastRow="0" w:firstColumn="0" w:lastColumn="0" w:oddVBand="0" w:evenVBand="0" w:oddHBand="1" w:evenHBand="0" w:firstRowFirstColumn="0" w:firstRowLastColumn="0" w:lastRowFirstColumn="0" w:lastRowLastColumn="0"/>
           <w:trHeight w:val="313"/>
         </w:trPr>
         <w:tc>
@@ -19816,7 +19334,7 @@
                 <w:tab w:val="left" w:pos="1515"/>
                 <w:tab w:val="center" w:pos="1741"/>
               </w:tabs>
-              <w:cnfStyle w:val="000000100000" w:firstRow="0" w:lastRow="0" w:firstColumn="0" w:lastColumn="0" w:oddVBand="0" w:evenVBand="0" w:oddHBand="1" w:evenHBand="0" w:firstRowFirstColumn="0" w:firstRowLastColumn="0" w:lastRowFirstColumn="0" w:lastRowLastColumn="0"/>
+              <w:cnfStyle w:val="000000000000" w:firstRow="0" w:lastRow="0" w:firstColumn="0" w:lastColumn="0" w:oddVBand="0" w:evenVBand="0" w:oddHBand="0" w:evenHBand="0" w:firstRowFirstColumn="0" w:firstRowLastColumn="0" w:lastRowFirstColumn="0" w:lastRowLastColumn="0"/>
               <w:rPr>
                 <w:rFonts w:ascii="Times New Roman" w:hAnsi="Times New Roman" w:cs="Times New Roman"/>
                 <w:b/>
@@ -19827,6 +19345,7 @@
       </w:tr>
       <w:tr>
         <w:trPr>
+          <w:cnfStyle w:val="000000100000" w:firstRow="0" w:lastRow="0" w:firstColumn="0" w:lastColumn="0" w:oddVBand="0" w:evenVBand="0" w:oddHBand="1" w:evenHBand="0" w:firstRowFirstColumn="0" w:firstRowLastColumn="0" w:lastRowFirstColumn="0" w:lastRowLastColumn="0"/>
           <w:trHeight w:val="3150"/>
         </w:trPr>
         <w:tc>
@@ -19866,7 +19385,7 @@
                 <w:tab w:val="left" w:pos="1515"/>
                 <w:tab w:val="center" w:pos="1741"/>
               </w:tabs>
-              <w:cnfStyle w:val="000000000000" w:firstRow="0" w:lastRow="0" w:firstColumn="0" w:lastColumn="0" w:oddVBand="0" w:evenVBand="0" w:oddHBand="0" w:evenHBand="0" w:firstRowFirstColumn="0" w:firstRowLastColumn="0" w:lastRowFirstColumn="0" w:lastRowLastColumn="0"/>
+              <w:cnfStyle w:val="000000100000" w:firstRow="0" w:lastRow="0" w:firstColumn="0" w:lastColumn="0" w:oddVBand="0" w:evenVBand="0" w:oddHBand="1" w:evenHBand="0" w:firstRowFirstColumn="0" w:firstRowLastColumn="0" w:lastRowFirstColumn="0" w:lastRowLastColumn="0"/>
               <w:rPr>
                 <w:rFonts w:ascii="Times New Roman" w:hAnsi="Times New Roman" w:cs="Times New Roman"/>
                 <w:b/>
@@ -19877,6 +19396,24 @@
         </w:tc>
       </w:tr>
     </w:tbl>
+    <w:p>
+      <w:pPr>
+        <w:spacing w:line="360" w:lineRule="auto"/>
+        <w:rPr>
+          <w:rFonts w:ascii="Times New Roman" w:hAnsi="Times New Roman" w:cs="Times New Roman"/>
+          <w:color w:val="FF0000"/>
+        </w:rPr>
+      </w:pPr>
+    </w:p>
+    <w:p>
+      <w:pPr>
+        <w:spacing w:line="360" w:lineRule="auto"/>
+        <w:rPr>
+          <w:rFonts w:ascii="Times New Roman" w:hAnsi="Times New Roman" w:cs="Times New Roman"/>
+          <w:color w:val="FF0000"/>
+        </w:rPr>
+      </w:pPr>
+    </w:p>
     <w:p>
       <w:pPr>
         <w:spacing w:line="360" w:lineRule="auto"/>
@@ -19908,7 +19445,6 @@
           <w:b/>
           <w:sz w:val="40"/>
         </w:rPr>
-        <w:lastRenderedPageBreak/>
         <w:t>2.0</w:t>
       </w:r>
       <w:r>
@@ -21641,8 +21177,8 @@
       <w:tblGrid>
         <w:gridCol w:w="2629"/>
         <w:gridCol w:w="559"/>
-        <w:gridCol w:w="2051"/>
-        <w:gridCol w:w="1136"/>
+        <w:gridCol w:w="2055"/>
+        <w:gridCol w:w="1132"/>
         <w:gridCol w:w="1924"/>
         <w:gridCol w:w="1266"/>
       </w:tblGrid>
@@ -21672,7 +21208,6 @@
                 <w:sz w:val="22"/>
                 <w:szCs w:val="22"/>
               </w:rPr>
-              <w:lastRenderedPageBreak/>
               <w:t xml:space="preserve">Test Case Information </w:t>
             </w:r>
           </w:p>
@@ -22473,31 +22008,7 @@
                 <w:sz w:val="22"/>
                 <w:szCs w:val="22"/>
               </w:rPr>
-              <w:t>of a project. In addition, Tyler is</w:t>
-            </w:r>
-            <w:r>
-              <w:rPr>
-                <w:rFonts w:ascii="Times New Roman" w:hAnsi="Times New Roman" w:cs="Times New Roman"/>
-                <w:sz w:val="22"/>
-                <w:szCs w:val="22"/>
-              </w:rPr>
-              <w:t xml:space="preserve"> logged in</w:t>
-            </w:r>
-            <w:r>
-              <w:rPr>
-                <w:rFonts w:ascii="Times New Roman" w:hAnsi="Times New Roman" w:cs="Times New Roman"/>
-                <w:sz w:val="22"/>
-                <w:szCs w:val="22"/>
-              </w:rPr>
-              <w:t xml:space="preserve"> and </w:t>
-            </w:r>
-            <w:r>
-              <w:rPr>
-                <w:rFonts w:ascii="Times New Roman" w:hAnsi="Times New Roman" w:cs="Times New Roman"/>
-                <w:sz w:val="22"/>
-                <w:szCs w:val="22"/>
-              </w:rPr>
-              <w:t xml:space="preserve">is a member of the same project. </w:t>
+              <w:t xml:space="preserve">of a project. </w:t>
             </w:r>
           </w:p>
         </w:tc>
@@ -22636,7 +22147,7 @@
         <w:tc>
           <w:tcPr>
             <w:cnfStyle w:val="001000000000" w:firstRow="0" w:lastRow="0" w:firstColumn="1" w:lastColumn="0" w:oddVBand="0" w:evenVBand="0" w:oddHBand="0" w:evenHBand="0" w:firstRowFirstColumn="0" w:firstRowLastColumn="0" w:lastRowFirstColumn="0" w:lastRowLastColumn="0"/>
-            <w:tcW w:w="2738" w:type="pct"/>
+            <w:tcW w:w="2740" w:type="pct"/>
             <w:gridSpan w:val="3"/>
           </w:tcPr>
           <w:p>
@@ -22757,7 +22268,7 @@
         </w:tc>
         <w:tc>
           <w:tcPr>
-            <w:tcW w:w="2262" w:type="pct"/>
+            <w:tcW w:w="2260" w:type="pct"/>
             <w:gridSpan w:val="3"/>
           </w:tcPr>
           <w:p>
@@ -22792,7 +22303,7 @@
         <w:tc>
           <w:tcPr>
             <w:cnfStyle w:val="001000000000" w:firstRow="0" w:lastRow="0" w:firstColumn="1" w:lastColumn="0" w:oddVBand="0" w:evenVBand="0" w:oddHBand="0" w:evenHBand="0" w:firstRowFirstColumn="0" w:firstRowLastColumn="0" w:lastRowFirstColumn="0" w:lastRowLastColumn="0"/>
-            <w:tcW w:w="2738" w:type="pct"/>
+            <w:tcW w:w="2740" w:type="pct"/>
             <w:gridSpan w:val="3"/>
           </w:tcPr>
           <w:p>
@@ -22887,7 +22398,7 @@
                 <w:sz w:val="22"/>
                 <w:szCs w:val="22"/>
               </w:rPr>
-              <w:t xml:space="preserve"> “The age of the member” and </w:t>
+              <w:t xml:space="preserve"> “The age of the </w:t>
             </w:r>
             <w:r>
               <w:rPr>
@@ -22897,7 +22408,7 @@
                 <w:sz w:val="22"/>
                 <w:szCs w:val="22"/>
               </w:rPr>
-              <w:t>selects</w:t>
+              <w:t>Leader</w:t>
             </w:r>
             <w:r>
               <w:rPr>
@@ -22907,7 +22418,7 @@
                 <w:sz w:val="22"/>
                 <w:szCs w:val="22"/>
               </w:rPr>
-              <w:t xml:space="preserve"> member “</w:t>
+              <w:t xml:space="preserve">” and </w:t>
             </w:r>
             <w:r>
               <w:rPr>
@@ -22917,7 +22428,7 @@
                 <w:sz w:val="22"/>
                 <w:szCs w:val="22"/>
               </w:rPr>
-              <w:t>tmari795@live.kutztown.edu</w:t>
+              <w:t>selects</w:t>
             </w:r>
             <w:r>
               <w:rPr>
@@ -22927,64 +22438,72 @@
                 <w:sz w:val="22"/>
                 <w:szCs w:val="22"/>
               </w:rPr>
-              <w:t>” form the combo box</w:t>
-            </w:r>
-          </w:p>
-        </w:tc>
-        <w:tc>
-          <w:tcPr>
-            <w:tcW w:w="2262" w:type="pct"/>
-            <w:gridSpan w:val="3"/>
-          </w:tcPr>
-          <w:p>
-            <w:pPr>
-              <w:tabs>
-                <w:tab w:val="left" w:pos="1515"/>
-                <w:tab w:val="center" w:pos="1741"/>
-              </w:tabs>
-              <w:cnfStyle w:val="000000100000" w:firstRow="0" w:lastRow="0" w:firstColumn="0" w:lastColumn="0" w:oddVBand="0" w:evenVBand="0" w:oddHBand="1" w:evenHBand="0" w:firstRowFirstColumn="0" w:firstRowLastColumn="0" w:lastRowFirstColumn="0" w:lastRowLastColumn="0"/>
-              <w:rPr>
-                <w:rFonts w:ascii="Times New Roman" w:hAnsi="Times New Roman" w:cs="Times New Roman"/>
+              <w:t xml:space="preserve"> member “</w:t>
+            </w:r>
+            <w:r>
+              <w:rPr>
+                <w:rFonts w:ascii="Times New Roman" w:hAnsi="Times New Roman" w:cs="Times New Roman"/>
+                <w:b w:val="0"/>
+              </w:rPr>
+              <w:t>sgant869@live.kutztown.edu</w:t>
+            </w:r>
+            <w:r>
+              <w:rPr>
+                <w:rFonts w:ascii="Times New Roman" w:hAnsi="Times New Roman" w:cs="Times New Roman"/>
+                <w:b w:val="0"/>
+                <w:bCs w:val="0"/>
                 <w:sz w:val="22"/>
                 <w:szCs w:val="22"/>
               </w:rPr>
-            </w:pPr>
-            <w:r>
+              <w:t>” form the combo box</w:t>
+            </w:r>
+          </w:p>
+        </w:tc>
+        <w:tc>
+          <w:tcPr>
+            <w:tcW w:w="2260" w:type="pct"/>
+            <w:gridSpan w:val="3"/>
+          </w:tcPr>
+          <w:p>
+            <w:pPr>
+              <w:tabs>
+                <w:tab w:val="left" w:pos="1515"/>
+                <w:tab w:val="center" w:pos="1741"/>
+              </w:tabs>
+              <w:cnfStyle w:val="000000100000" w:firstRow="0" w:lastRow="0" w:firstColumn="0" w:lastColumn="0" w:oddVBand="0" w:evenVBand="0" w:oddHBand="1" w:evenHBand="0" w:firstRowFirstColumn="0" w:firstRowLastColumn="0" w:lastRowFirstColumn="0" w:lastRowLastColumn="0"/>
               <w:rPr>
                 <w:rFonts w:ascii="Times New Roman" w:hAnsi="Times New Roman" w:cs="Times New Roman"/>
                 <w:sz w:val="22"/>
                 <w:szCs w:val="22"/>
               </w:rPr>
-              <w:t>2. N/A</w:t>
-            </w:r>
-          </w:p>
-        </w:tc>
-      </w:tr>
-      <w:tr>
-        <w:trPr>
-          <w:trHeight w:val="313"/>
-        </w:trPr>
-        <w:tc>
-          <w:tcPr>
-            <w:cnfStyle w:val="001000000000" w:firstRow="0" w:lastRow="0" w:firstColumn="1" w:lastColumn="0" w:oddVBand="0" w:evenVBand="0" w:oddHBand="0" w:evenHBand="0" w:firstRowFirstColumn="0" w:firstRowLastColumn="0" w:lastRowFirstColumn="0" w:lastRowLastColumn="0"/>
-            <w:tcW w:w="2738" w:type="pct"/>
-            <w:gridSpan w:val="3"/>
-          </w:tcPr>
-          <w:p>
-            <w:pPr>
-              <w:tabs>
-                <w:tab w:val="left" w:pos="1515"/>
-                <w:tab w:val="center" w:pos="1741"/>
-              </w:tabs>
-              <w:rPr>
-                <w:rFonts w:ascii="Times New Roman" w:hAnsi="Times New Roman" w:cs="Times New Roman"/>
-                <w:b w:val="0"/>
-                <w:bCs w:val="0"/>
+            </w:pPr>
+            <w:r>
+              <w:rPr>
+                <w:rFonts w:ascii="Times New Roman" w:hAnsi="Times New Roman" w:cs="Times New Roman"/>
                 <w:sz w:val="22"/>
                 <w:szCs w:val="22"/>
               </w:rPr>
-            </w:pPr>
-            <w:r>
+              <w:t>2. N/A</w:t>
+            </w:r>
+          </w:p>
+        </w:tc>
+      </w:tr>
+      <w:tr>
+        <w:trPr>
+          <w:trHeight w:val="313"/>
+        </w:trPr>
+        <w:tc>
+          <w:tcPr>
+            <w:cnfStyle w:val="001000000000" w:firstRow="0" w:lastRow="0" w:firstColumn="1" w:lastColumn="0" w:oddVBand="0" w:evenVBand="0" w:oddHBand="0" w:evenHBand="0" w:firstRowFirstColumn="0" w:firstRowLastColumn="0" w:lastRowFirstColumn="0" w:lastRowLastColumn="0"/>
+            <w:tcW w:w="2740" w:type="pct"/>
+            <w:gridSpan w:val="3"/>
+          </w:tcPr>
+          <w:p>
+            <w:pPr>
+              <w:tabs>
+                <w:tab w:val="left" w:pos="1515"/>
+                <w:tab w:val="center" w:pos="1741"/>
+              </w:tabs>
               <w:rPr>
                 <w:rFonts w:ascii="Times New Roman" w:hAnsi="Times New Roman" w:cs="Times New Roman"/>
                 <w:b w:val="0"/>
@@ -22992,8 +22511,7 @@
                 <w:sz w:val="22"/>
                 <w:szCs w:val="22"/>
               </w:rPr>
-              <w:t>3. Leader clicks “Create</w:t>
-            </w:r>
+            </w:pPr>
             <w:r>
               <w:rPr>
                 <w:rFonts w:ascii="Times New Roman" w:hAnsi="Times New Roman" w:cs="Times New Roman"/>
@@ -23002,7 +22520,7 @@
                 <w:sz w:val="22"/>
                 <w:szCs w:val="22"/>
               </w:rPr>
-              <w:t xml:space="preserve"> Task</w:t>
+              <w:t>3. Leader clicks “Create</w:t>
             </w:r>
             <w:r>
               <w:rPr>
@@ -23012,43 +22530,45 @@
                 <w:sz w:val="22"/>
                 <w:szCs w:val="22"/>
               </w:rPr>
-              <w:t>” button</w:t>
-            </w:r>
-          </w:p>
-        </w:tc>
-        <w:tc>
-          <w:tcPr>
-            <w:tcW w:w="2262" w:type="pct"/>
-            <w:gridSpan w:val="3"/>
-          </w:tcPr>
-          <w:p>
-            <w:pPr>
-              <w:tabs>
-                <w:tab w:val="left" w:pos="1515"/>
-                <w:tab w:val="center" w:pos="1741"/>
-              </w:tabs>
-              <w:cnfStyle w:val="000000000000" w:firstRow="0" w:lastRow="0" w:firstColumn="0" w:lastColumn="0" w:oddVBand="0" w:evenVBand="0" w:oddHBand="0" w:evenHBand="0" w:firstRowFirstColumn="0" w:firstRowLastColumn="0" w:lastRowFirstColumn="0" w:lastRowLastColumn="0"/>
-              <w:rPr>
-                <w:rFonts w:ascii="Times New Roman" w:hAnsi="Times New Roman" w:cs="Times New Roman"/>
+              <w:t xml:space="preserve"> Task</w:t>
+            </w:r>
+            <w:r>
+              <w:rPr>
+                <w:rFonts w:ascii="Times New Roman" w:hAnsi="Times New Roman" w:cs="Times New Roman"/>
+                <w:b w:val="0"/>
+                <w:bCs w:val="0"/>
                 <w:sz w:val="22"/>
                 <w:szCs w:val="22"/>
               </w:rPr>
-            </w:pPr>
-            <w:r>
+              <w:t>” button</w:t>
+            </w:r>
+          </w:p>
+        </w:tc>
+        <w:tc>
+          <w:tcPr>
+            <w:tcW w:w="2260" w:type="pct"/>
+            <w:gridSpan w:val="3"/>
+          </w:tcPr>
+          <w:p>
+            <w:pPr>
+              <w:tabs>
+                <w:tab w:val="left" w:pos="1515"/>
+                <w:tab w:val="center" w:pos="1741"/>
+              </w:tabs>
+              <w:cnfStyle w:val="000000000000" w:firstRow="0" w:lastRow="0" w:firstColumn="0" w:lastColumn="0" w:oddVBand="0" w:evenVBand="0" w:oddHBand="0" w:evenHBand="0" w:firstRowFirstColumn="0" w:firstRowLastColumn="0" w:lastRowFirstColumn="0" w:lastRowLastColumn="0"/>
               <w:rPr>
                 <w:rFonts w:ascii="Times New Roman" w:hAnsi="Times New Roman" w:cs="Times New Roman"/>
                 <w:sz w:val="22"/>
                 <w:szCs w:val="22"/>
               </w:rPr>
-              <w:t xml:space="preserve">3. Directs to the </w:t>
-            </w:r>
+            </w:pPr>
             <w:r>
               <w:rPr>
                 <w:rFonts w:ascii="Times New Roman" w:hAnsi="Times New Roman" w:cs="Times New Roman"/>
                 <w:sz w:val="22"/>
                 <w:szCs w:val="22"/>
               </w:rPr>
-              <w:t>Leader View</w:t>
+              <w:t xml:space="preserve">3. Directs to the </w:t>
             </w:r>
             <w:r>
               <w:rPr>
@@ -23056,51 +22576,36 @@
                 <w:sz w:val="22"/>
                 <w:szCs w:val="22"/>
               </w:rPr>
-              <w:t xml:space="preserve"> screen</w:t>
-            </w:r>
-          </w:p>
-        </w:tc>
-      </w:tr>
-      <w:tr>
-        <w:trPr>
-          <w:cnfStyle w:val="000000100000" w:firstRow="0" w:lastRow="0" w:firstColumn="0" w:lastColumn="0" w:oddVBand="0" w:evenVBand="0" w:oddHBand="1" w:evenHBand="0" w:firstRowFirstColumn="0" w:firstRowLastColumn="0" w:lastRowFirstColumn="0" w:lastRowLastColumn="0"/>
-          <w:trHeight w:val="313"/>
-        </w:trPr>
-        <w:tc>
-          <w:tcPr>
-            <w:cnfStyle w:val="001000000000" w:firstRow="0" w:lastRow="0" w:firstColumn="1" w:lastColumn="0" w:oddVBand="0" w:evenVBand="0" w:oddHBand="0" w:evenHBand="0" w:firstRowFirstColumn="0" w:firstRowLastColumn="0" w:lastRowFirstColumn="0" w:lastRowLastColumn="0"/>
-            <w:tcW w:w="2738" w:type="pct"/>
-            <w:gridSpan w:val="3"/>
-          </w:tcPr>
-          <w:p>
-            <w:pPr>
-              <w:tabs>
-                <w:tab w:val="left" w:pos="1515"/>
-                <w:tab w:val="center" w:pos="1741"/>
-              </w:tabs>
-              <w:rPr>
-                <w:rFonts w:ascii="Times New Roman" w:hAnsi="Times New Roman" w:cs="Times New Roman"/>
-                <w:b w:val="0"/>
-                <w:bCs w:val="0"/>
+              <w:t>Task</w:t>
+            </w:r>
+            <w:r>
+              <w:rPr>
+                <w:rFonts w:ascii="Times New Roman" w:hAnsi="Times New Roman" w:cs="Times New Roman"/>
                 <w:sz w:val="22"/>
                 <w:szCs w:val="22"/>
               </w:rPr>
-            </w:pPr>
-            <w:r>
-              <w:rPr>
-                <w:rFonts w:ascii="Times New Roman" w:hAnsi="Times New Roman" w:cs="Times New Roman"/>
-                <w:b w:val="0"/>
-                <w:bCs w:val="0"/>
+              <w:t xml:space="preserve"> List</w:t>
+            </w:r>
+            <w:r>
+              <w:rPr>
+                <w:rFonts w:ascii="Times New Roman" w:hAnsi="Times New Roman" w:cs="Times New Roman"/>
                 <w:sz w:val="22"/>
                 <w:szCs w:val="22"/>
               </w:rPr>
-              <w:t>4. User Tyler logs in and navigates to the Member View screen</w:t>
-            </w:r>
-          </w:p>
-        </w:tc>
-        <w:tc>
-          <w:tcPr>
-            <w:tcW w:w="2262" w:type="pct"/>
+              <w:t xml:space="preserve"> screen</w:t>
+            </w:r>
+          </w:p>
+        </w:tc>
+      </w:tr>
+      <w:tr>
+        <w:trPr>
+          <w:cnfStyle w:val="000000100000" w:firstRow="0" w:lastRow="0" w:firstColumn="0" w:lastColumn="0" w:oddVBand="0" w:evenVBand="0" w:oddHBand="1" w:evenHBand="0" w:firstRowFirstColumn="0" w:firstRowLastColumn="0" w:lastRowFirstColumn="0" w:lastRowLastColumn="0"/>
+          <w:trHeight w:val="313"/>
+        </w:trPr>
+        <w:tc>
+          <w:tcPr>
+            <w:cnfStyle w:val="001000000000" w:firstRow="0" w:lastRow="0" w:firstColumn="1" w:lastColumn="0" w:oddVBand="0" w:evenVBand="0" w:oddHBand="0" w:evenHBand="0" w:firstRowFirstColumn="0" w:firstRowLastColumn="0" w:lastRowFirstColumn="0" w:lastRowLastColumn="0"/>
+            <w:tcW w:w="2740" w:type="pct"/>
             <w:gridSpan w:val="3"/>
           </w:tcPr>
           <w:p>
@@ -23109,9 +22614,10 @@
                 <w:tab w:val="left" w:pos="1515"/>
                 <w:tab w:val="center" w:pos="1741"/>
               </w:tabs>
-              <w:cnfStyle w:val="000000100000" w:firstRow="0" w:lastRow="0" w:firstColumn="0" w:lastColumn="0" w:oddVBand="0" w:evenVBand="0" w:oddHBand="1" w:evenHBand="0" w:firstRowFirstColumn="0" w:firstRowLastColumn="0" w:lastRowFirstColumn="0" w:lastRowLastColumn="0"/>
-              <w:rPr>
-                <w:rFonts w:ascii="Times New Roman" w:hAnsi="Times New Roman" w:cs="Times New Roman"/>
+              <w:rPr>
+                <w:rFonts w:ascii="Times New Roman" w:hAnsi="Times New Roman" w:cs="Times New Roman"/>
+                <w:b w:val="0"/>
+                <w:bCs w:val="0"/>
                 <w:sz w:val="22"/>
                 <w:szCs w:val="22"/>
               </w:rPr>
@@ -23119,147 +22625,12 @@
             <w:r>
               <w:rPr>
                 <w:rFonts w:ascii="Times New Roman" w:hAnsi="Times New Roman" w:cs="Times New Roman"/>
+                <w:b w:val="0"/>
+                <w:bCs w:val="0"/>
                 <w:sz w:val="22"/>
                 <w:szCs w:val="22"/>
               </w:rPr>
-              <w:t>4. N/A</w:t>
-            </w:r>
-          </w:p>
-        </w:tc>
-      </w:tr>
-      <w:tr>
-        <w:trPr>
-          <w:trHeight w:val="313"/>
-        </w:trPr>
-        <w:tc>
-          <w:tcPr>
-            <w:cnfStyle w:val="001000000000" w:firstRow="0" w:lastRow="0" w:firstColumn="1" w:lastColumn="0" w:oddVBand="0" w:evenVBand="0" w:oddHBand="0" w:evenHBand="0" w:firstRowFirstColumn="0" w:firstRowLastColumn="0" w:lastRowFirstColumn="0" w:lastRowLastColumn="0"/>
-            <w:tcW w:w="2738" w:type="pct"/>
-            <w:gridSpan w:val="3"/>
-          </w:tcPr>
-          <w:p>
-            <w:pPr>
-              <w:tabs>
-                <w:tab w:val="left" w:pos="1515"/>
-                <w:tab w:val="center" w:pos="1741"/>
-              </w:tabs>
-              <w:rPr>
-                <w:rFonts w:ascii="Times New Roman" w:hAnsi="Times New Roman" w:cs="Times New Roman"/>
-                <w:b w:val="0"/>
-                <w:bCs w:val="0"/>
-                <w:sz w:val="22"/>
-                <w:szCs w:val="22"/>
-              </w:rPr>
-            </w:pPr>
-            <w:r>
-              <w:rPr>
-                <w:rFonts w:ascii="Times New Roman" w:hAnsi="Times New Roman" w:cs="Times New Roman"/>
-                <w:b w:val="0"/>
-                <w:bCs w:val="0"/>
-                <w:sz w:val="22"/>
-                <w:szCs w:val="22"/>
-              </w:rPr>
-              <w:t>5</w:t>
-            </w:r>
-            <w:r>
-              <w:rPr>
-                <w:rFonts w:ascii="Times New Roman" w:hAnsi="Times New Roman" w:cs="Times New Roman"/>
-                <w:b w:val="0"/>
-                <w:bCs w:val="0"/>
-                <w:sz w:val="22"/>
-                <w:szCs w:val="22"/>
-              </w:rPr>
-              <w:t xml:space="preserve">. Member clicks “Task” button </w:t>
-            </w:r>
-          </w:p>
-        </w:tc>
-        <w:tc>
-          <w:tcPr>
-            <w:tcW w:w="2262" w:type="pct"/>
-            <w:gridSpan w:val="3"/>
-          </w:tcPr>
-          <w:p>
-            <w:pPr>
-              <w:tabs>
-                <w:tab w:val="left" w:pos="1515"/>
-                <w:tab w:val="center" w:pos="1741"/>
-              </w:tabs>
-              <w:cnfStyle w:val="000000000000" w:firstRow="0" w:lastRow="0" w:firstColumn="0" w:lastColumn="0" w:oddVBand="0" w:evenVBand="0" w:oddHBand="0" w:evenHBand="0" w:firstRowFirstColumn="0" w:firstRowLastColumn="0" w:lastRowFirstColumn="0" w:lastRowLastColumn="0"/>
-              <w:rPr>
-                <w:rFonts w:ascii="Times New Roman" w:hAnsi="Times New Roman" w:cs="Times New Roman"/>
-                <w:sz w:val="22"/>
-                <w:szCs w:val="22"/>
-              </w:rPr>
-            </w:pPr>
-            <w:r>
-              <w:rPr>
-                <w:rFonts w:ascii="Times New Roman" w:hAnsi="Times New Roman" w:cs="Times New Roman"/>
-                <w:sz w:val="22"/>
-                <w:szCs w:val="22"/>
-              </w:rPr>
-              <w:t>5</w:t>
-            </w:r>
-            <w:r>
-              <w:rPr>
-                <w:rFonts w:ascii="Times New Roman" w:hAnsi="Times New Roman" w:cs="Times New Roman"/>
-                <w:sz w:val="22"/>
-                <w:szCs w:val="22"/>
-              </w:rPr>
-              <w:t xml:space="preserve">. Directs to </w:t>
-            </w:r>
-            <w:r>
-              <w:rPr>
-                <w:rFonts w:ascii="Times New Roman" w:hAnsi="Times New Roman" w:cs="Times New Roman"/>
-                <w:sz w:val="22"/>
-                <w:szCs w:val="22"/>
-              </w:rPr>
-              <w:t>Task L</w:t>
-            </w:r>
-            <w:r>
-              <w:rPr>
-                <w:rFonts w:ascii="Times New Roman" w:hAnsi="Times New Roman" w:cs="Times New Roman"/>
-                <w:sz w:val="22"/>
-                <w:szCs w:val="22"/>
-              </w:rPr>
-              <w:t>ist screen</w:t>
-            </w:r>
-          </w:p>
-        </w:tc>
-      </w:tr>
-      <w:tr>
-        <w:trPr>
-          <w:cnfStyle w:val="000000100000" w:firstRow="0" w:lastRow="0" w:firstColumn="0" w:lastColumn="0" w:oddVBand="0" w:evenVBand="0" w:oddHBand="1" w:evenHBand="0" w:firstRowFirstColumn="0" w:firstRowLastColumn="0" w:lastRowFirstColumn="0" w:lastRowLastColumn="0"/>
-          <w:trHeight w:val="313"/>
-        </w:trPr>
-        <w:tc>
-          <w:tcPr>
-            <w:cnfStyle w:val="001000000000" w:firstRow="0" w:lastRow="0" w:firstColumn="1" w:lastColumn="0" w:oddVBand="0" w:evenVBand="0" w:oddHBand="0" w:evenHBand="0" w:firstRowFirstColumn="0" w:firstRowLastColumn="0" w:lastRowFirstColumn="0" w:lastRowLastColumn="0"/>
-            <w:tcW w:w="2738" w:type="pct"/>
-            <w:gridSpan w:val="3"/>
-          </w:tcPr>
-          <w:p>
-            <w:pPr>
-              <w:tabs>
-                <w:tab w:val="left" w:pos="1515"/>
-                <w:tab w:val="center" w:pos="1741"/>
-              </w:tabs>
-              <w:rPr>
-                <w:rFonts w:ascii="Times New Roman" w:hAnsi="Times New Roman" w:cs="Times New Roman"/>
-                <w:b w:val="0"/>
-                <w:bCs w:val="0"/>
-                <w:sz w:val="22"/>
-                <w:szCs w:val="22"/>
-              </w:rPr>
-            </w:pPr>
-            <w:r>
-              <w:rPr>
-                <w:rFonts w:ascii="Times New Roman" w:hAnsi="Times New Roman" w:cs="Times New Roman"/>
-                <w:b w:val="0"/>
-                <w:bCs w:val="0"/>
-                <w:sz w:val="22"/>
-                <w:szCs w:val="22"/>
-              </w:rPr>
-              <w:t>6</w:t>
+              <w:t>4</w:t>
             </w:r>
             <w:r>
               <w:rPr>
@@ -23278,8 +22649,199 @@
                 <w:sz w:val="22"/>
                 <w:szCs w:val="22"/>
               </w:rPr>
-              <w:t xml:space="preserve">Member </w:t>
-            </w:r>
+              <w:t xml:space="preserve">Select the ID of the task from the Tasks section of the screen </w:t>
+            </w:r>
+          </w:p>
+        </w:tc>
+        <w:tc>
+          <w:tcPr>
+            <w:tcW w:w="2260" w:type="pct"/>
+            <w:gridSpan w:val="3"/>
+          </w:tcPr>
+          <w:p>
+            <w:pPr>
+              <w:tabs>
+                <w:tab w:val="left" w:pos="1515"/>
+                <w:tab w:val="center" w:pos="1741"/>
+              </w:tabs>
+              <w:cnfStyle w:val="000000100000" w:firstRow="0" w:lastRow="0" w:firstColumn="0" w:lastColumn="0" w:oddVBand="0" w:evenVBand="0" w:oddHBand="1" w:evenHBand="0" w:firstRowFirstColumn="0" w:firstRowLastColumn="0" w:lastRowFirstColumn="0" w:lastRowLastColumn="0"/>
+              <w:rPr>
+                <w:rFonts w:ascii="Times New Roman" w:hAnsi="Times New Roman" w:cs="Times New Roman"/>
+                <w:sz w:val="22"/>
+                <w:szCs w:val="22"/>
+              </w:rPr>
+            </w:pPr>
+            <w:r>
+              <w:rPr>
+                <w:rFonts w:ascii="Times New Roman" w:hAnsi="Times New Roman" w:cs="Times New Roman"/>
+                <w:sz w:val="22"/>
+                <w:szCs w:val="22"/>
+              </w:rPr>
+              <w:t>4</w:t>
+            </w:r>
+            <w:r>
+              <w:rPr>
+                <w:rFonts w:ascii="Times New Roman" w:hAnsi="Times New Roman" w:cs="Times New Roman"/>
+                <w:sz w:val="22"/>
+                <w:szCs w:val="22"/>
+              </w:rPr>
+              <w:t>. Directs to Task V</w:t>
+            </w:r>
+            <w:r>
+              <w:rPr>
+                <w:rFonts w:ascii="Times New Roman" w:hAnsi="Times New Roman" w:cs="Times New Roman"/>
+                <w:sz w:val="22"/>
+                <w:szCs w:val="22"/>
+              </w:rPr>
+              <w:t xml:space="preserve">iew screen </w:t>
+            </w:r>
+          </w:p>
+        </w:tc>
+      </w:tr>
+      <w:tr>
+        <w:trPr>
+          <w:trHeight w:val="313"/>
+        </w:trPr>
+        <w:tc>
+          <w:tcPr>
+            <w:cnfStyle w:val="001000000000" w:firstRow="0" w:lastRow="0" w:firstColumn="1" w:lastColumn="0" w:oddVBand="0" w:evenVBand="0" w:oddHBand="0" w:evenHBand="0" w:firstRowFirstColumn="0" w:firstRowLastColumn="0" w:lastRowFirstColumn="0" w:lastRowLastColumn="0"/>
+            <w:tcW w:w="2740" w:type="pct"/>
+            <w:gridSpan w:val="3"/>
+          </w:tcPr>
+          <w:p>
+            <w:pPr>
+              <w:tabs>
+                <w:tab w:val="left" w:pos="1515"/>
+                <w:tab w:val="center" w:pos="1741"/>
+              </w:tabs>
+              <w:rPr>
+                <w:rFonts w:ascii="Times New Roman" w:hAnsi="Times New Roman" w:cs="Times New Roman"/>
+                <w:b w:val="0"/>
+                <w:bCs w:val="0"/>
+                <w:sz w:val="22"/>
+                <w:szCs w:val="22"/>
+              </w:rPr>
+            </w:pPr>
+            <w:r>
+              <w:rPr>
+                <w:rFonts w:ascii="Times New Roman" w:hAnsi="Times New Roman" w:cs="Times New Roman"/>
+                <w:b w:val="0"/>
+                <w:bCs w:val="0"/>
+                <w:sz w:val="22"/>
+                <w:szCs w:val="22"/>
+              </w:rPr>
+              <w:t>5</w:t>
+            </w:r>
+            <w:r>
+              <w:rPr>
+                <w:rFonts w:ascii="Times New Roman" w:hAnsi="Times New Roman" w:cs="Times New Roman"/>
+                <w:b w:val="0"/>
+                <w:bCs w:val="0"/>
+                <w:sz w:val="22"/>
+                <w:szCs w:val="22"/>
+              </w:rPr>
+              <w:t xml:space="preserve">. </w:t>
+            </w:r>
+            <w:r>
+              <w:rPr>
+                <w:rFonts w:ascii="Times New Roman" w:hAnsi="Times New Roman" w:cs="Times New Roman"/>
+                <w:b w:val="0"/>
+                <w:bCs w:val="0"/>
+                <w:sz w:val="22"/>
+                <w:szCs w:val="22"/>
+              </w:rPr>
+              <w:t>P</w:t>
+            </w:r>
+            <w:r>
+              <w:rPr>
+                <w:rFonts w:ascii="Times New Roman" w:hAnsi="Times New Roman" w:cs="Times New Roman"/>
+                <w:b w:val="0"/>
+                <w:bCs w:val="0"/>
+                <w:sz w:val="22"/>
+                <w:szCs w:val="22"/>
+              </w:rPr>
+              <w:t>erforms the task</w:t>
+            </w:r>
+          </w:p>
+        </w:tc>
+        <w:tc>
+          <w:tcPr>
+            <w:tcW w:w="2260" w:type="pct"/>
+            <w:gridSpan w:val="3"/>
+          </w:tcPr>
+          <w:p>
+            <w:pPr>
+              <w:tabs>
+                <w:tab w:val="left" w:pos="1515"/>
+                <w:tab w:val="center" w:pos="1741"/>
+              </w:tabs>
+              <w:cnfStyle w:val="000000000000" w:firstRow="0" w:lastRow="0" w:firstColumn="0" w:lastColumn="0" w:oddVBand="0" w:evenVBand="0" w:oddHBand="0" w:evenHBand="0" w:firstRowFirstColumn="0" w:firstRowLastColumn="0" w:lastRowFirstColumn="0" w:lastRowLastColumn="0"/>
+              <w:rPr>
+                <w:rFonts w:ascii="Times New Roman" w:hAnsi="Times New Roman" w:cs="Times New Roman"/>
+                <w:sz w:val="22"/>
+                <w:szCs w:val="22"/>
+              </w:rPr>
+            </w:pPr>
+            <w:r>
+              <w:rPr>
+                <w:rFonts w:ascii="Times New Roman" w:hAnsi="Times New Roman" w:cs="Times New Roman"/>
+                <w:sz w:val="22"/>
+                <w:szCs w:val="22"/>
+              </w:rPr>
+              <w:t>5</w:t>
+            </w:r>
+            <w:r>
+              <w:rPr>
+                <w:rFonts w:ascii="Times New Roman" w:hAnsi="Times New Roman" w:cs="Times New Roman"/>
+                <w:sz w:val="22"/>
+                <w:szCs w:val="22"/>
+              </w:rPr>
+              <w:t xml:space="preserve">. </w:t>
+            </w:r>
+            <w:r>
+              <w:rPr>
+                <w:rFonts w:ascii="Times New Roman" w:hAnsi="Times New Roman" w:cs="Times New Roman"/>
+                <w:sz w:val="22"/>
+                <w:szCs w:val="22"/>
+              </w:rPr>
+              <w:t>Say</w:t>
+            </w:r>
+            <w:r>
+              <w:rPr>
+                <w:rFonts w:ascii="Times New Roman" w:hAnsi="Times New Roman" w:cs="Times New Roman"/>
+                <w:sz w:val="22"/>
+                <w:szCs w:val="22"/>
+              </w:rPr>
+              <w:t xml:space="preserve"> your age </w:t>
+            </w:r>
+          </w:p>
+        </w:tc>
+      </w:tr>
+      <w:tr>
+        <w:trPr>
+          <w:cnfStyle w:val="000000100000" w:firstRow="0" w:lastRow="0" w:firstColumn="0" w:lastColumn="0" w:oddVBand="0" w:evenVBand="0" w:oddHBand="1" w:evenHBand="0" w:firstRowFirstColumn="0" w:firstRowLastColumn="0" w:lastRowFirstColumn="0" w:lastRowLastColumn="0"/>
+          <w:trHeight w:val="313"/>
+        </w:trPr>
+        <w:tc>
+          <w:tcPr>
+            <w:cnfStyle w:val="001000000000" w:firstRow="0" w:lastRow="0" w:firstColumn="1" w:lastColumn="0" w:oddVBand="0" w:evenVBand="0" w:oddHBand="0" w:evenHBand="0" w:firstRowFirstColumn="0" w:firstRowLastColumn="0" w:lastRowFirstColumn="0" w:lastRowLastColumn="0"/>
+            <w:tcW w:w="2740" w:type="pct"/>
+            <w:gridSpan w:val="3"/>
+          </w:tcPr>
+          <w:p>
+            <w:pPr>
+              <w:tabs>
+                <w:tab w:val="left" w:pos="1515"/>
+                <w:tab w:val="center" w:pos="1741"/>
+              </w:tabs>
+              <w:rPr>
+                <w:rFonts w:ascii="Times New Roman" w:hAnsi="Times New Roman" w:cs="Times New Roman"/>
+                <w:b w:val="0"/>
+                <w:bCs w:val="0"/>
+                <w:sz w:val="22"/>
+                <w:szCs w:val="22"/>
+              </w:rPr>
+            </w:pPr>
             <w:r>
               <w:rPr>
                 <w:rFonts w:ascii="Times New Roman" w:hAnsi="Times New Roman" w:cs="Times New Roman"/>
@@ -23287,7 +22849,7 @@
                 <w:sz w:val="22"/>
                 <w:szCs w:val="22"/>
               </w:rPr>
-              <w:t>selects “Age”</w:t>
+              <w:t>6</w:t>
             </w:r>
             <w:r>
               <w:rPr>
@@ -23296,55 +22858,43 @@
                 <w:sz w:val="22"/>
                 <w:szCs w:val="22"/>
               </w:rPr>
-              <w:t xml:space="preserve"> task from list</w:t>
-            </w:r>
-          </w:p>
-        </w:tc>
-        <w:tc>
-          <w:tcPr>
-            <w:tcW w:w="2262" w:type="pct"/>
-            <w:gridSpan w:val="3"/>
-          </w:tcPr>
-          <w:p>
-            <w:pPr>
-              <w:tabs>
-                <w:tab w:val="left" w:pos="1515"/>
-                <w:tab w:val="center" w:pos="1741"/>
-              </w:tabs>
-              <w:cnfStyle w:val="000000100000" w:firstRow="0" w:lastRow="0" w:firstColumn="0" w:lastColumn="0" w:oddVBand="0" w:evenVBand="0" w:oddHBand="1" w:evenHBand="0" w:firstRowFirstColumn="0" w:firstRowLastColumn="0" w:lastRowFirstColumn="0" w:lastRowLastColumn="0"/>
-              <w:rPr>
-                <w:rFonts w:ascii="Times New Roman" w:hAnsi="Times New Roman" w:cs="Times New Roman"/>
+              <w:t xml:space="preserve">. </w:t>
+            </w:r>
+            <w:r>
+              <w:rPr>
+                <w:rFonts w:ascii="Times New Roman" w:hAnsi="Times New Roman" w:cs="Times New Roman"/>
+                <w:b w:val="0"/>
+                <w:bCs w:val="0"/>
                 <w:sz w:val="22"/>
                 <w:szCs w:val="22"/>
               </w:rPr>
-            </w:pPr>
-            <w:r>
-              <w:rPr>
-                <w:rFonts w:ascii="Times New Roman" w:hAnsi="Times New Roman" w:cs="Times New Roman"/>
+              <w:t>Slide</w:t>
+            </w:r>
+            <w:r>
+              <w:rPr>
+                <w:rFonts w:ascii="Times New Roman" w:hAnsi="Times New Roman" w:cs="Times New Roman"/>
+                <w:b w:val="0"/>
+                <w:bCs w:val="0"/>
                 <w:sz w:val="22"/>
                 <w:szCs w:val="22"/>
               </w:rPr>
-              <w:t>6. Directs to Task V</w:t>
-            </w:r>
-            <w:r>
-              <w:rPr>
-                <w:rFonts w:ascii="Times New Roman" w:hAnsi="Times New Roman" w:cs="Times New Roman"/>
+              <w:t xml:space="preserve"> the progress bar to 100 and </w:t>
+            </w:r>
+            <w:r>
+              <w:rPr>
+                <w:rFonts w:ascii="Times New Roman" w:hAnsi="Times New Roman" w:cs="Times New Roman"/>
+                <w:b w:val="0"/>
+                <w:bCs w:val="0"/>
                 <w:sz w:val="22"/>
                 <w:szCs w:val="22"/>
               </w:rPr>
-              <w:t xml:space="preserve">iew screen </w:t>
-            </w:r>
-          </w:p>
-        </w:tc>
-      </w:tr>
-      <w:tr>
-        <w:trPr>
-          <w:trHeight w:val="313"/>
-        </w:trPr>
-        <w:tc>
-          <w:tcPr>
-            <w:cnfStyle w:val="001000000000" w:firstRow="0" w:lastRow="0" w:firstColumn="1" w:lastColumn="0" w:oddVBand="0" w:evenVBand="0" w:oddHBand="0" w:evenHBand="0" w:firstRowFirstColumn="0" w:firstRowLastColumn="0" w:lastRowFirstColumn="0" w:lastRowLastColumn="0"/>
-            <w:tcW w:w="2738" w:type="pct"/>
+              <w:t xml:space="preserve">clicks “Submit” button  </w:t>
+            </w:r>
+          </w:p>
+        </w:tc>
+        <w:tc>
+          <w:tcPr>
+            <w:tcW w:w="2260" w:type="pct"/>
             <w:gridSpan w:val="3"/>
           </w:tcPr>
           <w:p>
@@ -23353,10 +22903,9 @@
                 <w:tab w:val="left" w:pos="1515"/>
                 <w:tab w:val="center" w:pos="1741"/>
               </w:tabs>
-              <w:rPr>
-                <w:rFonts w:ascii="Times New Roman" w:hAnsi="Times New Roman" w:cs="Times New Roman"/>
-                <w:b w:val="0"/>
-                <w:bCs w:val="0"/>
+              <w:cnfStyle w:val="000000100000" w:firstRow="0" w:lastRow="0" w:firstColumn="0" w:lastColumn="0" w:oddVBand="0" w:evenVBand="0" w:oddHBand="1" w:evenHBand="0" w:firstRowFirstColumn="0" w:firstRowLastColumn="0" w:lastRowFirstColumn="0" w:lastRowLastColumn="0"/>
+              <w:rPr>
+                <w:rFonts w:ascii="Times New Roman" w:hAnsi="Times New Roman" w:cs="Times New Roman"/>
                 <w:sz w:val="22"/>
                 <w:szCs w:val="22"/>
               </w:rPr>
@@ -23364,38 +22913,38 @@
             <w:r>
               <w:rPr>
                 <w:rFonts w:ascii="Times New Roman" w:hAnsi="Times New Roman" w:cs="Times New Roman"/>
-                <w:b w:val="0"/>
-                <w:bCs w:val="0"/>
                 <w:sz w:val="22"/>
                 <w:szCs w:val="22"/>
               </w:rPr>
-              <w:t>7</w:t>
-            </w:r>
-            <w:r>
-              <w:rPr>
-                <w:rFonts w:ascii="Times New Roman" w:hAnsi="Times New Roman" w:cs="Times New Roman"/>
-                <w:b w:val="0"/>
-                <w:bCs w:val="0"/>
+              <w:t>6</w:t>
+            </w:r>
+            <w:r>
+              <w:rPr>
+                <w:rFonts w:ascii="Times New Roman" w:hAnsi="Times New Roman" w:cs="Times New Roman"/>
                 <w:sz w:val="22"/>
                 <w:szCs w:val="22"/>
               </w:rPr>
-              <w:t xml:space="preserve">. </w:t>
-            </w:r>
-            <w:r>
-              <w:rPr>
-                <w:rFonts w:ascii="Times New Roman" w:hAnsi="Times New Roman" w:cs="Times New Roman"/>
-                <w:b w:val="0"/>
-                <w:bCs w:val="0"/>
+              <w:t xml:space="preserve">. Directs </w:t>
+            </w:r>
+            <w:r>
+              <w:rPr>
+                <w:rFonts w:ascii="Times New Roman" w:hAnsi="Times New Roman" w:cs="Times New Roman"/>
                 <w:sz w:val="22"/>
                 <w:szCs w:val="22"/>
               </w:rPr>
-              <w:t>Member performs the task</w:t>
-            </w:r>
-          </w:p>
-        </w:tc>
-        <w:tc>
-          <w:tcPr>
-            <w:tcW w:w="2262" w:type="pct"/>
+              <w:t xml:space="preserve">to the Task List screen </w:t>
+            </w:r>
+          </w:p>
+        </w:tc>
+      </w:tr>
+      <w:tr>
+        <w:trPr>
+          <w:trHeight w:val="313"/>
+        </w:trPr>
+        <w:tc>
+          <w:tcPr>
+            <w:cnfStyle w:val="001000000000" w:firstRow="0" w:lastRow="0" w:firstColumn="1" w:lastColumn="0" w:oddVBand="0" w:evenVBand="0" w:oddHBand="0" w:evenHBand="0" w:firstRowFirstColumn="0" w:firstRowLastColumn="0" w:lastRowFirstColumn="0" w:lastRowLastColumn="0"/>
+            <w:tcW w:w="2740" w:type="pct"/>
             <w:gridSpan w:val="3"/>
           </w:tcPr>
           <w:p>
@@ -23404,9 +22953,10 @@
                 <w:tab w:val="left" w:pos="1515"/>
                 <w:tab w:val="center" w:pos="1741"/>
               </w:tabs>
-              <w:cnfStyle w:val="000000000000" w:firstRow="0" w:lastRow="0" w:firstColumn="0" w:lastColumn="0" w:oddVBand="0" w:evenVBand="0" w:oddHBand="0" w:evenHBand="0" w:firstRowFirstColumn="0" w:firstRowLastColumn="0" w:lastRowFirstColumn="0" w:lastRowLastColumn="0"/>
-              <w:rPr>
-                <w:rFonts w:ascii="Times New Roman" w:hAnsi="Times New Roman" w:cs="Times New Roman"/>
+              <w:rPr>
+                <w:rFonts w:ascii="Times New Roman" w:hAnsi="Times New Roman" w:cs="Times New Roman"/>
+                <w:b w:val="0"/>
+                <w:bCs w:val="0"/>
                 <w:sz w:val="22"/>
                 <w:szCs w:val="22"/>
               </w:rPr>
@@ -23414,6 +22964,8 @@
             <w:r>
               <w:rPr>
                 <w:rFonts w:ascii="Times New Roman" w:hAnsi="Times New Roman" w:cs="Times New Roman"/>
+                <w:b w:val="0"/>
+                <w:bCs w:val="0"/>
                 <w:sz w:val="22"/>
                 <w:szCs w:val="22"/>
               </w:rPr>
@@ -23422,55 +22974,13 @@
             <w:r>
               <w:rPr>
                 <w:rFonts w:ascii="Times New Roman" w:hAnsi="Times New Roman" w:cs="Times New Roman"/>
+                <w:b w:val="0"/>
+                <w:bCs w:val="0"/>
                 <w:sz w:val="22"/>
                 <w:szCs w:val="22"/>
               </w:rPr>
-              <w:t xml:space="preserve">. Tell the </w:t>
-            </w:r>
-            <w:r>
-              <w:rPr>
-                <w:rFonts w:ascii="Times New Roman" w:hAnsi="Times New Roman" w:cs="Times New Roman"/>
-                <w:sz w:val="22"/>
-                <w:szCs w:val="22"/>
-              </w:rPr>
-              <w:t>L</w:t>
-            </w:r>
-            <w:r>
-              <w:rPr>
-                <w:rFonts w:ascii="Times New Roman" w:hAnsi="Times New Roman" w:cs="Times New Roman"/>
-                <w:sz w:val="22"/>
-                <w:szCs w:val="22"/>
-              </w:rPr>
-              <w:t xml:space="preserve">eader your age </w:t>
-            </w:r>
-          </w:p>
-        </w:tc>
-      </w:tr>
-      <w:tr>
-        <w:trPr>
-          <w:cnfStyle w:val="000000100000" w:firstRow="0" w:lastRow="0" w:firstColumn="0" w:lastColumn="0" w:oddVBand="0" w:evenVBand="0" w:oddHBand="1" w:evenHBand="0" w:firstRowFirstColumn="0" w:firstRowLastColumn="0" w:lastRowFirstColumn="0" w:lastRowLastColumn="0"/>
-          <w:trHeight w:val="313"/>
-        </w:trPr>
-        <w:tc>
-          <w:tcPr>
-            <w:cnfStyle w:val="001000000000" w:firstRow="0" w:lastRow="0" w:firstColumn="1" w:lastColumn="0" w:oddVBand="0" w:evenVBand="0" w:oddHBand="0" w:evenHBand="0" w:firstRowFirstColumn="0" w:firstRowLastColumn="0" w:lastRowFirstColumn="0" w:lastRowLastColumn="0"/>
-            <w:tcW w:w="2738" w:type="pct"/>
-            <w:gridSpan w:val="3"/>
-          </w:tcPr>
-          <w:p>
-            <w:pPr>
-              <w:tabs>
-                <w:tab w:val="left" w:pos="1515"/>
-                <w:tab w:val="center" w:pos="1741"/>
-              </w:tabs>
-              <w:rPr>
-                <w:rFonts w:ascii="Times New Roman" w:hAnsi="Times New Roman" w:cs="Times New Roman"/>
-                <w:b w:val="0"/>
-                <w:bCs w:val="0"/>
-                <w:sz w:val="22"/>
-                <w:szCs w:val="22"/>
-              </w:rPr>
-            </w:pPr>
+              <w:t xml:space="preserve">. </w:t>
+            </w:r>
             <w:r>
               <w:rPr>
                 <w:rFonts w:ascii="Times New Roman" w:hAnsi="Times New Roman" w:cs="Times New Roman"/>
@@ -23478,8 +22988,72 @@
                 <w:sz w:val="22"/>
                 <w:szCs w:val="22"/>
               </w:rPr>
-              <w:t>8</w:t>
-            </w:r>
+              <w:t xml:space="preserve">Select the ID of the task under the completed task section of the screen </w:t>
+            </w:r>
+          </w:p>
+        </w:tc>
+        <w:tc>
+          <w:tcPr>
+            <w:tcW w:w="2260" w:type="pct"/>
+            <w:gridSpan w:val="3"/>
+          </w:tcPr>
+          <w:p>
+            <w:pPr>
+              <w:tabs>
+                <w:tab w:val="left" w:pos="1515"/>
+                <w:tab w:val="center" w:pos="1741"/>
+              </w:tabs>
+              <w:cnfStyle w:val="000000000000" w:firstRow="0" w:lastRow="0" w:firstColumn="0" w:lastColumn="0" w:oddVBand="0" w:evenVBand="0" w:oddHBand="0" w:evenHBand="0" w:firstRowFirstColumn="0" w:firstRowLastColumn="0" w:lastRowFirstColumn="0" w:lastRowLastColumn="0"/>
+              <w:rPr>
+                <w:rFonts w:ascii="Times New Roman" w:hAnsi="Times New Roman" w:cs="Times New Roman"/>
+                <w:sz w:val="22"/>
+                <w:szCs w:val="22"/>
+              </w:rPr>
+            </w:pPr>
+            <w:r>
+              <w:rPr>
+                <w:rFonts w:ascii="Times New Roman" w:hAnsi="Times New Roman" w:cs="Times New Roman"/>
+                <w:sz w:val="22"/>
+                <w:szCs w:val="22"/>
+              </w:rPr>
+              <w:t>7</w:t>
+            </w:r>
+            <w:r>
+              <w:rPr>
+                <w:rFonts w:ascii="Times New Roman" w:hAnsi="Times New Roman" w:cs="Times New Roman"/>
+                <w:sz w:val="22"/>
+                <w:szCs w:val="22"/>
+              </w:rPr>
+              <w:t xml:space="preserve">. Directs to the Task View screen </w:t>
+            </w:r>
+          </w:p>
+        </w:tc>
+      </w:tr>
+      <w:tr>
+        <w:trPr>
+          <w:cnfStyle w:val="000000100000" w:firstRow="0" w:lastRow="0" w:firstColumn="0" w:lastColumn="0" w:oddVBand="0" w:evenVBand="0" w:oddHBand="1" w:evenHBand="0" w:firstRowFirstColumn="0" w:firstRowLastColumn="0" w:lastRowFirstColumn="0" w:lastRowLastColumn="0"/>
+          <w:trHeight w:val="313"/>
+        </w:trPr>
+        <w:tc>
+          <w:tcPr>
+            <w:cnfStyle w:val="001000000000" w:firstRow="0" w:lastRow="0" w:firstColumn="1" w:lastColumn="0" w:oddVBand="0" w:evenVBand="0" w:oddHBand="0" w:evenHBand="0" w:firstRowFirstColumn="0" w:firstRowLastColumn="0" w:lastRowFirstColumn="0" w:lastRowLastColumn="0"/>
+            <w:tcW w:w="2740" w:type="pct"/>
+            <w:gridSpan w:val="3"/>
+          </w:tcPr>
+          <w:p>
+            <w:pPr>
+              <w:tabs>
+                <w:tab w:val="left" w:pos="1515"/>
+                <w:tab w:val="center" w:pos="1741"/>
+              </w:tabs>
+              <w:rPr>
+                <w:rFonts w:ascii="Times New Roman" w:hAnsi="Times New Roman" w:cs="Times New Roman"/>
+                <w:b w:val="0"/>
+                <w:bCs w:val="0"/>
+                <w:sz w:val="22"/>
+                <w:szCs w:val="22"/>
+              </w:rPr>
+            </w:pPr>
             <w:r>
               <w:rPr>
                 <w:rFonts w:ascii="Times New Roman" w:hAnsi="Times New Roman" w:cs="Times New Roman"/>
@@ -23487,136 +23061,7 @@
                 <w:sz w:val="22"/>
                 <w:szCs w:val="22"/>
               </w:rPr>
-              <w:t xml:space="preserve">. </w:t>
-            </w:r>
-            <w:r>
-              <w:rPr>
-                <w:rFonts w:ascii="Times New Roman" w:hAnsi="Times New Roman" w:cs="Times New Roman"/>
-                <w:b w:val="0"/>
-                <w:bCs w:val="0"/>
-                <w:sz w:val="22"/>
-                <w:szCs w:val="22"/>
-              </w:rPr>
-              <w:t xml:space="preserve">Member </w:t>
-            </w:r>
-            <w:r>
-              <w:rPr>
-                <w:rFonts w:ascii="Times New Roman" w:hAnsi="Times New Roman" w:cs="Times New Roman"/>
-                <w:b w:val="0"/>
-                <w:bCs w:val="0"/>
-                <w:sz w:val="22"/>
-                <w:szCs w:val="22"/>
-              </w:rPr>
-              <w:t xml:space="preserve">slides the progress bar to 100 and </w:t>
-            </w:r>
-            <w:r>
-              <w:rPr>
-                <w:rFonts w:ascii="Times New Roman" w:hAnsi="Times New Roman" w:cs="Times New Roman"/>
-                <w:b w:val="0"/>
-                <w:bCs w:val="0"/>
-                <w:sz w:val="22"/>
-                <w:szCs w:val="22"/>
-              </w:rPr>
-              <w:t xml:space="preserve">clicks “Submit” button  </w:t>
-            </w:r>
-          </w:p>
-        </w:tc>
-        <w:tc>
-          <w:tcPr>
-            <w:tcW w:w="2262" w:type="pct"/>
-            <w:gridSpan w:val="3"/>
-          </w:tcPr>
-          <w:p>
-            <w:pPr>
-              <w:tabs>
-                <w:tab w:val="left" w:pos="1515"/>
-                <w:tab w:val="center" w:pos="1741"/>
-              </w:tabs>
-              <w:cnfStyle w:val="000000100000" w:firstRow="0" w:lastRow="0" w:firstColumn="0" w:lastColumn="0" w:oddVBand="0" w:evenVBand="0" w:oddHBand="1" w:evenHBand="0" w:firstRowFirstColumn="0" w:firstRowLastColumn="0" w:lastRowFirstColumn="0" w:lastRowLastColumn="0"/>
-              <w:rPr>
-                <w:rFonts w:ascii="Times New Roman" w:hAnsi="Times New Roman" w:cs="Times New Roman"/>
-                <w:sz w:val="22"/>
-                <w:szCs w:val="22"/>
-              </w:rPr>
-            </w:pPr>
-            <w:r>
-              <w:rPr>
-                <w:rFonts w:ascii="Times New Roman" w:hAnsi="Times New Roman" w:cs="Times New Roman"/>
-                <w:sz w:val="22"/>
-                <w:szCs w:val="22"/>
-              </w:rPr>
               <w:t>8</w:t>
-            </w:r>
-            <w:r>
-              <w:rPr>
-                <w:rFonts w:ascii="Times New Roman" w:hAnsi="Times New Roman" w:cs="Times New Roman"/>
-                <w:sz w:val="22"/>
-                <w:szCs w:val="22"/>
-              </w:rPr>
-              <w:t xml:space="preserve">. Directs member back to the </w:t>
-            </w:r>
-            <w:r>
-              <w:rPr>
-                <w:rFonts w:ascii="Times New Roman" w:hAnsi="Times New Roman" w:cs="Times New Roman"/>
-                <w:sz w:val="22"/>
-                <w:szCs w:val="22"/>
-              </w:rPr>
-              <w:t>Member View</w:t>
-            </w:r>
-            <w:r>
-              <w:rPr>
-                <w:rFonts w:ascii="Times New Roman" w:hAnsi="Times New Roman" w:cs="Times New Roman"/>
-                <w:sz w:val="22"/>
-                <w:szCs w:val="22"/>
-              </w:rPr>
-              <w:t xml:space="preserve"> screen</w:t>
-            </w:r>
-          </w:p>
-        </w:tc>
-      </w:tr>
-      <w:tr>
-        <w:trPr>
-          <w:trHeight w:val="313"/>
-        </w:trPr>
-        <w:tc>
-          <w:tcPr>
-            <w:cnfStyle w:val="001000000000" w:firstRow="0" w:lastRow="0" w:firstColumn="1" w:lastColumn="0" w:oddVBand="0" w:evenVBand="0" w:oddHBand="0" w:evenHBand="0" w:firstRowFirstColumn="0" w:firstRowLastColumn="0" w:lastRowFirstColumn="0" w:lastRowLastColumn="0"/>
-            <w:tcW w:w="2738" w:type="pct"/>
-            <w:gridSpan w:val="3"/>
-          </w:tcPr>
-          <w:p>
-            <w:pPr>
-              <w:tabs>
-                <w:tab w:val="left" w:pos="1515"/>
-                <w:tab w:val="center" w:pos="1741"/>
-              </w:tabs>
-              <w:rPr>
-                <w:rFonts w:ascii="Times New Roman" w:hAnsi="Times New Roman" w:cs="Times New Roman"/>
-                <w:b w:val="0"/>
-                <w:bCs w:val="0"/>
-                <w:sz w:val="22"/>
-                <w:szCs w:val="22"/>
-              </w:rPr>
-            </w:pPr>
-            <w:r>
-              <w:rPr>
-                <w:rFonts w:ascii="Times New Roman" w:hAnsi="Times New Roman" w:cs="Times New Roman"/>
-                <w:b w:val="0"/>
-                <w:bCs w:val="0"/>
-                <w:sz w:val="22"/>
-                <w:szCs w:val="22"/>
-              </w:rPr>
-              <w:t>9</w:t>
-            </w:r>
-            <w:r>
-              <w:rPr>
-                <w:rFonts w:ascii="Times New Roman" w:hAnsi="Times New Roman" w:cs="Times New Roman"/>
-                <w:b w:val="0"/>
-                <w:bCs w:val="0"/>
-                <w:sz w:val="22"/>
-                <w:szCs w:val="22"/>
-              </w:rPr>
-              <w:t xml:space="preserve">. </w:t>
             </w:r>
             <w:r>
               <w:rPr>
@@ -23625,72 +23070,8 @@
                 <w:sz w:val="22"/>
                 <w:szCs w:val="22"/>
               </w:rPr>
-              <w:t>Leader selects a green task from list</w:t>
-            </w:r>
-          </w:p>
-        </w:tc>
-        <w:tc>
-          <w:tcPr>
-            <w:tcW w:w="2262" w:type="pct"/>
-            <w:gridSpan w:val="3"/>
-          </w:tcPr>
-          <w:p>
-            <w:pPr>
-              <w:tabs>
-                <w:tab w:val="left" w:pos="1515"/>
-                <w:tab w:val="center" w:pos="1741"/>
-              </w:tabs>
-              <w:cnfStyle w:val="000000000000" w:firstRow="0" w:lastRow="0" w:firstColumn="0" w:lastColumn="0" w:oddVBand="0" w:evenVBand="0" w:oddHBand="0" w:evenHBand="0" w:firstRowFirstColumn="0" w:firstRowLastColumn="0" w:lastRowFirstColumn="0" w:lastRowLastColumn="0"/>
-              <w:rPr>
-                <w:rFonts w:ascii="Times New Roman" w:hAnsi="Times New Roman" w:cs="Times New Roman"/>
-                <w:sz w:val="22"/>
-                <w:szCs w:val="22"/>
-              </w:rPr>
-            </w:pPr>
-            <w:r>
-              <w:rPr>
-                <w:rFonts w:ascii="Times New Roman" w:hAnsi="Times New Roman" w:cs="Times New Roman"/>
-                <w:sz w:val="22"/>
-                <w:szCs w:val="22"/>
-              </w:rPr>
-              <w:t>9</w:t>
-            </w:r>
-            <w:r>
-              <w:rPr>
-                <w:rFonts w:ascii="Times New Roman" w:hAnsi="Times New Roman" w:cs="Times New Roman"/>
-                <w:sz w:val="22"/>
-                <w:szCs w:val="22"/>
-              </w:rPr>
-              <w:t xml:space="preserve">. Directs to the Task View screen </w:t>
-            </w:r>
-          </w:p>
-        </w:tc>
-      </w:tr>
-      <w:tr>
-        <w:trPr>
-          <w:cnfStyle w:val="000000100000" w:firstRow="0" w:lastRow="0" w:firstColumn="0" w:lastColumn="0" w:oddVBand="0" w:evenVBand="0" w:oddHBand="1" w:evenHBand="0" w:firstRowFirstColumn="0" w:firstRowLastColumn="0" w:lastRowFirstColumn="0" w:lastRowLastColumn="0"/>
-          <w:trHeight w:val="313"/>
-        </w:trPr>
-        <w:tc>
-          <w:tcPr>
-            <w:cnfStyle w:val="001000000000" w:firstRow="0" w:lastRow="0" w:firstColumn="1" w:lastColumn="0" w:oddVBand="0" w:evenVBand="0" w:oddHBand="0" w:evenHBand="0" w:firstRowFirstColumn="0" w:firstRowLastColumn="0" w:lastRowFirstColumn="0" w:lastRowLastColumn="0"/>
-            <w:tcW w:w="2738" w:type="pct"/>
-            <w:gridSpan w:val="3"/>
-          </w:tcPr>
-          <w:p>
-            <w:pPr>
-              <w:tabs>
-                <w:tab w:val="left" w:pos="1515"/>
-                <w:tab w:val="center" w:pos="1741"/>
-              </w:tabs>
-              <w:rPr>
-                <w:rFonts w:ascii="Times New Roman" w:hAnsi="Times New Roman" w:cs="Times New Roman"/>
-                <w:b w:val="0"/>
-                <w:bCs w:val="0"/>
-                <w:sz w:val="22"/>
-                <w:szCs w:val="22"/>
-              </w:rPr>
-            </w:pPr>
+              <w:t xml:space="preserve">. </w:t>
+            </w:r>
             <w:r>
               <w:rPr>
                 <w:rFonts w:ascii="Times New Roman" w:hAnsi="Times New Roman" w:cs="Times New Roman"/>
@@ -23698,17 +23079,78 @@
                 <w:sz w:val="22"/>
                 <w:szCs w:val="22"/>
               </w:rPr>
-              <w:t>10</w:t>
-            </w:r>
-            <w:r>
+              <w:t xml:space="preserve">Accept the completed task by not changing the progress bar. </w:t>
+            </w:r>
+          </w:p>
+        </w:tc>
+        <w:tc>
+          <w:tcPr>
+            <w:tcW w:w="2260" w:type="pct"/>
+            <w:gridSpan w:val="3"/>
+          </w:tcPr>
+          <w:p>
+            <w:pPr>
+              <w:tabs>
+                <w:tab w:val="left" w:pos="1515"/>
+                <w:tab w:val="center" w:pos="1741"/>
+              </w:tabs>
+              <w:cnfStyle w:val="000000100000" w:firstRow="0" w:lastRow="0" w:firstColumn="0" w:lastColumn="0" w:oddVBand="0" w:evenVBand="0" w:oddHBand="1" w:evenHBand="0" w:firstRowFirstColumn="0" w:firstRowLastColumn="0" w:lastRowFirstColumn="0" w:lastRowLastColumn="0"/>
+              <w:rPr>
+                <w:rFonts w:ascii="Times New Roman" w:hAnsi="Times New Roman" w:cs="Times New Roman"/>
+                <w:sz w:val="22"/>
+                <w:szCs w:val="22"/>
+              </w:rPr>
+            </w:pPr>
+            <w:r>
+              <w:rPr>
+                <w:rFonts w:ascii="Times New Roman" w:hAnsi="Times New Roman" w:cs="Times New Roman"/>
+                <w:sz w:val="22"/>
+                <w:szCs w:val="22"/>
+              </w:rPr>
+              <w:t>8</w:t>
+            </w:r>
+            <w:r>
+              <w:rPr>
+                <w:rFonts w:ascii="Times New Roman" w:hAnsi="Times New Roman" w:cs="Times New Roman"/>
+                <w:sz w:val="22"/>
+                <w:szCs w:val="22"/>
+              </w:rPr>
+              <w:t xml:space="preserve">. </w:t>
+            </w:r>
+            <w:r>
+              <w:rPr>
+                <w:rFonts w:ascii="Times New Roman" w:hAnsi="Times New Roman" w:cs="Times New Roman"/>
+                <w:sz w:val="22"/>
+                <w:szCs w:val="22"/>
+              </w:rPr>
+              <w:t>N/A</w:t>
+            </w:r>
+          </w:p>
+        </w:tc>
+      </w:tr>
+      <w:tr>
+        <w:trPr>
+          <w:trHeight w:val="313"/>
+        </w:trPr>
+        <w:tc>
+          <w:tcPr>
+            <w:cnfStyle w:val="001000000000" w:firstRow="0" w:lastRow="0" w:firstColumn="1" w:lastColumn="0" w:oddVBand="0" w:evenVBand="0" w:oddHBand="0" w:evenHBand="0" w:firstRowFirstColumn="0" w:firstRowLastColumn="0" w:lastRowFirstColumn="0" w:lastRowLastColumn="0"/>
+            <w:tcW w:w="2740" w:type="pct"/>
+            <w:gridSpan w:val="3"/>
+          </w:tcPr>
+          <w:p>
+            <w:pPr>
+              <w:tabs>
+                <w:tab w:val="left" w:pos="1515"/>
+                <w:tab w:val="center" w:pos="1741"/>
+              </w:tabs>
               <w:rPr>
                 <w:rFonts w:ascii="Times New Roman" w:hAnsi="Times New Roman" w:cs="Times New Roman"/>
                 <w:b w:val="0"/>
                 <w:sz w:val="22"/>
                 <w:szCs w:val="22"/>
               </w:rPr>
-              <w:t xml:space="preserve">. Leader will </w:t>
-            </w:r>
+            </w:pPr>
             <w:r>
               <w:rPr>
                 <w:rFonts w:ascii="Times New Roman" w:hAnsi="Times New Roman" w:cs="Times New Roman"/>
@@ -23716,13 +23158,13 @@
                 <w:sz w:val="22"/>
                 <w:szCs w:val="22"/>
               </w:rPr>
-              <w:t>click the “Accept” button</w:t>
-            </w:r>
-          </w:p>
-        </w:tc>
-        <w:tc>
-          <w:tcPr>
-            <w:tcW w:w="2262" w:type="pct"/>
+              <w:t xml:space="preserve">9. Hit the back button on the phone to be directed to the Task List screen </w:t>
+            </w:r>
+          </w:p>
+        </w:tc>
+        <w:tc>
+          <w:tcPr>
+            <w:tcW w:w="2260" w:type="pct"/>
             <w:gridSpan w:val="3"/>
           </w:tcPr>
           <w:p>
@@ -23731,7 +23173,7 @@
                 <w:tab w:val="left" w:pos="1515"/>
                 <w:tab w:val="center" w:pos="1741"/>
               </w:tabs>
-              <w:cnfStyle w:val="000000100000" w:firstRow="0" w:lastRow="0" w:firstColumn="0" w:lastColumn="0" w:oddVBand="0" w:evenVBand="0" w:oddHBand="1" w:evenHBand="0" w:firstRowFirstColumn="0" w:firstRowLastColumn="0" w:lastRowFirstColumn="0" w:lastRowLastColumn="0"/>
+              <w:cnfStyle w:val="000000000000" w:firstRow="0" w:lastRow="0" w:firstColumn="0" w:lastColumn="0" w:oddVBand="0" w:evenVBand="0" w:oddHBand="0" w:evenHBand="0" w:firstRowFirstColumn="0" w:firstRowLastColumn="0" w:lastRowFirstColumn="0" w:lastRowLastColumn="0"/>
               <w:rPr>
                 <w:rFonts w:ascii="Times New Roman" w:hAnsi="Times New Roman" w:cs="Times New Roman"/>
                 <w:sz w:val="22"/>
@@ -23744,7 +23186,7 @@
                 <w:sz w:val="22"/>
                 <w:szCs w:val="22"/>
               </w:rPr>
-              <w:t>10</w:t>
+              <w:t>9.</w:t>
             </w:r>
             <w:r>
               <w:rPr>
@@ -23752,7 +23194,7 @@
                 <w:sz w:val="22"/>
                 <w:szCs w:val="22"/>
               </w:rPr>
-              <w:t xml:space="preserve">. Directs member back to the </w:t>
+              <w:t xml:space="preserve"> Directs </w:t>
             </w:r>
             <w:r>
               <w:rPr>
@@ -23760,51 +23202,98 @@
                 <w:sz w:val="22"/>
                 <w:szCs w:val="22"/>
               </w:rPr>
-              <w:t>Leader View</w:t>
-            </w:r>
-            <w:r>
-              <w:rPr>
-                <w:rFonts w:ascii="Times New Roman" w:hAnsi="Times New Roman" w:cs="Times New Roman"/>
+              <w:t>to the Task List screen</w:t>
+            </w:r>
+          </w:p>
+        </w:tc>
+      </w:tr>
+      <w:tr>
+        <w:trPr>
+          <w:cnfStyle w:val="000000100000" w:firstRow="0" w:lastRow="0" w:firstColumn="0" w:lastColumn="0" w:oddVBand="0" w:evenVBand="0" w:oddHBand="1" w:evenHBand="0" w:firstRowFirstColumn="0" w:firstRowLastColumn="0" w:lastRowFirstColumn="0" w:lastRowLastColumn="0"/>
+          <w:trHeight w:val="313"/>
+        </w:trPr>
+        <w:tc>
+          <w:tcPr>
+            <w:cnfStyle w:val="001000000000" w:firstRow="0" w:lastRow="0" w:firstColumn="1" w:lastColumn="0" w:oddVBand="0" w:evenVBand="0" w:oddHBand="0" w:evenHBand="0" w:firstRowFirstColumn="0" w:firstRowLastColumn="0" w:lastRowFirstColumn="0" w:lastRowLastColumn="0"/>
+            <w:tcW w:w="1374" w:type="pct"/>
+          </w:tcPr>
+          <w:p>
+            <w:pPr>
+              <w:tabs>
+                <w:tab w:val="left" w:pos="1515"/>
+                <w:tab w:val="center" w:pos="1741"/>
+              </w:tabs>
+              <w:jc w:val="center"/>
+              <w:rPr>
+                <w:rFonts w:ascii="Times New Roman" w:hAnsi="Times New Roman" w:cs="Times New Roman"/>
+                <w:bCs w:val="0"/>
                 <w:sz w:val="22"/>
                 <w:szCs w:val="22"/>
               </w:rPr>
-              <w:t xml:space="preserve"> screen</w:t>
-            </w:r>
-          </w:p>
-        </w:tc>
-      </w:tr>
-      <w:tr>
-        <w:trPr>
-          <w:trHeight w:val="313"/>
-        </w:trPr>
-        <w:tc>
-          <w:tcPr>
-            <w:cnfStyle w:val="001000000000" w:firstRow="0" w:lastRow="0" w:firstColumn="1" w:lastColumn="0" w:oddVBand="0" w:evenVBand="0" w:oddHBand="0" w:evenHBand="0" w:firstRowFirstColumn="0" w:firstRowLastColumn="0" w:lastRowFirstColumn="0" w:lastRowLastColumn="0"/>
-            <w:tcW w:w="1374" w:type="pct"/>
-          </w:tcPr>
-          <w:p>
-            <w:pPr>
-              <w:tabs>
-                <w:tab w:val="left" w:pos="1515"/>
-                <w:tab w:val="center" w:pos="1741"/>
-              </w:tabs>
-              <w:jc w:val="center"/>
+            </w:pPr>
+            <w:r>
               <w:rPr>
                 <w:rFonts w:ascii="Times New Roman" w:hAnsi="Times New Roman" w:cs="Times New Roman"/>
                 <w:bCs w:val="0"/>
                 <w:sz w:val="22"/>
                 <w:szCs w:val="22"/>
               </w:rPr>
-            </w:pPr>
-            <w:r>
-              <w:rPr>
-                <w:rFonts w:ascii="Times New Roman" w:hAnsi="Times New Roman" w:cs="Times New Roman"/>
-                <w:bCs w:val="0"/>
+              <w:t>Test Data</w:t>
+            </w:r>
+          </w:p>
+        </w:tc>
+        <w:tc>
+          <w:tcPr>
+            <w:tcW w:w="3626" w:type="pct"/>
+            <w:gridSpan w:val="5"/>
+          </w:tcPr>
+          <w:p>
+            <w:pPr>
+              <w:tabs>
+                <w:tab w:val="left" w:pos="1515"/>
+                <w:tab w:val="center" w:pos="1741"/>
+              </w:tabs>
+              <w:cnfStyle w:val="000000100000" w:firstRow="0" w:lastRow="0" w:firstColumn="0" w:lastColumn="0" w:oddVBand="0" w:evenVBand="0" w:oddHBand="1" w:evenHBand="0" w:firstRowFirstColumn="0" w:firstRowLastColumn="0" w:lastRowFirstColumn="0" w:lastRowLastColumn="0"/>
+              <w:rPr>
+                <w:rFonts w:ascii="Times New Roman" w:hAnsi="Times New Roman" w:cs="Times New Roman"/>
                 <w:sz w:val="22"/>
                 <w:szCs w:val="22"/>
               </w:rPr>
-              <w:t>Test Data</w:t>
-            </w:r>
+            </w:pPr>
+            <w:r>
+              <w:rPr>
+                <w:rFonts w:ascii="Times New Roman" w:hAnsi="Times New Roman" w:cs="Times New Roman"/>
+                <w:sz w:val="22"/>
+                <w:szCs w:val="22"/>
+              </w:rPr>
+              <w:t>Task Name: “Age”        Task Description: “The age of the member”</w:t>
+            </w:r>
+          </w:p>
+        </w:tc>
+      </w:tr>
+      <w:tr>
+        <w:trPr>
+          <w:trHeight w:val="313"/>
+        </w:trPr>
+        <w:tc>
+          <w:tcPr>
+            <w:cnfStyle w:val="001000000000" w:firstRow="0" w:lastRow="0" w:firstColumn="1" w:lastColumn="0" w:oddVBand="0" w:evenVBand="0" w:oddHBand="0" w:evenHBand="0" w:firstRowFirstColumn="0" w:firstRowLastColumn="0" w:lastRowFirstColumn="0" w:lastRowLastColumn="0"/>
+            <w:tcW w:w="1374" w:type="pct"/>
+          </w:tcPr>
+          <w:p>
+            <w:pPr>
+              <w:tabs>
+                <w:tab w:val="left" w:pos="1515"/>
+                <w:tab w:val="center" w:pos="1741"/>
+              </w:tabs>
+              <w:jc w:val="center"/>
+              <w:rPr>
+                <w:rFonts w:ascii="Times New Roman" w:hAnsi="Times New Roman" w:cs="Times New Roman"/>
+                <w:bCs w:val="0"/>
+                <w:sz w:val="22"/>
+                <w:szCs w:val="22"/>
+              </w:rPr>
+            </w:pPr>
           </w:p>
         </w:tc>
         <w:tc>
@@ -23819,61 +23308,6 @@
                 <w:tab w:val="center" w:pos="1741"/>
               </w:tabs>
               <w:cnfStyle w:val="000000000000" w:firstRow="0" w:lastRow="0" w:firstColumn="0" w:lastColumn="0" w:oddVBand="0" w:evenVBand="0" w:oddHBand="0" w:evenHBand="0" w:firstRowFirstColumn="0" w:firstRowLastColumn="0" w:lastRowFirstColumn="0" w:lastRowLastColumn="0"/>
-              <w:rPr>
-                <w:rFonts w:ascii="Times New Roman" w:hAnsi="Times New Roman" w:cs="Times New Roman"/>
-                <w:sz w:val="22"/>
-                <w:szCs w:val="22"/>
-              </w:rPr>
-            </w:pPr>
-            <w:r>
-              <w:rPr>
-                <w:rFonts w:ascii="Times New Roman" w:hAnsi="Times New Roman" w:cs="Times New Roman"/>
-                <w:sz w:val="22"/>
-                <w:szCs w:val="22"/>
-              </w:rPr>
-              <w:t>Task Name: “Age”        Task Description: “The age of the member”</w:t>
-            </w:r>
-          </w:p>
-        </w:tc>
-      </w:tr>
-      <w:tr>
-        <w:trPr>
-          <w:cnfStyle w:val="000000100000" w:firstRow="0" w:lastRow="0" w:firstColumn="0" w:lastColumn="0" w:oddVBand="0" w:evenVBand="0" w:oddHBand="1" w:evenHBand="0" w:firstRowFirstColumn="0" w:firstRowLastColumn="0" w:lastRowFirstColumn="0" w:lastRowLastColumn="0"/>
-          <w:trHeight w:val="313"/>
-        </w:trPr>
-        <w:tc>
-          <w:tcPr>
-            <w:cnfStyle w:val="001000000000" w:firstRow="0" w:lastRow="0" w:firstColumn="1" w:lastColumn="0" w:oddVBand="0" w:evenVBand="0" w:oddHBand="0" w:evenHBand="0" w:firstRowFirstColumn="0" w:firstRowLastColumn="0" w:lastRowFirstColumn="0" w:lastRowLastColumn="0"/>
-            <w:tcW w:w="1374" w:type="pct"/>
-          </w:tcPr>
-          <w:p>
-            <w:pPr>
-              <w:tabs>
-                <w:tab w:val="left" w:pos="1515"/>
-                <w:tab w:val="center" w:pos="1741"/>
-              </w:tabs>
-              <w:jc w:val="center"/>
-              <w:rPr>
-                <w:rFonts w:ascii="Times New Roman" w:hAnsi="Times New Roman" w:cs="Times New Roman"/>
-                <w:bCs w:val="0"/>
-                <w:sz w:val="22"/>
-                <w:szCs w:val="22"/>
-              </w:rPr>
-            </w:pPr>
-          </w:p>
-        </w:tc>
-        <w:tc>
-          <w:tcPr>
-            <w:tcW w:w="3626" w:type="pct"/>
-            <w:gridSpan w:val="5"/>
-          </w:tcPr>
-          <w:p>
-            <w:pPr>
-              <w:tabs>
-                <w:tab w:val="left" w:pos="1515"/>
-                <w:tab w:val="center" w:pos="1741"/>
-              </w:tabs>
-              <w:cnfStyle w:val="000000100000" w:firstRow="0" w:lastRow="0" w:firstColumn="0" w:lastColumn="0" w:oddVBand="0" w:evenVBand="0" w:oddHBand="1" w:evenHBand="0" w:firstRowFirstColumn="0" w:firstRowLastColumn="0" w:lastRowFirstColumn="0" w:lastRowLastColumn="0"/>
               <w:rPr>
                 <w:rFonts w:ascii="Times New Roman" w:hAnsi="Times New Roman" w:cs="Times New Roman"/>
                 <w:b/>
@@ -23886,6 +23320,7 @@
       </w:tr>
       <w:tr>
         <w:trPr>
+          <w:cnfStyle w:val="000000100000" w:firstRow="0" w:lastRow="0" w:firstColumn="0" w:lastColumn="0" w:oddVBand="0" w:evenVBand="0" w:oddHBand="1" w:evenHBand="0" w:firstRowFirstColumn="0" w:firstRowLastColumn="0" w:lastRowFirstColumn="0" w:lastRowLastColumn="0"/>
           <w:trHeight w:val="313"/>
         </w:trPr>
         <w:tc>
@@ -23920,7 +23355,6 @@
       </w:tr>
       <w:tr>
         <w:trPr>
-          <w:cnfStyle w:val="000000100000" w:firstRow="0" w:lastRow="0" w:firstColumn="0" w:lastColumn="0" w:oddVBand="0" w:evenVBand="0" w:oddHBand="1" w:evenHBand="0" w:firstRowFirstColumn="0" w:firstRowLastColumn="0" w:lastRowFirstColumn="0" w:lastRowLastColumn="0"/>
           <w:trHeight w:val="313"/>
         </w:trPr>
         <w:tc>
@@ -23963,7 +23397,7 @@
                 <w:tab w:val="left" w:pos="1515"/>
                 <w:tab w:val="center" w:pos="1741"/>
               </w:tabs>
-              <w:cnfStyle w:val="000000100000" w:firstRow="0" w:lastRow="0" w:firstColumn="0" w:lastColumn="0" w:oddVBand="0" w:evenVBand="0" w:oddHBand="1" w:evenHBand="0" w:firstRowFirstColumn="0" w:firstRowLastColumn="0" w:lastRowFirstColumn="0" w:lastRowLastColumn="0"/>
+              <w:cnfStyle w:val="000000000000" w:firstRow="0" w:lastRow="0" w:firstColumn="0" w:lastColumn="0" w:oddVBand="0" w:evenVBand="0" w:oddHBand="0" w:evenHBand="0" w:firstRowFirstColumn="0" w:firstRowLastColumn="0" w:lastRowFirstColumn="0" w:lastRowLastColumn="0"/>
               <w:rPr>
                 <w:rFonts w:ascii="Times New Roman" w:hAnsi="Times New Roman" w:cs="Times New Roman"/>
                 <w:b/>
@@ -23995,7 +23429,7 @@
                 <w:tab w:val="left" w:pos="1515"/>
                 <w:tab w:val="center" w:pos="1741"/>
               </w:tabs>
-              <w:cnfStyle w:val="000000100000" w:firstRow="0" w:lastRow="0" w:firstColumn="0" w:lastColumn="0" w:oddVBand="0" w:evenVBand="0" w:oddHBand="1" w:evenHBand="0" w:firstRowFirstColumn="0" w:firstRowLastColumn="0" w:lastRowFirstColumn="0" w:lastRowLastColumn="0"/>
+              <w:cnfStyle w:val="000000000000" w:firstRow="0" w:lastRow="0" w:firstColumn="0" w:lastColumn="0" w:oddVBand="0" w:evenVBand="0" w:oddHBand="0" w:evenHBand="0" w:firstRowFirstColumn="0" w:firstRowLastColumn="0" w:lastRowFirstColumn="0" w:lastRowLastColumn="0"/>
               <w:rPr>
                 <w:rFonts w:ascii="Times New Roman" w:hAnsi="Times New Roman" w:cs="Times New Roman"/>
                 <w:b/>
@@ -24017,6 +23451,7 @@
       </w:tr>
       <w:tr>
         <w:trPr>
+          <w:cnfStyle w:val="000000100000" w:firstRow="0" w:lastRow="0" w:firstColumn="0" w:lastColumn="0" w:oddVBand="0" w:evenVBand="0" w:oddHBand="1" w:evenHBand="0" w:firstRowFirstColumn="0" w:firstRowLastColumn="0" w:lastRowFirstColumn="0" w:lastRowLastColumn="0"/>
           <w:trHeight w:val="313"/>
         </w:trPr>
         <w:tc>
@@ -24060,7 +23495,7 @@
                 <w:tab w:val="left" w:pos="1515"/>
                 <w:tab w:val="center" w:pos="1741"/>
               </w:tabs>
-              <w:cnfStyle w:val="000000000000" w:firstRow="0" w:lastRow="0" w:firstColumn="0" w:lastColumn="0" w:oddVBand="0" w:evenVBand="0" w:oddHBand="0" w:evenHBand="0" w:firstRowFirstColumn="0" w:firstRowLastColumn="0" w:lastRowFirstColumn="0" w:lastRowLastColumn="0"/>
+              <w:cnfStyle w:val="000000100000" w:firstRow="0" w:lastRow="0" w:firstColumn="0" w:lastColumn="0" w:oddVBand="0" w:evenVBand="0" w:oddHBand="1" w:evenHBand="0" w:firstRowFirstColumn="0" w:firstRowLastColumn="0" w:lastRowFirstColumn="0" w:lastRowLastColumn="0"/>
               <w:rPr>
                 <w:rFonts w:ascii="Times New Roman" w:hAnsi="Times New Roman" w:cs="Times New Roman"/>
                 <w:b/>
@@ -24073,7 +23508,6 @@
       </w:tr>
       <w:tr>
         <w:trPr>
-          <w:cnfStyle w:val="000000100000" w:firstRow="0" w:lastRow="0" w:firstColumn="0" w:lastColumn="0" w:oddVBand="0" w:evenVBand="0" w:oddHBand="1" w:evenHBand="0" w:firstRowFirstColumn="0" w:firstRowLastColumn="0" w:lastRowFirstColumn="0" w:lastRowLastColumn="0"/>
           <w:trHeight w:val="1762"/>
         </w:trPr>
         <w:tc>
@@ -24112,7 +23546,7 @@
                 <w:tab w:val="left" w:pos="1515"/>
                 <w:tab w:val="center" w:pos="1741"/>
               </w:tabs>
-              <w:cnfStyle w:val="000000100000" w:firstRow="0" w:lastRow="0" w:firstColumn="0" w:lastColumn="0" w:oddVBand="0" w:evenVBand="0" w:oddHBand="1" w:evenHBand="0" w:firstRowFirstColumn="0" w:firstRowLastColumn="0" w:lastRowFirstColumn="0" w:lastRowLastColumn="0"/>
+              <w:cnfStyle w:val="000000000000" w:firstRow="0" w:lastRow="0" w:firstColumn="0" w:lastColumn="0" w:oddVBand="0" w:evenVBand="0" w:oddHBand="0" w:evenHBand="0" w:firstRowFirstColumn="0" w:firstRowLastColumn="0" w:lastRowFirstColumn="0" w:lastRowLastColumn="0"/>
               <w:rPr>
                 <w:rFonts w:ascii="Times New Roman" w:hAnsi="Times New Roman" w:cs="Times New Roman"/>
                 <w:b/>
@@ -25996,8 +25430,6 @@
             </w:pPr>
           </w:p>
         </w:tc>
-        <w:bookmarkStart w:id="0" w:name="_GoBack"/>
-        <w:bookmarkEnd w:id="0"/>
       </w:tr>
     </w:tbl>
     <w:p>
@@ -26173,7 +25605,7 @@
           <w:rPr>
             <w:noProof/>
           </w:rPr>
-          <w:t>1</w:t>
+          <w:t>12</w:t>
         </w:r>
         <w:r>
           <w:rPr>
@@ -31492,7 +30924,7 @@
 </file>
 
 <file path=customXml/itemProps1.xml><?xml version="1.0" encoding="utf-8"?>
-<ds:datastoreItem xmlns:ds="http://schemas.openxmlformats.org/officeDocument/2006/customXml" ds:itemID="{9DF3E9C7-9706-444C-91B0-F174204107DC}">
+<ds:datastoreItem xmlns:ds="http://schemas.openxmlformats.org/officeDocument/2006/customXml" ds:itemID="{F310EAD4-10D4-48E4-B8CE-03B028728368}">
   <ds:schemaRefs>
     <ds:schemaRef ds:uri="http://schemas.openxmlformats.org/officeDocument/2006/bibliography"/>
   </ds:schemaRefs>

</xml_diff>